<commit_message>
Add linux installation part
</commit_message>
<xml_diff>
--- a/Lab 1/My Report Lab 1.docx
+++ b/Lab 1/My Report Lab 1.docx
@@ -1,145 +1,162 @@
 
 <file path=word/document.xml><?xml version="1.0" encoding="utf-8"?>
-<w:document xmlns:wpc="http://schemas.microsoft.com/office/word/2010/wordprocessingCanvas" xmlns:cx="http://schemas.microsoft.com/office/drawing/2014/chartex" xmlns:cx1="http://schemas.microsoft.com/office/drawing/2015/9/8/chartex" xmlns:cx2="http://schemas.microsoft.com/office/drawing/2015/10/21/chartex" xmlns:cx3="http://schemas.microsoft.com/office/drawing/2016/5/9/chartex" xmlns:cx4="http://schemas.microsoft.com/office/drawing/2016/5/10/chartex" xmlns:cx5="http://schemas.microsoft.com/office/drawing/2016/5/11/chartex" xmlns:cx6="http://schemas.microsoft.com/office/drawing/2016/5/12/chartex" xmlns:cx7="http://schemas.microsoft.com/office/drawing/2016/5/13/chartex" xmlns:cx8="http://schemas.microsoft.com/office/drawing/2016/5/14/chartex" xmlns:mc="http://schemas.openxmlformats.org/markup-compatibility/2006" xmlns:aink="http://schemas.microsoft.com/office/drawing/2016/ink" xmlns:am3d="http://schemas.microsoft.com/office/drawing/2017/model3d" xmlns:o="urn:schemas-microsoft-com:office:office" xmlns:r="http://schemas.openxmlformats.org/officeDocument/2006/relationships" xmlns:m="http://schemas.openxmlformats.org/officeDocument/2006/math" xmlns:v="urn:schemas-microsoft-com:vml" xmlns:wp14="http://schemas.microsoft.com/office/word/2010/wordprocessingDrawing" xmlns:wp="http://schemas.openxmlformats.org/drawingml/2006/wordprocessingDrawing" xmlns:w10="urn:schemas-microsoft-com:office:word" xmlns:w="http://schemas.openxmlformats.org/wordprocessingml/2006/main" xmlns:w14="http://schemas.microsoft.com/office/word/2010/wordml" xmlns:w15="http://schemas.microsoft.com/office/word/2012/wordml" xmlns:w16cex="http://schemas.microsoft.com/office/word/2018/wordml/cex" xmlns:w16cid="http://schemas.microsoft.com/office/word/2016/wordml/cid" xmlns:w16="http://schemas.microsoft.com/office/word/2018/wordml" xmlns:w16sdtdh="http://schemas.microsoft.com/office/word/2020/wordml/sdtdatahash" xmlns:w16se="http://schemas.microsoft.com/office/word/2015/wordml/symex" xmlns:wpg="http://schemas.microsoft.com/office/word/2010/wordprocessingGroup" xmlns:wpi="http://schemas.microsoft.com/office/word/2010/wordprocessingInk" xmlns:wne="http://schemas.microsoft.com/office/word/2006/wordml" xmlns:wps="http://schemas.microsoft.com/office/word/2010/wordprocessingShape" mc:Ignorable="w14 w15 w16se w16cid w16 w16cex w16sdtdh wp14">
+<w:document xmlns:o="urn:schemas-microsoft-com:office:office" xmlns:r="http://schemas.openxmlformats.org/officeDocument/2006/relationships" xmlns:v="urn:schemas-microsoft-com:vml" xmlns:w="http://schemas.openxmlformats.org/wordprocessingml/2006/main" xmlns:w10="urn:schemas-microsoft-com:office:word" xmlns:wp="http://schemas.openxmlformats.org/drawingml/2006/wordprocessingDrawing" xmlns:wps="http://schemas.microsoft.com/office/word/2010/wordprocessingShape" xmlns:wpg="http://schemas.microsoft.com/office/word/2010/wordprocessingGroup" xmlns:mc="http://schemas.openxmlformats.org/markup-compatibility/2006" xmlns:wp14="http://schemas.microsoft.com/office/word/2010/wordprocessingDrawing" xmlns:w14="http://schemas.microsoft.com/office/word/2010/wordml" xmlns:w15="http://schemas.microsoft.com/office/word/2012/wordml" mc:Ignorable="w14 wp14 w15">
   <w:body>
     <w:p>
       <w:pPr>
+        <w:pStyle w:val="Normal"/>
         <w:ind w:left="-709"/>
         <w:jc w:val="center"/>
         <w:rPr>
-          <w:rFonts w:ascii="Times New Roman" w:hAnsi="Times New Roman" w:cs="Times New Roman"/>
+          <w:sz w:val="40"/>
+          <w:szCs w:val="40"/>
+        </w:rPr>
+      </w:pPr>
+      <w:r>
+        <w:rPr>
+          <w:rFonts w:cs="Times New Roman" w:ascii="Times New Roman" w:hAnsi="Times New Roman"/>
           <w:b/>
           <w:bCs/>
-          <w:sz w:val="30"/>
-          <w:szCs w:val="30"/>
+          <w:sz w:val="40"/>
+          <w:szCs w:val="40"/>
           <w:lang w:val="ru-RU"/>
         </w:rPr>
-      </w:pPr>
-      <w:r>
-        <w:rPr>
-          <w:rFonts w:ascii="Times New Roman" w:hAnsi="Times New Roman" w:cs="Times New Roman"/>
+        <w:t>Отчет о выполненной лабораторной работе</w:t>
+      </w:r>
+    </w:p>
+    <w:p>
+      <w:pPr>
+        <w:pStyle w:val="Normal"/>
+        <w:ind w:left="-709"/>
+        <w:jc w:val="center"/>
+        <w:rPr>
+          <w:sz w:val="40"/>
+          <w:szCs w:val="40"/>
+        </w:rPr>
+      </w:pPr>
+      <w:r>
+        <w:rPr>
+          <w:rFonts w:cs="Times New Roman" w:ascii="Times New Roman" w:hAnsi="Times New Roman"/>
           <w:b/>
           <w:bCs/>
-          <w:sz w:val="30"/>
-          <w:szCs w:val="30"/>
+          <w:sz w:val="40"/>
+          <w:szCs w:val="40"/>
           <w:lang w:val="ru-RU"/>
         </w:rPr>
-        <w:t>Отчет о выполненной лабораторной работе</w:t>
-      </w:r>
-    </w:p>
-    <w:p>
-      <w:pPr>
-        <w:ind w:left="-709"/>
+        <w:t>Тимошенко Никита Михайлович 5 группа 2 курс</w:t>
+      </w:r>
+    </w:p>
+    <w:p>
+      <w:pPr>
+        <w:pStyle w:val="Normal"/>
+        <w:ind w:firstLine="425" w:left="-709"/>
+        <w:rPr>
+          <w:rFonts w:ascii="Times New Roman" w:hAnsi="Times New Roman" w:cs="Times New Roman"/>
+          <w:sz w:val="26"/>
+          <w:szCs w:val="26"/>
+          <w:lang w:val="en-US"/>
+        </w:rPr>
+      </w:pPr>
+      <w:r>
+        <w:rPr>
+          <w:rFonts w:cs="Times New Roman" w:ascii="Times New Roman" w:hAnsi="Times New Roman"/>
+          <w:sz w:val="26"/>
+          <w:szCs w:val="26"/>
+          <w:lang w:val="ru-RU"/>
+        </w:rPr>
+        <w:t>Условие лабораторной работы: подготовить отчет о подготовить отчет о установке ПО</w:t>
+      </w:r>
+    </w:p>
+    <w:p>
+      <w:pPr>
+        <w:pStyle w:val="Normal"/>
+        <w:ind w:firstLine="425" w:left="-709"/>
+        <w:rPr>
+          <w:rFonts w:ascii="Times New Roman" w:hAnsi="Times New Roman" w:cs="Times New Roman"/>
+          <w:sz w:val="26"/>
+          <w:szCs w:val="26"/>
+          <w:lang w:val="en-US"/>
+        </w:rPr>
+      </w:pPr>
+      <w:r>
+        <w:rPr>
+          <w:rFonts w:cs="Times New Roman" w:ascii="Times New Roman" w:hAnsi="Times New Roman"/>
+          <w:sz w:val="26"/>
+          <w:szCs w:val="26"/>
+          <w:lang w:val="ru-RU"/>
+        </w:rPr>
+        <w:t>Выполнение</w:t>
+      </w:r>
+      <w:r>
+        <w:rPr>
+          <w:rFonts w:cs="Times New Roman" w:ascii="Times New Roman" w:hAnsi="Times New Roman"/>
+          <w:sz w:val="26"/>
+          <w:szCs w:val="26"/>
+          <w:lang w:val="en-US"/>
+        </w:rPr>
+        <w:t>:</w:t>
+      </w:r>
+    </w:p>
+    <w:p>
+      <w:pPr>
+        <w:pStyle w:val="Normal"/>
+        <w:ind w:firstLine="425" w:left="-709"/>
         <w:jc w:val="center"/>
         <w:rPr>
-          <w:rFonts w:ascii="Times New Roman" w:hAnsi="Times New Roman" w:cs="Times New Roman"/>
           <w:b/>
           <w:bCs/>
-          <w:sz w:val="30"/>
-          <w:szCs w:val="30"/>
-          <w:lang w:val="ru-RU"/>
-        </w:rPr>
-      </w:pPr>
-      <w:r>
-        <w:rPr>
-          <w:rFonts w:ascii="Times New Roman" w:hAnsi="Times New Roman" w:cs="Times New Roman"/>
+          <w:sz w:val="40"/>
+          <w:szCs w:val="40"/>
+        </w:rPr>
+      </w:pPr>
+      <w:r>
+        <w:rPr>
+          <w:rFonts w:cs="Times New Roman" w:ascii="Times New Roman" w:hAnsi="Times New Roman"/>
           <w:b/>
           <w:bCs/>
-          <w:sz w:val="30"/>
-          <w:szCs w:val="30"/>
+          <w:sz w:val="40"/>
+          <w:szCs w:val="40"/>
           <w:lang w:val="ru-RU"/>
         </w:rPr>
-        <w:t>Тимошенко Никита Михайлович 5 группа 2 курс</w:t>
-      </w:r>
-    </w:p>
-    <w:p>
-      <w:pPr>
-        <w:ind w:left="-709" w:firstLine="425"/>
-        <w:rPr>
-          <w:rFonts w:ascii="Times New Roman" w:hAnsi="Times New Roman" w:cs="Times New Roman"/>
-          <w:sz w:val="26"/>
-          <w:szCs w:val="26"/>
+        <w:t>Установка</w:t>
+      </w:r>
+      <w:r>
+        <w:rPr>
+          <w:rFonts w:cs="Times New Roman" w:ascii="Times New Roman" w:hAnsi="Times New Roman"/>
+          <w:b/>
+          <w:bCs/>
+          <w:sz w:val="40"/>
+          <w:szCs w:val="40"/>
           <w:lang w:val="en-US"/>
         </w:rPr>
-      </w:pPr>
-      <w:r>
-        <w:rPr>
-          <w:rFonts w:ascii="Times New Roman" w:hAnsi="Times New Roman" w:cs="Times New Roman"/>
-          <w:sz w:val="26"/>
-          <w:szCs w:val="26"/>
+        <w:t xml:space="preserve"> </w:t>
+      </w:r>
+      <w:r>
+        <w:rPr>
+          <w:rFonts w:cs="Times New Roman" w:ascii="Times New Roman" w:hAnsi="Times New Roman"/>
+          <w:b/>
+          <w:bCs/>
+          <w:sz w:val="40"/>
+          <w:szCs w:val="40"/>
           <w:lang w:val="ru-RU"/>
         </w:rPr>
-        <w:t>Условие лабораторной работы</w:t>
-      </w:r>
-      <w:r>
-        <w:rPr>
-          <w:rFonts w:ascii="Times New Roman" w:hAnsi="Times New Roman" w:cs="Times New Roman"/>
-          <w:sz w:val="26"/>
-          <w:szCs w:val="26"/>
-          <w:lang w:val="ru-RU"/>
-        </w:rPr>
-        <w:t xml:space="preserve">: </w:t>
-      </w:r>
-      <w:r>
-        <w:rPr>
-          <w:rFonts w:ascii="Times New Roman" w:hAnsi="Times New Roman" w:cs="Times New Roman"/>
-          <w:sz w:val="26"/>
-          <w:szCs w:val="26"/>
-          <w:lang w:val="ru-RU"/>
-        </w:rPr>
-        <w:t>подготовить</w:t>
-      </w:r>
-      <w:r>
-        <w:rPr>
-          <w:rFonts w:ascii="Times New Roman" w:hAnsi="Times New Roman" w:cs="Times New Roman"/>
-          <w:sz w:val="26"/>
-          <w:szCs w:val="26"/>
-          <w:lang w:val="ru-RU"/>
-        </w:rPr>
-        <w:t xml:space="preserve"> отчет о п</w:t>
-      </w:r>
-      <w:r>
-        <w:rPr>
-          <w:rFonts w:ascii="Times New Roman" w:hAnsi="Times New Roman" w:cs="Times New Roman"/>
-          <w:sz w:val="26"/>
-          <w:szCs w:val="26"/>
-          <w:lang w:val="ru-RU"/>
-        </w:rPr>
-        <w:t>одготовить отчет о установке ПО</w:t>
-      </w:r>
-    </w:p>
-    <w:p>
-      <w:pPr>
-        <w:ind w:left="-709" w:firstLine="425"/>
-        <w:rPr>
-          <w:rFonts w:ascii="Times New Roman" w:hAnsi="Times New Roman" w:cs="Times New Roman"/>
-          <w:sz w:val="26"/>
-          <w:szCs w:val="26"/>
+        <w:t>на</w:t>
+      </w:r>
+      <w:r>
+        <w:rPr>
+          <w:rFonts w:cs="Times New Roman" w:ascii="Times New Roman" w:hAnsi="Times New Roman"/>
+          <w:b/>
+          <w:bCs/>
+          <w:sz w:val="40"/>
+          <w:szCs w:val="40"/>
           <w:lang w:val="en-US"/>
         </w:rPr>
-      </w:pPr>
-      <w:r>
-        <w:rPr>
-          <w:rFonts w:ascii="Times New Roman" w:hAnsi="Times New Roman" w:cs="Times New Roman"/>
-          <w:sz w:val="26"/>
-          <w:szCs w:val="26"/>
-          <w:lang w:val="ru-RU"/>
-        </w:rPr>
-        <w:t>Выполнение</w:t>
-      </w:r>
-      <w:r>
-        <w:rPr>
-          <w:rFonts w:ascii="Times New Roman" w:hAnsi="Times New Roman" w:cs="Times New Roman"/>
-          <w:sz w:val="26"/>
-          <w:szCs w:val="26"/>
-          <w:lang w:val="en-US"/>
-        </w:rPr>
-        <w:t>:</w:t>
-      </w:r>
-    </w:p>
-    <w:p>
-      <w:pPr>
-        <w:pStyle w:val="a3"/>
+        <w:t xml:space="preserve"> Windows 11</w:t>
+      </w:r>
+    </w:p>
+    <w:p>
+      <w:pPr>
+        <w:pStyle w:val="ListParagraph"/>
         <w:numPr>
           <w:ilvl w:val="0"/>
           <w:numId w:val="1"/>
@@ -153,54 +170,47 @@
       </w:pPr>
       <w:r>
         <w:rPr>
+          <w:rFonts w:cs="Times New Roman" w:ascii="Times New Roman" w:hAnsi="Times New Roman"/>
+          <w:sz w:val="26"/>
+          <w:szCs w:val="26"/>
+          <w:lang w:val="ru-RU"/>
+        </w:rPr>
+        <w:t>Установка</w:t>
+      </w:r>
+      <w:r>
+        <w:rPr>
+          <w:rFonts w:cs="Times New Roman" w:ascii="Times New Roman" w:hAnsi="Times New Roman"/>
+          <w:sz w:val="26"/>
+          <w:szCs w:val="26"/>
+          <w:lang w:val="en-US"/>
+        </w:rPr>
+        <w:t xml:space="preserve"> Microsoft SQL Server Management Studio</w:t>
+      </w:r>
+    </w:p>
+    <w:p>
+      <w:pPr>
+        <w:pStyle w:val="Normal"/>
+        <w:ind w:left="-284"/>
+        <w:rPr>
           <w:rFonts w:ascii="Times New Roman" w:hAnsi="Times New Roman" w:cs="Times New Roman"/>
           <w:sz w:val="26"/>
           <w:szCs w:val="26"/>
           <w:lang w:val="ru-RU"/>
         </w:rPr>
-        <w:t>Установка</w:t>
-      </w:r>
-      <w:r>
-        <w:rPr>
-          <w:rFonts w:ascii="Times New Roman" w:hAnsi="Times New Roman" w:cs="Times New Roman"/>
-          <w:sz w:val="26"/>
-          <w:szCs w:val="26"/>
-          <w:lang w:val="en-US"/>
-        </w:rPr>
-        <w:t xml:space="preserve"> </w:t>
-      </w:r>
-      <w:r>
-        <w:rPr>
-          <w:rFonts w:ascii="Times New Roman" w:hAnsi="Times New Roman" w:cs="Times New Roman"/>
-          <w:sz w:val="26"/>
-          <w:szCs w:val="26"/>
-          <w:lang w:val="en-US"/>
-        </w:rPr>
-        <w:t>Microsoft SQL Server Management Studio</w:t>
-      </w:r>
-    </w:p>
-    <w:p>
-      <w:pPr>
-        <w:ind w:left="-284"/>
-        <w:rPr>
-          <w:rFonts w:ascii="Times New Roman" w:hAnsi="Times New Roman" w:cs="Times New Roman"/>
+      </w:pPr>
+      <w:r>
+        <w:rPr>
+          <w:rFonts w:cs="Times New Roman" w:ascii="Times New Roman" w:hAnsi="Times New Roman"/>
           <w:sz w:val="26"/>
           <w:szCs w:val="26"/>
           <w:lang w:val="ru-RU"/>
         </w:rPr>
-      </w:pPr>
-      <w:r>
-        <w:rPr>
-          <w:rFonts w:ascii="Times New Roman" w:hAnsi="Times New Roman" w:cs="Times New Roman"/>
-          <w:sz w:val="26"/>
-          <w:szCs w:val="26"/>
-          <w:lang w:val="ru-RU"/>
-        </w:rPr>
         <w:t>Ссылка для скачивания взята с образовательного портала</w:t>
       </w:r>
     </w:p>
     <w:p>
       <w:pPr>
+        <w:pStyle w:val="Normal"/>
         <w:ind w:left="-284"/>
         <w:jc w:val="center"/>
         <w:rPr>
@@ -211,14 +221,12 @@
         </w:rPr>
       </w:pPr>
       <w:r>
-        <w:rPr>
-          <w:noProof/>
-        </w:rPr>
+        <w:rPr/>
         <w:drawing>
-          <wp:inline distT="0" distB="0" distL="0" distR="0" wp14:anchorId="796A7EC8" wp14:editId="7EE66390">
-            <wp:extent cx="5276850" cy="2797774"/>
-            <wp:effectExtent l="0" t="0" r="0" b="3175"/>
-            <wp:docPr id="1" name="Рисунок 1"/>
+          <wp:inline distT="0" distB="0" distL="0" distR="0">
+            <wp:extent cx="5276850" cy="2797810"/>
+            <wp:effectExtent l="0" t="0" r="0" b="0"/>
+            <wp:docPr id="1" name="Рисунок 1" descr=""/>
             <wp:cNvGraphicFramePr>
               <a:graphicFrameLocks xmlns:a="http://schemas.openxmlformats.org/drawingml/2006/main" noChangeAspect="1"/>
             </wp:cNvGraphicFramePr>
@@ -226,20 +234,13 @@
               <a:graphicData uri="http://schemas.openxmlformats.org/drawingml/2006/picture">
                 <pic:pic xmlns:pic="http://schemas.openxmlformats.org/drawingml/2006/picture">
                   <pic:nvPicPr>
-                    <pic:cNvPr id="0" name="Picture 1"/>
+                    <pic:cNvPr id="1" name="Рисунок 1" descr=""/>
                     <pic:cNvPicPr>
                       <a:picLocks noChangeAspect="1" noChangeArrowheads="1"/>
                     </pic:cNvPicPr>
                   </pic:nvPicPr>
                   <pic:blipFill>
-                    <a:blip r:embed="rId5" cstate="print">
-                      <a:extLst>
-                        <a:ext uri="{28A0092B-C50C-407E-A947-70E740481C1C}">
-                          <a14:useLocalDpi xmlns:a14="http://schemas.microsoft.com/office/drawing/2010/main" val="0"/>
-                        </a:ext>
-                      </a:extLst>
-                    </a:blip>
-                    <a:srcRect/>
+                    <a:blip r:embed="rId2"/>
                     <a:stretch>
                       <a:fillRect/>
                     </a:stretch>
@@ -247,15 +248,11 @@
                   <pic:spPr bwMode="auto">
                     <a:xfrm>
                       <a:off x="0" y="0"/>
-                      <a:ext cx="5290970" cy="2805261"/>
+                      <a:ext cx="5276850" cy="2797810"/>
                     </a:xfrm>
                     <a:prstGeom prst="rect">
                       <a:avLst/>
                     </a:prstGeom>
-                    <a:noFill/>
-                    <a:ln>
-                      <a:noFill/>
-                    </a:ln>
                   </pic:spPr>
                 </pic:pic>
               </a:graphicData>
@@ -266,6 +263,7 @@
     </w:p>
     <w:p>
       <w:pPr>
+        <w:pStyle w:val="Normal"/>
         <w:rPr>
           <w:rFonts w:ascii="Times New Roman" w:hAnsi="Times New Roman" w:cs="Times New Roman"/>
           <w:sz w:val="26"/>
@@ -275,7 +273,7 @@
       </w:pPr>
       <w:r>
         <w:rPr>
-          <w:rFonts w:ascii="Times New Roman" w:hAnsi="Times New Roman" w:cs="Times New Roman"/>
+          <w:rFonts w:cs="Times New Roman" w:ascii="Times New Roman" w:hAnsi="Times New Roman"/>
           <w:sz w:val="26"/>
           <w:szCs w:val="26"/>
           <w:lang w:val="ru-RU"/>
@@ -284,7 +282,7 @@
       </w:r>
       <w:r>
         <w:rPr>
-          <w:rFonts w:ascii="Times New Roman" w:hAnsi="Times New Roman" w:cs="Times New Roman"/>
+          <w:rFonts w:cs="Times New Roman" w:ascii="Times New Roman" w:hAnsi="Times New Roman"/>
           <w:sz w:val="26"/>
           <w:szCs w:val="26"/>
           <w:lang w:val="en-US"/>
@@ -294,18 +292,18 @@
     </w:p>
     <w:p>
       <w:pPr>
-        <w:pStyle w:val="a4"/>
+        <w:pStyle w:val="NormalWeb"/>
+        <w:spacing w:before="280" w:after="280"/>
         <w:jc w:val="center"/>
-      </w:pPr>
-      <w:r>
-        <w:rPr>
-          <w:noProof/>
-        </w:rPr>
+        <w:rPr/>
+      </w:pPr>
+      <w:r>
+        <w:rPr/>
         <w:drawing>
-          <wp:inline distT="0" distB="0" distL="0" distR="0" wp14:anchorId="36582C83" wp14:editId="27667342">
-            <wp:extent cx="5568950" cy="2952645"/>
-            <wp:effectExtent l="19050" t="19050" r="12700" b="19685"/>
-            <wp:docPr id="2" name="Рисунок 2"/>
+          <wp:inline distT="0" distB="0" distL="0" distR="0">
+            <wp:extent cx="5568950" cy="2952750"/>
+            <wp:effectExtent l="0" t="0" r="0" b="0"/>
+            <wp:docPr id="2" name="Рисунок 2" descr=""/>
             <wp:cNvGraphicFramePr>
               <a:graphicFrameLocks xmlns:a="http://schemas.openxmlformats.org/drawingml/2006/main" noChangeAspect="1"/>
             </wp:cNvGraphicFramePr>
@@ -313,20 +311,13 @@
               <a:graphicData uri="http://schemas.openxmlformats.org/drawingml/2006/picture">
                 <pic:pic xmlns:pic="http://schemas.openxmlformats.org/drawingml/2006/picture">
                   <pic:nvPicPr>
-                    <pic:cNvPr id="0" name="Picture 3"/>
+                    <pic:cNvPr id="2" name="Рисунок 2" descr=""/>
                     <pic:cNvPicPr>
                       <a:picLocks noChangeAspect="1" noChangeArrowheads="1"/>
                     </pic:cNvPicPr>
                   </pic:nvPicPr>
                   <pic:blipFill>
-                    <a:blip r:embed="rId6" cstate="print">
-                      <a:extLst>
-                        <a:ext uri="{28A0092B-C50C-407E-A947-70E740481C1C}">
-                          <a14:useLocalDpi xmlns:a14="http://schemas.microsoft.com/office/drawing/2010/main" val="0"/>
-                        </a:ext>
-                      </a:extLst>
-                    </a:blip>
-                    <a:srcRect/>
+                    <a:blip r:embed="rId3"/>
                     <a:stretch>
                       <a:fillRect/>
                     </a:stretch>
@@ -334,17 +325,11 @@
                   <pic:spPr bwMode="auto">
                     <a:xfrm>
                       <a:off x="0" y="0"/>
-                      <a:ext cx="5576592" cy="2956697"/>
+                      <a:ext cx="5568950" cy="2952750"/>
                     </a:xfrm>
                     <a:prstGeom prst="rect">
                       <a:avLst/>
                     </a:prstGeom>
-                    <a:noFill/>
-                    <a:ln>
-                      <a:solidFill>
-                        <a:schemeClr val="accent1"/>
-                      </a:solidFill>
-                    </a:ln>
                   </pic:spPr>
                 </pic:pic>
               </a:graphicData>
@@ -355,7 +340,8 @@
     </w:p>
     <w:p>
       <w:pPr>
-        <w:pStyle w:val="a4"/>
+        <w:pStyle w:val="NormalWeb"/>
+        <w:spacing w:before="280" w:after="280"/>
         <w:rPr>
           <w:lang w:val="en-US"/>
         </w:rPr>
@@ -369,19 +355,18 @@
     </w:p>
     <w:p>
       <w:pPr>
-        <w:pStyle w:val="a4"/>
+        <w:pStyle w:val="NormalWeb"/>
+        <w:spacing w:before="280" w:after="280"/>
         <w:jc w:val="center"/>
-      </w:pPr>
-      <w:r>
-        <w:rPr>
-          <w:noProof/>
-        </w:rPr>
-        <w:lastRenderedPageBreak/>
+        <w:rPr/>
+      </w:pPr>
+      <w:r>
+        <w:rPr/>
         <w:drawing>
-          <wp:inline distT="0" distB="0" distL="0" distR="0" wp14:anchorId="373161A5" wp14:editId="2D6FFF30">
+          <wp:inline distT="0" distB="0" distL="0" distR="0">
             <wp:extent cx="5689600" cy="3413760"/>
-            <wp:effectExtent l="0" t="0" r="6350" b="0"/>
-            <wp:docPr id="3" name="Рисунок 3"/>
+            <wp:effectExtent l="0" t="0" r="0" b="0"/>
+            <wp:docPr id="3" name="Рисунок 3" descr=""/>
             <wp:cNvGraphicFramePr>
               <a:graphicFrameLocks xmlns:a="http://schemas.openxmlformats.org/drawingml/2006/main" noChangeAspect="1"/>
             </wp:cNvGraphicFramePr>
@@ -389,20 +374,13 @@
               <a:graphicData uri="http://schemas.openxmlformats.org/drawingml/2006/picture">
                 <pic:pic xmlns:pic="http://schemas.openxmlformats.org/drawingml/2006/picture">
                   <pic:nvPicPr>
-                    <pic:cNvPr id="0" name="Picture 5"/>
+                    <pic:cNvPr id="3" name="Рисунок 3" descr=""/>
                     <pic:cNvPicPr>
                       <a:picLocks noChangeAspect="1" noChangeArrowheads="1"/>
                     </pic:cNvPicPr>
                   </pic:nvPicPr>
                   <pic:blipFill>
-                    <a:blip r:embed="rId7" cstate="print">
-                      <a:extLst>
-                        <a:ext uri="{28A0092B-C50C-407E-A947-70E740481C1C}">
-                          <a14:useLocalDpi xmlns:a14="http://schemas.microsoft.com/office/drawing/2010/main" val="0"/>
-                        </a:ext>
-                      </a:extLst>
-                    </a:blip>
-                    <a:srcRect/>
+                    <a:blip r:embed="rId4"/>
                     <a:stretch>
                       <a:fillRect/>
                     </a:stretch>
@@ -415,10 +393,6 @@
                     <a:prstGeom prst="rect">
                       <a:avLst/>
                     </a:prstGeom>
-                    <a:noFill/>
-                    <a:ln>
-                      <a:noFill/>
-                    </a:ln>
                   </pic:spPr>
                 </pic:pic>
               </a:graphicData>
@@ -429,7 +403,7 @@
     </w:p>
     <w:p>
       <w:pPr>
-        <w:pStyle w:val="a3"/>
+        <w:pStyle w:val="ListParagraph"/>
         <w:numPr>
           <w:ilvl w:val="0"/>
           <w:numId w:val="1"/>
@@ -443,7 +417,7 @@
       </w:pPr>
       <w:r>
         <w:rPr>
-          <w:rFonts w:ascii="Times New Roman" w:hAnsi="Times New Roman" w:cs="Times New Roman"/>
+          <w:rFonts w:cs="Times New Roman" w:ascii="Times New Roman" w:hAnsi="Times New Roman"/>
           <w:sz w:val="26"/>
           <w:szCs w:val="26"/>
           <w:lang w:val="ru-RU"/>
@@ -452,7 +426,7 @@
       </w:r>
       <w:r>
         <w:rPr>
-          <w:rFonts w:ascii="Times New Roman" w:hAnsi="Times New Roman" w:cs="Times New Roman"/>
+          <w:rFonts w:cs="Times New Roman" w:ascii="Times New Roman" w:hAnsi="Times New Roman"/>
           <w:sz w:val="26"/>
           <w:szCs w:val="26"/>
           <w:lang w:val="en-US"/>
@@ -461,7 +435,7 @@
       </w:r>
       <w:r>
         <w:rPr>
-          <w:rFonts w:ascii="Times New Roman" w:hAnsi="Times New Roman" w:cs="Times New Roman"/>
+          <w:rFonts w:cs="Times New Roman" w:ascii="Times New Roman" w:hAnsi="Times New Roman"/>
           <w:sz w:val="26"/>
           <w:szCs w:val="26"/>
           <w:lang w:val="ru-RU"/>
@@ -470,7 +444,7 @@
       </w:r>
       <w:r>
         <w:rPr>
-          <w:rFonts w:ascii="Times New Roman" w:hAnsi="Times New Roman" w:cs="Times New Roman"/>
+          <w:rFonts w:cs="Times New Roman" w:ascii="Times New Roman" w:hAnsi="Times New Roman"/>
           <w:sz w:val="26"/>
           <w:szCs w:val="26"/>
           <w:lang w:val="en-US"/>
@@ -480,6 +454,7 @@
     </w:p>
     <w:p>
       <w:pPr>
+        <w:pStyle w:val="Normal"/>
         <w:ind w:left="-284"/>
         <w:jc w:val="center"/>
         <w:rPr>
@@ -491,50 +466,38 @@
       </w:pPr>
       <w:r>
         <w:rPr>
-          <w:rFonts w:ascii="Times New Roman" w:hAnsi="Times New Roman" w:cs="Times New Roman"/>
+          <w:rFonts w:cs="Times New Roman" w:ascii="Times New Roman" w:hAnsi="Times New Roman"/>
           <w:sz w:val="26"/>
           <w:szCs w:val="26"/>
           <w:lang w:val="ru-RU"/>
         </w:rPr>
-        <w:t xml:space="preserve">Установка с помощью </w:t>
-      </w:r>
-      <w:r>
-        <w:rPr>
-          <w:rFonts w:ascii="Times New Roman" w:hAnsi="Times New Roman" w:cs="Times New Roman"/>
+        <w:t xml:space="preserve">Установка с помощью загрузчика </w:t>
+      </w:r>
+      <w:r>
+        <w:rPr>
+          <w:rFonts w:cs="Times New Roman" w:ascii="Times New Roman" w:hAnsi="Times New Roman"/>
+          <w:sz w:val="26"/>
+          <w:szCs w:val="26"/>
+          <w:lang w:val="en-US"/>
+        </w:rPr>
+        <w:t>Office</w:t>
+      </w:r>
+      <w:r>
+        <w:rPr>
+          <w:rFonts w:cs="Times New Roman" w:ascii="Times New Roman" w:hAnsi="Times New Roman"/>
           <w:sz w:val="26"/>
           <w:szCs w:val="26"/>
           <w:lang w:val="ru-RU"/>
         </w:rPr>
-        <w:t xml:space="preserve">загрузчика </w:t>
-      </w:r>
-      <w:r>
-        <w:rPr>
-          <w:rFonts w:ascii="Times New Roman" w:hAnsi="Times New Roman" w:cs="Times New Roman"/>
-          <w:sz w:val="26"/>
-          <w:szCs w:val="26"/>
-          <w:lang w:val="en-US"/>
-        </w:rPr>
-        <w:t>Office</w:t>
-      </w:r>
-      <w:r>
-        <w:rPr>
-          <w:rFonts w:ascii="Times New Roman" w:hAnsi="Times New Roman" w:cs="Times New Roman"/>
-          <w:sz w:val="26"/>
-          <w:szCs w:val="26"/>
-          <w:lang w:val="ru-RU"/>
-        </w:rPr>
         <w:br/>
       </w:r>
       <w:r>
-        <w:rPr>
-          <w:noProof/>
-          <w:lang w:val="ru-RU"/>
-        </w:rPr>
+        <w:rPr/>
         <w:drawing>
-          <wp:inline distT="0" distB="0" distL="0" distR="0" wp14:anchorId="6A00DC7B" wp14:editId="601C994C">
-            <wp:extent cx="3430388" cy="4375150"/>
-            <wp:effectExtent l="0" t="0" r="0" b="6350"/>
-            <wp:docPr id="4" name="Рисунок 4"/>
+          <wp:inline distT="0" distB="0" distL="0" distR="0">
+            <wp:extent cx="3430270" cy="4375150"/>
+            <wp:effectExtent l="0" t="0" r="0" b="0"/>
+            <wp:docPr id="4" name="Рисунок 4" descr=""/>
             <wp:cNvGraphicFramePr>
               <a:graphicFrameLocks xmlns:a="http://schemas.openxmlformats.org/drawingml/2006/main" noChangeAspect="1"/>
             </wp:cNvGraphicFramePr>
@@ -542,25 +505,21 @@
               <a:graphicData uri="http://schemas.openxmlformats.org/drawingml/2006/picture">
                 <pic:pic xmlns:pic="http://schemas.openxmlformats.org/drawingml/2006/picture">
                   <pic:nvPicPr>
-                    <pic:cNvPr id="4" name="Рисунок 4"/>
-                    <pic:cNvPicPr/>
+                    <pic:cNvPr id="4" name="Рисунок 4" descr=""/>
+                    <pic:cNvPicPr>
+                      <a:picLocks noChangeAspect="1" noChangeArrowheads="1"/>
+                    </pic:cNvPicPr>
                   </pic:nvPicPr>
                   <pic:blipFill>
-                    <a:blip r:embed="rId8">
-                      <a:extLst>
-                        <a:ext uri="{28A0092B-C50C-407E-A947-70E740481C1C}">
-                          <a14:useLocalDpi xmlns:a14="http://schemas.microsoft.com/office/drawing/2010/main" val="0"/>
-                        </a:ext>
-                      </a:extLst>
-                    </a:blip>
+                    <a:blip r:embed="rId5"/>
                     <a:stretch>
                       <a:fillRect/>
                     </a:stretch>
                   </pic:blipFill>
-                  <pic:spPr>
+                  <pic:spPr bwMode="auto">
                     <a:xfrm>
                       <a:off x="0" y="0"/>
-                      <a:ext cx="3431799" cy="4376950"/>
+                      <a:ext cx="3430270" cy="4375150"/>
                     </a:xfrm>
                     <a:prstGeom prst="rect">
                       <a:avLst/>
@@ -575,6 +534,7 @@
     </w:p>
     <w:p>
       <w:pPr>
+        <w:pStyle w:val="Normal"/>
         <w:ind w:left="-284"/>
         <w:rPr>
           <w:rFonts w:ascii="Times New Roman" w:hAnsi="Times New Roman" w:cs="Times New Roman"/>
@@ -585,38 +545,141 @@
       </w:pPr>
       <w:r>
         <w:rPr>
+          <w:rFonts w:cs="Times New Roman" w:ascii="Times New Roman" w:hAnsi="Times New Roman"/>
+          <w:sz w:val="26"/>
+          <w:szCs w:val="26"/>
+          <w:lang w:val="ru-RU"/>
+        </w:rPr>
+        <w:t>Успешная установка</w:t>
+      </w:r>
+    </w:p>
+    <w:p>
+      <w:pPr>
+        <w:pStyle w:val="Normal"/>
+        <w:ind w:left="-284"/>
+        <w:rPr>
           <w:rFonts w:ascii="Times New Roman" w:hAnsi="Times New Roman" w:cs="Times New Roman"/>
           <w:sz w:val="26"/>
           <w:szCs w:val="26"/>
-          <w:lang w:val="ru-RU"/>
-        </w:rPr>
-        <w:t>Успешная установка</w:t>
-      </w:r>
-    </w:p>
-    <w:p>
-      <w:pPr>
+          <w:lang w:val="en-US"/>
+        </w:rPr>
+      </w:pPr>
+      <w:r>
+        <w:rPr/>
+      </w:r>
+    </w:p>
+    <w:p>
+      <w:pPr>
+        <w:pStyle w:val="Normal"/>
         <w:ind w:left="-284"/>
-        <w:rPr>
-          <w:rFonts w:ascii="Times New Roman" w:hAnsi="Times New Roman" w:cs="Times New Roman"/>
-          <w:sz w:val="26"/>
-          <w:szCs w:val="26"/>
+        <w:jc w:val="center"/>
+        <w:rPr>
+          <w:b/>
+          <w:bCs/>
+          <w:sz w:val="40"/>
+          <w:szCs w:val="40"/>
+        </w:rPr>
+      </w:pPr>
+      <w:r>
+        <w:rPr>
+          <w:rFonts w:cs="Times New Roman" w:ascii="Times New Roman" w:hAnsi="Times New Roman"/>
+          <w:b/>
+          <w:bCs/>
+          <w:sz w:val="40"/>
+          <w:szCs w:val="40"/>
           <w:lang w:val="en-US"/>
         </w:rPr>
-      </w:pPr>
-      <w:r>
-        <w:rPr>
-          <w:rFonts w:ascii="Times New Roman" w:hAnsi="Times New Roman" w:cs="Times New Roman"/>
-          <w:noProof/>
-          <w:sz w:val="26"/>
-          <w:szCs w:val="26"/>
+        <w:t xml:space="preserve">Установка на </w:t>
+      </w:r>
+      <w:bookmarkStart w:id="0" w:name="__DdeLink__30_1410376120"/>
+      <w:r>
+        <w:rPr>
+          <w:rFonts w:cs="Times New Roman" w:ascii="Times New Roman" w:hAnsi="Times New Roman"/>
+          <w:b/>
+          <w:bCs/>
+          <w:sz w:val="40"/>
+          <w:szCs w:val="40"/>
           <w:lang w:val="en-US"/>
         </w:rPr>
-        <w:lastRenderedPageBreak/>
+        <w:t xml:space="preserve">Ubuntu 24.04.3 </w:t>
+      </w:r>
+      <w:bookmarkEnd w:id="0"/>
+    </w:p>
+    <w:p>
+      <w:pPr>
+        <w:pStyle w:val="Normal"/>
+        <w:ind w:left="-284"/>
+        <w:jc w:val="left"/>
+        <w:rPr>
+          <w:b w:val="false"/>
+          <w:bCs w:val="false"/>
+          <w:sz w:val="26"/>
+          <w:szCs w:val="26"/>
+        </w:rPr>
+      </w:pPr>
+      <w:r>
+        <w:rPr>
+          <w:rFonts w:cs="Times New Roman" w:ascii="Times New Roman" w:hAnsi="Times New Roman"/>
+          <w:b w:val="false"/>
+          <w:bCs w:val="false"/>
+          <w:sz w:val="26"/>
+          <w:szCs w:val="26"/>
+          <w:lang w:val="en-US"/>
+        </w:rPr>
+        <w:t>1. Установка Data Grip</w:t>
+      </w:r>
+    </w:p>
+    <w:p>
+      <w:pPr>
+        <w:pStyle w:val="Normal"/>
+        <w:ind w:left="-284"/>
+        <w:jc w:val="left"/>
+        <w:rPr>
+          <w:b w:val="false"/>
+          <w:bCs w:val="false"/>
+          <w:sz w:val="26"/>
+          <w:szCs w:val="26"/>
+        </w:rPr>
+      </w:pPr>
+      <w:r>
+        <w:rPr>
+          <w:rFonts w:cs="Times New Roman" w:ascii="Times New Roman" w:hAnsi="Times New Roman"/>
+          <w:b w:val="false"/>
+          <w:bCs w:val="false"/>
+          <w:sz w:val="26"/>
+          <w:szCs w:val="26"/>
+          <w:lang w:val="en-US"/>
+        </w:rPr>
+        <w:t>Установка JetBrains ToolBox с официального сайта</w:t>
+      </w:r>
+    </w:p>
+    <w:p>
+      <w:pPr>
+        <w:pStyle w:val="Normal"/>
+        <w:ind w:left="-284"/>
+        <w:jc w:val="left"/>
+        <w:rPr>
+          <w:rFonts w:ascii="Times New Roman" w:hAnsi="Times New Roman"/>
+          <w:b w:val="false"/>
+          <w:bCs w:val="false"/>
+          <w:sz w:val="26"/>
+          <w:szCs w:val="26"/>
+        </w:rPr>
+      </w:pPr>
+      <w:r>
         <w:drawing>
-          <wp:inline distT="0" distB="0" distL="0" distR="0" wp14:anchorId="12D860A3" wp14:editId="4D19423F">
-            <wp:extent cx="5940425" cy="3709670"/>
-            <wp:effectExtent l="0" t="0" r="3175" b="5080"/>
-            <wp:docPr id="5" name="Рисунок 5"/>
+          <wp:anchor behindDoc="0" distT="0" distB="0" distL="0" distR="0" simplePos="0" locked="0" layoutInCell="0" allowOverlap="1" relativeHeight="6">
+            <wp:simplePos x="0" y="0"/>
+            <wp:positionH relativeFrom="column">
+              <wp:align>left</wp:align>
+            </wp:positionH>
+            <wp:positionV relativeFrom="paragraph">
+              <wp:posOffset>152400</wp:posOffset>
+            </wp:positionV>
+            <wp:extent cx="5615305" cy="3192780"/>
+            <wp:effectExtent l="0" t="0" r="0" b="0"/>
+            <wp:wrapTopAndBottom/>
+            <wp:docPr id="5" name="Image1" descr=""/>
             <wp:cNvGraphicFramePr>
               <a:graphicFrameLocks xmlns:a="http://schemas.openxmlformats.org/drawingml/2006/main" noChangeAspect="1"/>
             </wp:cNvGraphicFramePr>
@@ -624,25 +687,22 @@
               <a:graphicData uri="http://schemas.openxmlformats.org/drawingml/2006/picture">
                 <pic:pic xmlns:pic="http://schemas.openxmlformats.org/drawingml/2006/picture">
                   <pic:nvPicPr>
-                    <pic:cNvPr id="5" name="Рисунок 5"/>
-                    <pic:cNvPicPr/>
+                    <pic:cNvPr id="5" name="Image1" descr=""/>
+                    <pic:cNvPicPr>
+                      <a:picLocks noChangeAspect="1" noChangeArrowheads="1"/>
+                    </pic:cNvPicPr>
                   </pic:nvPicPr>
                   <pic:blipFill>
-                    <a:blip r:embed="rId9" cstate="print">
-                      <a:extLst>
-                        <a:ext uri="{28A0092B-C50C-407E-A947-70E740481C1C}">
-                          <a14:useLocalDpi xmlns:a14="http://schemas.microsoft.com/office/drawing/2010/main" val="0"/>
-                        </a:ext>
-                      </a:extLst>
-                    </a:blip>
+                    <a:blip r:embed="rId6"/>
+                    <a:srcRect l="917" t="0" r="0" b="0"/>
                     <a:stretch>
                       <a:fillRect/>
                     </a:stretch>
                   </pic:blipFill>
-                  <pic:spPr>
+                  <pic:spPr bwMode="auto">
                     <a:xfrm>
                       <a:off x="0" y="0"/>
-                      <a:ext cx="5940425" cy="3709670"/>
+                      <a:ext cx="5615305" cy="3192780"/>
                     </a:xfrm>
                     <a:prstGeom prst="rect">
                       <a:avLst/>
@@ -651,145 +711,687 @@
                 </pic:pic>
               </a:graphicData>
             </a:graphic>
-          </wp:inline>
+          </wp:anchor>
         </w:drawing>
       </w:r>
+      <w:r>
+        <w:rPr>
+          <w:rFonts w:ascii="Times New Roman" w:hAnsi="Times New Roman"/>
+          <w:b w:val="false"/>
+          <w:bCs w:val="false"/>
+          <w:sz w:val="26"/>
+          <w:szCs w:val="26"/>
+        </w:rPr>
+        <w:t xml:space="preserve">Вход в аккаунт с активной подпиской </w:t>
+      </w:r>
+    </w:p>
+    <w:p>
+      <w:pPr>
+        <w:pStyle w:val="Normal"/>
+        <w:ind w:left="-284"/>
+        <w:jc w:val="left"/>
+        <w:rPr>
+          <w:rFonts w:ascii="Times New Roman" w:hAnsi="Times New Roman"/>
+          <w:b w:val="false"/>
+          <w:bCs w:val="false"/>
+          <w:sz w:val="26"/>
+          <w:szCs w:val="26"/>
+        </w:rPr>
+      </w:pPr>
+      <w:r>
+        <w:drawing>
+          <wp:anchor behindDoc="0" distT="0" distB="0" distL="0" distR="0" simplePos="0" locked="0" layoutInCell="0" allowOverlap="1" relativeHeight="7">
+            <wp:simplePos x="0" y="0"/>
+            <wp:positionH relativeFrom="column">
+              <wp:align>center</wp:align>
+            </wp:positionH>
+            <wp:positionV relativeFrom="paragraph">
+              <wp:posOffset>635</wp:posOffset>
+            </wp:positionV>
+            <wp:extent cx="2581910" cy="4021455"/>
+            <wp:effectExtent l="0" t="0" r="0" b="0"/>
+            <wp:wrapTopAndBottom/>
+            <wp:docPr id="6" name="Image2" descr=""/>
+            <wp:cNvGraphicFramePr>
+              <a:graphicFrameLocks xmlns:a="http://schemas.openxmlformats.org/drawingml/2006/main" noChangeAspect="1"/>
+            </wp:cNvGraphicFramePr>
+            <a:graphic xmlns:a="http://schemas.openxmlformats.org/drawingml/2006/main">
+              <a:graphicData uri="http://schemas.openxmlformats.org/drawingml/2006/picture">
+                <pic:pic xmlns:pic="http://schemas.openxmlformats.org/drawingml/2006/picture">
+                  <pic:nvPicPr>
+                    <pic:cNvPr id="6" name="Image2" descr=""/>
+                    <pic:cNvPicPr>
+                      <a:picLocks noChangeAspect="1" noChangeArrowheads="1"/>
+                    </pic:cNvPicPr>
+                  </pic:nvPicPr>
+                  <pic:blipFill>
+                    <a:blip r:embed="rId7"/>
+                    <a:stretch>
+                      <a:fillRect/>
+                    </a:stretch>
+                  </pic:blipFill>
+                  <pic:spPr bwMode="auto">
+                    <a:xfrm>
+                      <a:off x="0" y="0"/>
+                      <a:ext cx="2581910" cy="4021455"/>
+                    </a:xfrm>
+                    <a:prstGeom prst="rect">
+                      <a:avLst/>
+                    </a:prstGeom>
+                  </pic:spPr>
+                </pic:pic>
+              </a:graphicData>
+            </a:graphic>
+          </wp:anchor>
+        </w:drawing>
+      </w:r>
+      <w:r>
+        <w:rPr>
+          <w:rFonts w:ascii="Times New Roman" w:hAnsi="Times New Roman"/>
+          <w:b w:val="false"/>
+          <w:bCs w:val="false"/>
+          <w:sz w:val="26"/>
+          <w:szCs w:val="26"/>
+        </w:rPr>
+        <w:t>Скачивание необходимой программы</w:t>
+      </w:r>
+    </w:p>
+    <w:p>
+      <w:pPr>
+        <w:pStyle w:val="Normal"/>
+        <w:ind w:left="-284"/>
+        <w:jc w:val="left"/>
+        <w:rPr>
+          <w:rFonts w:ascii="Times New Roman" w:hAnsi="Times New Roman"/>
+          <w:b w:val="false"/>
+          <w:bCs w:val="false"/>
+          <w:sz w:val="26"/>
+          <w:szCs w:val="26"/>
+        </w:rPr>
+      </w:pPr>
+      <w:r>
+        <w:drawing>
+          <wp:anchor behindDoc="0" distT="0" distB="0" distL="0" distR="0" simplePos="0" locked="0" layoutInCell="0" allowOverlap="1" relativeHeight="8">
+            <wp:simplePos x="0" y="0"/>
+            <wp:positionH relativeFrom="column">
+              <wp:align>center</wp:align>
+            </wp:positionH>
+            <wp:positionV relativeFrom="paragraph">
+              <wp:posOffset>635</wp:posOffset>
+            </wp:positionV>
+            <wp:extent cx="3476625" cy="5414645"/>
+            <wp:effectExtent l="0" t="0" r="0" b="0"/>
+            <wp:wrapTopAndBottom/>
+            <wp:docPr id="7" name="Image3" descr=""/>
+            <wp:cNvGraphicFramePr>
+              <a:graphicFrameLocks xmlns:a="http://schemas.openxmlformats.org/drawingml/2006/main" noChangeAspect="1"/>
+            </wp:cNvGraphicFramePr>
+            <a:graphic xmlns:a="http://schemas.openxmlformats.org/drawingml/2006/main">
+              <a:graphicData uri="http://schemas.openxmlformats.org/drawingml/2006/picture">
+                <pic:pic xmlns:pic="http://schemas.openxmlformats.org/drawingml/2006/picture">
+                  <pic:nvPicPr>
+                    <pic:cNvPr id="7" name="Image3" descr=""/>
+                    <pic:cNvPicPr>
+                      <a:picLocks noChangeAspect="1" noChangeArrowheads="1"/>
+                    </pic:cNvPicPr>
+                  </pic:nvPicPr>
+                  <pic:blipFill>
+                    <a:blip r:embed="rId8"/>
+                    <a:stretch>
+                      <a:fillRect/>
+                    </a:stretch>
+                  </pic:blipFill>
+                  <pic:spPr bwMode="auto">
+                    <a:xfrm>
+                      <a:off x="0" y="0"/>
+                      <a:ext cx="3476625" cy="5414645"/>
+                    </a:xfrm>
+                    <a:prstGeom prst="rect">
+                      <a:avLst/>
+                    </a:prstGeom>
+                  </pic:spPr>
+                </pic:pic>
+              </a:graphicData>
+            </a:graphic>
+          </wp:anchor>
+        </w:drawing>
+      </w:r>
+      <w:r>
+        <w:rPr>
+          <w:rFonts w:ascii="Times New Roman" w:hAnsi="Times New Roman"/>
+          <w:b w:val="false"/>
+          <w:bCs w:val="false"/>
+          <w:sz w:val="26"/>
+          <w:szCs w:val="26"/>
+        </w:rPr>
+        <w:t>2. Установка Navicat</w:t>
+      </w:r>
+    </w:p>
+    <w:p>
+      <w:pPr>
+        <w:pStyle w:val="Normal"/>
+        <w:ind w:left="-284"/>
+        <w:jc w:val="left"/>
+        <w:rPr>
+          <w:rFonts w:ascii="Times New Roman" w:hAnsi="Times New Roman"/>
+          <w:b w:val="false"/>
+          <w:bCs w:val="false"/>
+          <w:sz w:val="26"/>
+          <w:szCs w:val="26"/>
+        </w:rPr>
+      </w:pPr>
+      <w:r>
+        <w:rPr>
+          <w:rFonts w:ascii="Times New Roman" w:hAnsi="Times New Roman"/>
+          <w:b w:val="false"/>
+          <w:bCs w:val="false"/>
+          <w:sz w:val="26"/>
+          <w:szCs w:val="26"/>
+        </w:rPr>
+        <w:t>Скачиваю установщик с официального сайта</w:t>
+      </w:r>
+    </w:p>
+    <w:p>
+      <w:pPr>
+        <w:pStyle w:val="Normal"/>
+        <w:ind w:left="-284"/>
+        <w:jc w:val="left"/>
+        <w:rPr>
+          <w:rFonts w:ascii="Times New Roman" w:hAnsi="Times New Roman"/>
+          <w:b w:val="false"/>
+          <w:bCs w:val="false"/>
+          <w:sz w:val="26"/>
+          <w:szCs w:val="26"/>
+        </w:rPr>
+      </w:pPr>
+      <w:r>
+        <w:drawing>
+          <wp:anchor behindDoc="0" distT="0" distB="0" distL="0" distR="0" simplePos="0" locked="0" layoutInCell="0" allowOverlap="1" relativeHeight="9">
+            <wp:simplePos x="0" y="0"/>
+            <wp:positionH relativeFrom="column">
+              <wp:align>center</wp:align>
+            </wp:positionH>
+            <wp:positionV relativeFrom="paragraph">
+              <wp:posOffset>635</wp:posOffset>
+            </wp:positionV>
+            <wp:extent cx="5257800" cy="2969260"/>
+            <wp:effectExtent l="0" t="0" r="0" b="0"/>
+            <wp:wrapTopAndBottom/>
+            <wp:docPr id="8" name="Image4" descr=""/>
+            <wp:cNvGraphicFramePr>
+              <a:graphicFrameLocks xmlns:a="http://schemas.openxmlformats.org/drawingml/2006/main" noChangeAspect="1"/>
+            </wp:cNvGraphicFramePr>
+            <a:graphic xmlns:a="http://schemas.openxmlformats.org/drawingml/2006/main">
+              <a:graphicData uri="http://schemas.openxmlformats.org/drawingml/2006/picture">
+                <pic:pic xmlns:pic="http://schemas.openxmlformats.org/drawingml/2006/picture">
+                  <pic:nvPicPr>
+                    <pic:cNvPr id="8" name="Image4" descr=""/>
+                    <pic:cNvPicPr>
+                      <a:picLocks noChangeAspect="1" noChangeArrowheads="1"/>
+                    </pic:cNvPicPr>
+                  </pic:nvPicPr>
+                  <pic:blipFill>
+                    <a:blip r:embed="rId9"/>
+                    <a:stretch>
+                      <a:fillRect/>
+                    </a:stretch>
+                  </pic:blipFill>
+                  <pic:spPr bwMode="auto">
+                    <a:xfrm>
+                      <a:off x="0" y="0"/>
+                      <a:ext cx="5257800" cy="2969260"/>
+                    </a:xfrm>
+                    <a:prstGeom prst="rect">
+                      <a:avLst/>
+                    </a:prstGeom>
+                  </pic:spPr>
+                </pic:pic>
+              </a:graphicData>
+            </a:graphic>
+          </wp:anchor>
+        </w:drawing>
+      </w:r>
+      <w:r>
+        <w:rPr>
+          <w:rFonts w:ascii="Times New Roman" w:hAnsi="Times New Roman"/>
+          <w:b w:val="false"/>
+          <w:bCs w:val="false"/>
+          <w:sz w:val="26"/>
+          <w:szCs w:val="26"/>
+        </w:rPr>
+        <w:t>Установка официального debian пакета</w:t>
+      </w:r>
+    </w:p>
+    <w:p>
+      <w:pPr>
+        <w:pStyle w:val="Normal"/>
+        <w:ind w:left="-284"/>
+        <w:jc w:val="left"/>
+        <w:rPr>
+          <w:rFonts w:ascii="Times New Roman" w:hAnsi="Times New Roman"/>
+          <w:b w:val="false"/>
+          <w:bCs w:val="false"/>
+          <w:sz w:val="26"/>
+          <w:szCs w:val="26"/>
+        </w:rPr>
+      </w:pPr>
+      <w:r>
+        <w:drawing>
+          <wp:anchor behindDoc="0" distT="0" distB="0" distL="0" distR="0" simplePos="0" locked="0" layoutInCell="0" allowOverlap="1" relativeHeight="10">
+            <wp:simplePos x="0" y="0"/>
+            <wp:positionH relativeFrom="column">
+              <wp:align>center</wp:align>
+            </wp:positionH>
+            <wp:positionV relativeFrom="paragraph">
+              <wp:posOffset>635</wp:posOffset>
+            </wp:positionV>
+            <wp:extent cx="6120765" cy="480695"/>
+            <wp:effectExtent l="0" t="0" r="0" b="0"/>
+            <wp:wrapSquare wrapText="largest"/>
+            <wp:docPr id="9" name="Image5" descr=""/>
+            <wp:cNvGraphicFramePr>
+              <a:graphicFrameLocks xmlns:a="http://schemas.openxmlformats.org/drawingml/2006/main" noChangeAspect="1"/>
+            </wp:cNvGraphicFramePr>
+            <a:graphic xmlns:a="http://schemas.openxmlformats.org/drawingml/2006/main">
+              <a:graphicData uri="http://schemas.openxmlformats.org/drawingml/2006/picture">
+                <pic:pic xmlns:pic="http://schemas.openxmlformats.org/drawingml/2006/picture">
+                  <pic:nvPicPr>
+                    <pic:cNvPr id="9" name="Image5" descr=""/>
+                    <pic:cNvPicPr>
+                      <a:picLocks noChangeAspect="1" noChangeArrowheads="1"/>
+                    </pic:cNvPicPr>
+                  </pic:nvPicPr>
+                  <pic:blipFill>
+                    <a:blip r:embed="rId10"/>
+                    <a:stretch>
+                      <a:fillRect/>
+                    </a:stretch>
+                  </pic:blipFill>
+                  <pic:spPr bwMode="auto">
+                    <a:xfrm>
+                      <a:off x="0" y="0"/>
+                      <a:ext cx="6120765" cy="480695"/>
+                    </a:xfrm>
+                    <a:prstGeom prst="rect">
+                      <a:avLst/>
+                    </a:prstGeom>
+                  </pic:spPr>
+                </pic:pic>
+              </a:graphicData>
+            </a:graphic>
+          </wp:anchor>
+        </w:drawing>
+      </w:r>
+      <w:r>
+        <w:rPr>
+          <w:rFonts w:ascii="Times New Roman" w:hAnsi="Times New Roman"/>
+          <w:b w:val="false"/>
+          <w:bCs w:val="false"/>
+          <w:sz w:val="26"/>
+          <w:szCs w:val="26"/>
+        </w:rPr>
+        <w:t>Успешная установка</w:t>
+      </w:r>
+    </w:p>
+    <w:p>
+      <w:pPr>
+        <w:pStyle w:val="Normal"/>
+        <w:spacing w:before="0" w:after="160"/>
+        <w:ind w:left="-284"/>
+        <w:jc w:val="left"/>
+        <w:rPr>
+          <w:rFonts w:ascii="Times New Roman" w:hAnsi="Times New Roman"/>
+          <w:b w:val="false"/>
+          <w:bCs w:val="false"/>
+          <w:sz w:val="26"/>
+          <w:szCs w:val="26"/>
+        </w:rPr>
+      </w:pPr>
+      <w:r>
+        <w:rPr>
+          <w:rFonts w:ascii="Times New Roman" w:hAnsi="Times New Roman"/>
+          <w:b w:val="false"/>
+          <w:bCs w:val="false"/>
+          <w:sz w:val="26"/>
+          <w:szCs w:val="26"/>
+        </w:rPr>
+        <w:drawing>
+          <wp:anchor behindDoc="0" distT="0" distB="0" distL="0" distR="0" simplePos="0" locked="0" layoutInCell="0" allowOverlap="1" relativeHeight="11">
+            <wp:simplePos x="0" y="0"/>
+            <wp:positionH relativeFrom="column">
+              <wp:align>center</wp:align>
+            </wp:positionH>
+            <wp:positionV relativeFrom="paragraph">
+              <wp:posOffset>635</wp:posOffset>
+            </wp:positionV>
+            <wp:extent cx="6120765" cy="4051935"/>
+            <wp:effectExtent l="0" t="0" r="0" b="0"/>
+            <wp:wrapSquare wrapText="largest"/>
+            <wp:docPr id="10" name="Image6" descr=""/>
+            <wp:cNvGraphicFramePr>
+              <a:graphicFrameLocks xmlns:a="http://schemas.openxmlformats.org/drawingml/2006/main" noChangeAspect="1"/>
+            </wp:cNvGraphicFramePr>
+            <a:graphic xmlns:a="http://schemas.openxmlformats.org/drawingml/2006/main">
+              <a:graphicData uri="http://schemas.openxmlformats.org/drawingml/2006/picture">
+                <pic:pic xmlns:pic="http://schemas.openxmlformats.org/drawingml/2006/picture">
+                  <pic:nvPicPr>
+                    <pic:cNvPr id="10" name="Image6" descr=""/>
+                    <pic:cNvPicPr>
+                      <a:picLocks noChangeAspect="1" noChangeArrowheads="1"/>
+                    </pic:cNvPicPr>
+                  </pic:nvPicPr>
+                  <pic:blipFill>
+                    <a:blip r:embed="rId11"/>
+                    <a:stretch>
+                      <a:fillRect/>
+                    </a:stretch>
+                  </pic:blipFill>
+                  <pic:spPr bwMode="auto">
+                    <a:xfrm>
+                      <a:off x="0" y="0"/>
+                      <a:ext cx="6120765" cy="4051935"/>
+                    </a:xfrm>
+                    <a:prstGeom prst="rect">
+                      <a:avLst/>
+                    </a:prstGeom>
+                  </pic:spPr>
+                </pic:pic>
+              </a:graphicData>
+            </a:graphic>
+          </wp:anchor>
+        </w:drawing>
+      </w:r>
     </w:p>
     <w:sectPr>
+      <w:type w:val="nextPage"/>
       <w:pgSz w:w="11906" w:h="16838"/>
-      <w:pgMar w:top="1134" w:right="850" w:bottom="1134" w:left="1701" w:header="708" w:footer="708" w:gutter="0"/>
-      <w:cols w:space="708"/>
-      <w:docGrid w:linePitch="360"/>
+      <w:pgMar w:left="1701" w:right="850" w:gutter="0" w:header="0" w:top="1134" w:footer="0" w:bottom="1134"/>
+      <w:pgNumType w:fmt="decimal"/>
+      <w:formProt w:val="false"/>
+      <w:textDirection w:val="lrTb"/>
+      <w:docGrid w:type="default" w:linePitch="360" w:charSpace="4096"/>
     </w:sectPr>
   </w:body>
 </w:document>
 </file>
 
 <file path=word/numbering.xml><?xml version="1.0" encoding="utf-8"?>
-<w:numbering xmlns:wpc="http://schemas.microsoft.com/office/word/2010/wordprocessingCanvas" xmlns:cx="http://schemas.microsoft.com/office/drawing/2014/chartex" xmlns:cx1="http://schemas.microsoft.com/office/drawing/2015/9/8/chartex" xmlns:cx2="http://schemas.microsoft.com/office/drawing/2015/10/21/chartex" xmlns:cx3="http://schemas.microsoft.com/office/drawing/2016/5/9/chartex" xmlns:cx4="http://schemas.microsoft.com/office/drawing/2016/5/10/chartex" xmlns:cx5="http://schemas.microsoft.com/office/drawing/2016/5/11/chartex" xmlns:cx6="http://schemas.microsoft.com/office/drawing/2016/5/12/chartex" xmlns:cx7="http://schemas.microsoft.com/office/drawing/2016/5/13/chartex" xmlns:cx8="http://schemas.microsoft.com/office/drawing/2016/5/14/chartex" xmlns:mc="http://schemas.openxmlformats.org/markup-compatibility/2006" xmlns:aink="http://schemas.microsoft.com/office/drawing/2016/ink" xmlns:am3d="http://schemas.microsoft.com/office/drawing/2017/model3d" xmlns:o="urn:schemas-microsoft-com:office:office" xmlns:r="http://schemas.openxmlformats.org/officeDocument/2006/relationships" xmlns:m="http://schemas.openxmlformats.org/officeDocument/2006/math" xmlns:v="urn:schemas-microsoft-com:vml" xmlns:wp14="http://schemas.microsoft.com/office/word/2010/wordprocessingDrawing" xmlns:wp="http://schemas.openxmlformats.org/drawingml/2006/wordprocessingDrawing" xmlns:w10="urn:schemas-microsoft-com:office:word" xmlns:w="http://schemas.openxmlformats.org/wordprocessingml/2006/main" xmlns:w14="http://schemas.microsoft.com/office/word/2010/wordml" xmlns:w15="http://schemas.microsoft.com/office/word/2012/wordml" xmlns:w16cex="http://schemas.microsoft.com/office/word/2018/wordml/cex" xmlns:w16cid="http://schemas.microsoft.com/office/word/2016/wordml/cid" xmlns:w16="http://schemas.microsoft.com/office/word/2018/wordml" xmlns:w16sdtdh="http://schemas.microsoft.com/office/word/2020/wordml/sdtdatahash" xmlns:w16se="http://schemas.microsoft.com/office/word/2015/wordml/symex" xmlns:wpg="http://schemas.microsoft.com/office/word/2010/wordprocessingGroup" xmlns:wpi="http://schemas.microsoft.com/office/word/2010/wordprocessingInk" xmlns:wne="http://schemas.microsoft.com/office/word/2006/wordml" xmlns:wps="http://schemas.microsoft.com/office/word/2010/wordprocessingShape" mc:Ignorable="w14 w15 w16se w16cid w16 w16cex w16sdtdh wp14">
-  <w:abstractNum w:abstractNumId="0" w15:restartNumberingAfterBreak="0">
-    <w:nsid w:val="57412B94"/>
-    <w:multiLevelType w:val="hybridMultilevel"/>
-    <w:tmpl w:val="4830CA40"/>
-    <w:lvl w:ilvl="0" w:tplc="05BEBEEE">
+<w:numbering xmlns:w="http://schemas.openxmlformats.org/wordprocessingml/2006/main" xmlns:o="urn:schemas-microsoft-com:office:office" xmlns:r="http://schemas.openxmlformats.org/officeDocument/2006/relationships" xmlns:v="urn:schemas-microsoft-com:vml" xmlns:mc="http://schemas.openxmlformats.org/markup-compatibility/2006" xmlns:w14="http://schemas.microsoft.com/office/word/2010/wordml" mc:Ignorable="w14">
+  <w:abstractNum w:abstractNumId="1">
+    <w:lvl w:ilvl="0">
       <w:start w:val="1"/>
       <w:numFmt w:val="decimal"/>
       <w:lvlText w:val="%1."/>
       <w:lvlJc w:val="left"/>
       <w:pPr>
+        <w:tabs>
+          <w:tab w:val="num" w:pos="0"/>
+        </w:tabs>
         <w:ind w:left="76" w:hanging="360"/>
       </w:pPr>
-      <w:rPr>
-        <w:rFonts w:hint="default"/>
-      </w:rPr>
+      <w:rPr/>
     </w:lvl>
-    <w:lvl w:ilvl="1" w:tplc="10000019" w:tentative="1">
+    <w:lvl w:ilvl="1">
       <w:start w:val="1"/>
       <w:numFmt w:val="lowerLetter"/>
       <w:lvlText w:val="%2."/>
       <w:lvlJc w:val="left"/>
       <w:pPr>
+        <w:tabs>
+          <w:tab w:val="num" w:pos="0"/>
+        </w:tabs>
         <w:ind w:left="796" w:hanging="360"/>
       </w:pPr>
+      <w:rPr/>
     </w:lvl>
-    <w:lvl w:ilvl="2" w:tplc="1000001B" w:tentative="1">
+    <w:lvl w:ilvl="2">
       <w:start w:val="1"/>
       <w:numFmt w:val="lowerRoman"/>
       <w:lvlText w:val="%3."/>
       <w:lvlJc w:val="right"/>
       <w:pPr>
+        <w:tabs>
+          <w:tab w:val="num" w:pos="0"/>
+        </w:tabs>
         <w:ind w:left="1516" w:hanging="180"/>
       </w:pPr>
+      <w:rPr/>
     </w:lvl>
-    <w:lvl w:ilvl="3" w:tplc="1000000F" w:tentative="1">
+    <w:lvl w:ilvl="3">
       <w:start w:val="1"/>
       <w:numFmt w:val="decimal"/>
       <w:lvlText w:val="%4."/>
       <w:lvlJc w:val="left"/>
       <w:pPr>
+        <w:tabs>
+          <w:tab w:val="num" w:pos="0"/>
+        </w:tabs>
         <w:ind w:left="2236" w:hanging="360"/>
       </w:pPr>
+      <w:rPr/>
     </w:lvl>
-    <w:lvl w:ilvl="4" w:tplc="10000019" w:tentative="1">
+    <w:lvl w:ilvl="4">
       <w:start w:val="1"/>
       <w:numFmt w:val="lowerLetter"/>
       <w:lvlText w:val="%5."/>
       <w:lvlJc w:val="left"/>
       <w:pPr>
+        <w:tabs>
+          <w:tab w:val="num" w:pos="0"/>
+        </w:tabs>
         <w:ind w:left="2956" w:hanging="360"/>
       </w:pPr>
+      <w:rPr/>
     </w:lvl>
-    <w:lvl w:ilvl="5" w:tplc="1000001B" w:tentative="1">
+    <w:lvl w:ilvl="5">
       <w:start w:val="1"/>
       <w:numFmt w:val="lowerRoman"/>
       <w:lvlText w:val="%6."/>
       <w:lvlJc w:val="right"/>
       <w:pPr>
+        <w:tabs>
+          <w:tab w:val="num" w:pos="0"/>
+        </w:tabs>
         <w:ind w:left="3676" w:hanging="180"/>
       </w:pPr>
+      <w:rPr/>
     </w:lvl>
-    <w:lvl w:ilvl="6" w:tplc="1000000F" w:tentative="1">
+    <w:lvl w:ilvl="6">
       <w:start w:val="1"/>
       <w:numFmt w:val="decimal"/>
       <w:lvlText w:val="%7."/>
       <w:lvlJc w:val="left"/>
       <w:pPr>
+        <w:tabs>
+          <w:tab w:val="num" w:pos="0"/>
+        </w:tabs>
         <w:ind w:left="4396" w:hanging="360"/>
       </w:pPr>
+      <w:rPr/>
     </w:lvl>
-    <w:lvl w:ilvl="7" w:tplc="10000019" w:tentative="1">
+    <w:lvl w:ilvl="7">
       <w:start w:val="1"/>
       <w:numFmt w:val="lowerLetter"/>
       <w:lvlText w:val="%8."/>
       <w:lvlJc w:val="left"/>
       <w:pPr>
+        <w:tabs>
+          <w:tab w:val="num" w:pos="0"/>
+        </w:tabs>
         <w:ind w:left="5116" w:hanging="360"/>
       </w:pPr>
+      <w:rPr/>
     </w:lvl>
-    <w:lvl w:ilvl="8" w:tplc="1000001B" w:tentative="1">
+    <w:lvl w:ilvl="8">
       <w:start w:val="1"/>
       <w:numFmt w:val="lowerRoman"/>
       <w:lvlText w:val="%9."/>
       <w:lvlJc w:val="right"/>
       <w:pPr>
+        <w:tabs>
+          <w:tab w:val="num" w:pos="0"/>
+        </w:tabs>
         <w:ind w:left="5836" w:hanging="180"/>
+      </w:pPr>
+      <w:rPr/>
+    </w:lvl>
+  </w:abstractNum>
+  <w:abstractNum w:abstractNumId="2">
+    <w:lvl w:ilvl="0">
+      <w:start w:val="1"/>
+      <w:numFmt w:val="none"/>
+      <w:suff w:val="nothing"/>
+      <w:lvlText w:val=""/>
+      <w:lvlJc w:val="left"/>
+      <w:pPr>
+        <w:tabs>
+          <w:tab w:val="num" w:pos="0"/>
+        </w:tabs>
+        <w:ind w:left="0" w:hanging="0"/>
+      </w:pPr>
+    </w:lvl>
+    <w:lvl w:ilvl="1">
+      <w:start w:val="1"/>
+      <w:numFmt w:val="none"/>
+      <w:suff w:val="nothing"/>
+      <w:lvlText w:val=""/>
+      <w:lvlJc w:val="left"/>
+      <w:pPr>
+        <w:tabs>
+          <w:tab w:val="num" w:pos="0"/>
+        </w:tabs>
+        <w:ind w:left="0" w:hanging="0"/>
+      </w:pPr>
+    </w:lvl>
+    <w:lvl w:ilvl="2">
+      <w:start w:val="1"/>
+      <w:numFmt w:val="none"/>
+      <w:suff w:val="nothing"/>
+      <w:lvlText w:val=""/>
+      <w:lvlJc w:val="left"/>
+      <w:pPr>
+        <w:tabs>
+          <w:tab w:val="num" w:pos="0"/>
+        </w:tabs>
+        <w:ind w:left="0" w:hanging="0"/>
+      </w:pPr>
+    </w:lvl>
+    <w:lvl w:ilvl="3">
+      <w:start w:val="1"/>
+      <w:numFmt w:val="none"/>
+      <w:suff w:val="nothing"/>
+      <w:lvlText w:val=""/>
+      <w:lvlJc w:val="left"/>
+      <w:pPr>
+        <w:tabs>
+          <w:tab w:val="num" w:pos="0"/>
+        </w:tabs>
+        <w:ind w:left="0" w:hanging="0"/>
+      </w:pPr>
+    </w:lvl>
+    <w:lvl w:ilvl="4">
+      <w:start w:val="1"/>
+      <w:numFmt w:val="none"/>
+      <w:suff w:val="nothing"/>
+      <w:lvlText w:val=""/>
+      <w:lvlJc w:val="left"/>
+      <w:pPr>
+        <w:tabs>
+          <w:tab w:val="num" w:pos="0"/>
+        </w:tabs>
+        <w:ind w:left="0" w:hanging="0"/>
+      </w:pPr>
+    </w:lvl>
+    <w:lvl w:ilvl="5">
+      <w:start w:val="1"/>
+      <w:numFmt w:val="none"/>
+      <w:suff w:val="nothing"/>
+      <w:lvlText w:val=""/>
+      <w:lvlJc w:val="left"/>
+      <w:pPr>
+        <w:tabs>
+          <w:tab w:val="num" w:pos="0"/>
+        </w:tabs>
+        <w:ind w:left="0" w:hanging="0"/>
+      </w:pPr>
+    </w:lvl>
+    <w:lvl w:ilvl="6">
+      <w:start w:val="1"/>
+      <w:numFmt w:val="none"/>
+      <w:suff w:val="nothing"/>
+      <w:lvlText w:val=""/>
+      <w:lvlJc w:val="left"/>
+      <w:pPr>
+        <w:tabs>
+          <w:tab w:val="num" w:pos="0"/>
+        </w:tabs>
+        <w:ind w:left="0" w:hanging="0"/>
+      </w:pPr>
+    </w:lvl>
+    <w:lvl w:ilvl="7">
+      <w:start w:val="1"/>
+      <w:numFmt w:val="none"/>
+      <w:suff w:val="nothing"/>
+      <w:lvlText w:val=""/>
+      <w:lvlJc w:val="left"/>
+      <w:pPr>
+        <w:tabs>
+          <w:tab w:val="num" w:pos="0"/>
+        </w:tabs>
+        <w:ind w:left="0" w:hanging="0"/>
+      </w:pPr>
+    </w:lvl>
+    <w:lvl w:ilvl="8">
+      <w:start w:val="1"/>
+      <w:numFmt w:val="none"/>
+      <w:suff w:val="nothing"/>
+      <w:lvlText w:val=""/>
+      <w:lvlJc w:val="left"/>
+      <w:pPr>
+        <w:tabs>
+          <w:tab w:val="num" w:pos="0"/>
+        </w:tabs>
+        <w:ind w:left="0" w:hanging="0"/>
       </w:pPr>
     </w:lvl>
   </w:abstractNum>
   <w:num w:numId="1">
-    <w:abstractNumId w:val="0"/>
+    <w:abstractNumId w:val="1"/>
+  </w:num>
+  <w:num w:numId="2">
+    <w:abstractNumId w:val="2"/>
   </w:num>
 </w:numbering>
 </file>
 
 <file path=word/styles.xml><?xml version="1.0" encoding="utf-8"?>
-<w:styles xmlns:mc="http://schemas.openxmlformats.org/markup-compatibility/2006" xmlns:r="http://schemas.openxmlformats.org/officeDocument/2006/relationships" xmlns:w="http://schemas.openxmlformats.org/wordprocessingml/2006/main" xmlns:w14="http://schemas.microsoft.com/office/word/2010/wordml" xmlns:w15="http://schemas.microsoft.com/office/word/2012/wordml" xmlns:w16cex="http://schemas.microsoft.com/office/word/2018/wordml/cex" xmlns:w16cid="http://schemas.microsoft.com/office/word/2016/wordml/cid" xmlns:w16="http://schemas.microsoft.com/office/word/2018/wordml" xmlns:w16sdtdh="http://schemas.microsoft.com/office/word/2020/wordml/sdtdatahash" xmlns:w16se="http://schemas.microsoft.com/office/word/2015/wordml/symex" mc:Ignorable="w14 w15 w16se w16cid w16 w16cex w16sdtdh">
+<w:styles xmlns:w="http://schemas.openxmlformats.org/wordprocessingml/2006/main" xmlns:w14="http://schemas.microsoft.com/office/word/2010/wordml" xmlns:mc="http://schemas.openxmlformats.org/markup-compatibility/2006" mc:Ignorable="w14">
   <w:docDefaults>
     <w:rPrDefault>
       <w:rPr>
-        <w:rFonts w:asciiTheme="minorHAnsi" w:eastAsiaTheme="minorHAnsi" w:hAnsiTheme="minorHAnsi" w:cstheme="minorBidi"/>
+        <w:rFonts w:ascii="Calibri" w:hAnsi="Calibri" w:eastAsia="Calibri" w:cs="" w:asciiTheme="minorHAnsi" w:cstheme="minorBidi" w:eastAsiaTheme="minorHAnsi" w:hAnsiTheme="minorHAnsi"/>
         <w:sz w:val="22"/>
         <w:szCs w:val="22"/>
-        <w:lang w:eastAsia="en-US" w:bidi="ar-SA"/>
+        <w:lang w:val="en-US" w:eastAsia="en-US" w:bidi="ar-SA"/>
       </w:rPr>
     </w:rPrDefault>
     <w:pPrDefault>
       <w:pPr>
-        <w:spacing w:after="160" w:line="259" w:lineRule="auto"/>
+        <w:suppressAutoHyphens w:val="true"/>
       </w:pPr>
     </w:pPrDefault>
   </w:docDefaults>
   <w:latentStyles w:defLockedState="0" w:defUIPriority="99" w:defSemiHidden="0" w:defUnhideWhenUsed="0" w:defQFormat="0" w:count="376">
     <w:lsdException w:name="Normal" w:uiPriority="0" w:qFormat="1"/>
     <w:lsdException w:name="heading 1" w:uiPriority="9" w:qFormat="1"/>
-    <w:lsdException w:name="heading 2" w:semiHidden="1" w:uiPriority="9" w:unhideWhenUsed="1" w:qFormat="1"/>
-    <w:lsdException w:name="heading 3" w:semiHidden="1" w:uiPriority="9" w:unhideWhenUsed="1" w:qFormat="1"/>
-    <w:lsdException w:name="heading 4" w:semiHidden="1" w:uiPriority="9" w:unhideWhenUsed="1" w:qFormat="1"/>
-    <w:lsdException w:name="heading 5" w:semiHidden="1" w:uiPriority="9" w:unhideWhenUsed="1" w:qFormat="1"/>
-    <w:lsdException w:name="heading 6" w:semiHidden="1" w:uiPriority="9" w:unhideWhenUsed="1" w:qFormat="1"/>
-    <w:lsdException w:name="heading 7" w:semiHidden="1" w:uiPriority="9" w:unhideWhenUsed="1" w:qFormat="1"/>
-    <w:lsdException w:name="heading 8" w:semiHidden="1" w:uiPriority="9" w:unhideWhenUsed="1" w:qFormat="1"/>
-    <w:lsdException w:name="heading 9" w:semiHidden="1" w:uiPriority="9" w:unhideWhenUsed="1" w:qFormat="1"/>
+    <w:lsdException w:name="heading 2" w:uiPriority="9" w:semiHidden="1" w:unhideWhenUsed="1" w:qFormat="1"/>
+    <w:lsdException w:name="heading 3" w:uiPriority="9" w:semiHidden="1" w:unhideWhenUsed="1" w:qFormat="1"/>
+    <w:lsdException w:name="heading 4" w:uiPriority="9" w:semiHidden="1" w:unhideWhenUsed="1" w:qFormat="1"/>
+    <w:lsdException w:name="heading 5" w:uiPriority="9" w:semiHidden="1" w:unhideWhenUsed="1" w:qFormat="1"/>
+    <w:lsdException w:name="heading 6" w:uiPriority="9" w:semiHidden="1" w:unhideWhenUsed="1" w:qFormat="1"/>
+    <w:lsdException w:name="heading 7" w:uiPriority="9" w:semiHidden="1" w:unhideWhenUsed="1" w:qFormat="1"/>
+    <w:lsdException w:name="heading 8" w:uiPriority="9" w:semiHidden="1" w:unhideWhenUsed="1" w:qFormat="1"/>
+    <w:lsdException w:name="heading 9" w:uiPriority="9" w:semiHidden="1" w:unhideWhenUsed="1" w:qFormat="1"/>
     <w:lsdException w:name="index 1" w:semiHidden="1" w:unhideWhenUsed="1"/>
     <w:lsdException w:name="index 2" w:semiHidden="1" w:unhideWhenUsed="1"/>
     <w:lsdException w:name="index 3" w:semiHidden="1" w:unhideWhenUsed="1"/>
@@ -799,22 +1401,22 @@
     <w:lsdException w:name="index 7" w:semiHidden="1" w:unhideWhenUsed="1"/>
     <w:lsdException w:name="index 8" w:semiHidden="1" w:unhideWhenUsed="1"/>
     <w:lsdException w:name="index 9" w:semiHidden="1" w:unhideWhenUsed="1"/>
-    <w:lsdException w:name="toc 1" w:semiHidden="1" w:uiPriority="39" w:unhideWhenUsed="1"/>
-    <w:lsdException w:name="toc 2" w:semiHidden="1" w:uiPriority="39" w:unhideWhenUsed="1"/>
-    <w:lsdException w:name="toc 3" w:semiHidden="1" w:uiPriority="39" w:unhideWhenUsed="1"/>
-    <w:lsdException w:name="toc 4" w:semiHidden="1" w:uiPriority="39" w:unhideWhenUsed="1"/>
-    <w:lsdException w:name="toc 5" w:semiHidden="1" w:uiPriority="39" w:unhideWhenUsed="1"/>
-    <w:lsdException w:name="toc 6" w:semiHidden="1" w:uiPriority="39" w:unhideWhenUsed="1"/>
-    <w:lsdException w:name="toc 7" w:semiHidden="1" w:uiPriority="39" w:unhideWhenUsed="1"/>
-    <w:lsdException w:name="toc 8" w:semiHidden="1" w:uiPriority="39" w:unhideWhenUsed="1"/>
-    <w:lsdException w:name="toc 9" w:semiHidden="1" w:uiPriority="39" w:unhideWhenUsed="1"/>
+    <w:lsdException w:name="toc 1" w:uiPriority="39" w:semiHidden="1" w:unhideWhenUsed="1"/>
+    <w:lsdException w:name="toc 2" w:uiPriority="39" w:semiHidden="1" w:unhideWhenUsed="1"/>
+    <w:lsdException w:name="toc 3" w:uiPriority="39" w:semiHidden="1" w:unhideWhenUsed="1"/>
+    <w:lsdException w:name="toc 4" w:uiPriority="39" w:semiHidden="1" w:unhideWhenUsed="1"/>
+    <w:lsdException w:name="toc 5" w:uiPriority="39" w:semiHidden="1" w:unhideWhenUsed="1"/>
+    <w:lsdException w:name="toc 6" w:uiPriority="39" w:semiHidden="1" w:unhideWhenUsed="1"/>
+    <w:lsdException w:name="toc 7" w:uiPriority="39" w:semiHidden="1" w:unhideWhenUsed="1"/>
+    <w:lsdException w:name="toc 8" w:uiPriority="39" w:semiHidden="1" w:unhideWhenUsed="1"/>
+    <w:lsdException w:name="toc 9" w:uiPriority="39" w:semiHidden="1" w:unhideWhenUsed="1"/>
     <w:lsdException w:name="Normal Indent" w:semiHidden="1" w:unhideWhenUsed="1"/>
     <w:lsdException w:name="footnote text" w:semiHidden="1" w:unhideWhenUsed="1"/>
     <w:lsdException w:name="annotation text" w:semiHidden="1" w:unhideWhenUsed="1"/>
     <w:lsdException w:name="header" w:semiHidden="1" w:unhideWhenUsed="1"/>
     <w:lsdException w:name="footer" w:semiHidden="1" w:unhideWhenUsed="1"/>
     <w:lsdException w:name="index heading" w:semiHidden="1" w:unhideWhenUsed="1"/>
-    <w:lsdException w:name="caption" w:semiHidden="1" w:uiPriority="35" w:unhideWhenUsed="1" w:qFormat="1"/>
+    <w:lsdException w:name="caption" w:uiPriority="35" w:semiHidden="1" w:unhideWhenUsed="1" w:qFormat="1"/>
     <w:lsdException w:name="table of figures" w:semiHidden="1" w:unhideWhenUsed="1"/>
     <w:lsdException w:name="envelope address" w:semiHidden="1" w:unhideWhenUsed="1"/>
     <w:lsdException w:name="envelope return" w:semiHidden="1" w:unhideWhenUsed="1"/>
@@ -845,7 +1447,7 @@
     <w:lsdException w:name="Title" w:uiPriority="10" w:qFormat="1"/>
     <w:lsdException w:name="Closing" w:semiHidden="1" w:unhideWhenUsed="1"/>
     <w:lsdException w:name="Signature" w:semiHidden="1" w:unhideWhenUsed="1"/>
-    <w:lsdException w:name="Default Paragraph Font" w:semiHidden="1" w:uiPriority="1" w:unhideWhenUsed="1"/>
+    <w:lsdException w:name="Default Paragraph Font" w:uiPriority="1" w:semiHidden="1" w:unhideWhenUsed="1"/>
     <w:lsdException w:name="Body Text" w:semiHidden="1" w:unhideWhenUsed="1"/>
     <w:lsdException w:name="Body Text Indent" w:semiHidden="1" w:unhideWhenUsed="1"/>
     <w:lsdException w:name="List Continue" w:semiHidden="1" w:unhideWhenUsed="1"/>
@@ -1045,8 +1647,8 @@
     <w:lsdException w:name="Subtle Reference" w:uiPriority="31" w:qFormat="1"/>
     <w:lsdException w:name="Intense Reference" w:uiPriority="32" w:qFormat="1"/>
     <w:lsdException w:name="Book Title" w:uiPriority="33" w:qFormat="1"/>
-    <w:lsdException w:name="Bibliography" w:semiHidden="1" w:uiPriority="37" w:unhideWhenUsed="1"/>
-    <w:lsdException w:name="TOC Heading" w:semiHidden="1" w:uiPriority="39" w:unhideWhenUsed="1" w:qFormat="1"/>
+    <w:lsdException w:name="Bibliography" w:uiPriority="37" w:semiHidden="1" w:unhideWhenUsed="1"/>
+    <w:lsdException w:name="TOC Heading" w:uiPriority="39" w:semiHidden="1" w:unhideWhenUsed="1" w:qFormat="1"/>
     <w:lsdException w:name="Plain Table 1" w:uiPriority="41"/>
     <w:lsdException w:name="Plain Table 2" w:uiPriority="42"/>
     <w:lsdException w:name="Plain Table 3" w:uiPriority="43"/>
@@ -1157,15 +1759,126 @@
     <w:lsdException w:name="Unresolved Mention" w:semiHidden="1" w:unhideWhenUsed="1"/>
     <w:lsdException w:name="Smart Link" w:semiHidden="1" w:unhideWhenUsed="1"/>
   </w:latentStyles>
-  <w:style w:type="paragraph" w:default="1" w:styleId="a">
+  <w:style w:type="paragraph" w:styleId="Normal" w:default="1">
     <w:name w:val="Normal"/>
     <w:qFormat/>
+    <w:pPr>
+      <w:widowControl/>
+      <w:bidi w:val="0"/>
+      <w:spacing w:lineRule="auto" w:line="259" w:before="0" w:after="160"/>
+      <w:jc w:val="left"/>
+    </w:pPr>
+    <w:rPr>
+      <w:rFonts w:ascii="Calibri" w:hAnsi="Calibri" w:eastAsia="Calibri" w:cs="" w:asciiTheme="minorHAnsi" w:cstheme="minorBidi" w:eastAsiaTheme="minorHAnsi" w:hAnsiTheme="minorHAnsi"/>
+      <w:color w:val="auto"/>
+      <w:kern w:val="0"/>
+      <w:sz w:val="22"/>
+      <w:szCs w:val="22"/>
+      <w:lang w:val="en-US" w:eastAsia="en-US" w:bidi="ar-SA"/>
+    </w:rPr>
   </w:style>
-  <w:style w:type="character" w:default="1" w:styleId="a0">
+  <w:style w:type="character" w:styleId="DefaultParagraphFont" w:default="1">
     <w:name w:val="Default Paragraph Font"/>
     <w:uiPriority w:val="1"/>
     <w:semiHidden/>
     <w:unhideWhenUsed/>
+    <w:qFormat/>
+    <w:rPr/>
+  </w:style>
+  <w:style w:type="paragraph" w:styleId="Heading">
+    <w:name w:val="Heading"/>
+    <w:basedOn w:val="Normal"/>
+    <w:next w:val="BodyText"/>
+    <w:qFormat/>
+    <w:pPr>
+      <w:keepNext w:val="true"/>
+      <w:spacing w:before="240" w:after="120"/>
+    </w:pPr>
+    <w:rPr>
+      <w:rFonts w:ascii="Liberation Sans" w:hAnsi="Liberation Sans" w:eastAsia="Noto Sans CJK SC" w:cs="Noto Sans Devanagari"/>
+      <w:sz w:val="28"/>
+      <w:szCs w:val="28"/>
+    </w:rPr>
+  </w:style>
+  <w:style w:type="paragraph" w:styleId="BodyText">
+    <w:name w:val="Body Text"/>
+    <w:basedOn w:val="Normal"/>
+    <w:pPr>
+      <w:spacing w:lineRule="auto" w:line="276" w:before="0" w:after="140"/>
+    </w:pPr>
+    <w:rPr/>
+  </w:style>
+  <w:style w:type="paragraph" w:styleId="List">
+    <w:name w:val="List"/>
+    <w:basedOn w:val="BodyText"/>
+    <w:pPr/>
+    <w:rPr>
+      <w:rFonts w:cs="Noto Sans Devanagari"/>
+    </w:rPr>
+  </w:style>
+  <w:style w:type="paragraph" w:styleId="Caption">
+    <w:name w:val="Caption"/>
+    <w:basedOn w:val="Normal"/>
+    <w:qFormat/>
+    <w:pPr>
+      <w:suppressLineNumbers/>
+      <w:spacing w:before="120" w:after="120"/>
+    </w:pPr>
+    <w:rPr>
+      <w:rFonts w:cs="Noto Sans Devanagari"/>
+      <w:i/>
+      <w:iCs/>
+      <w:sz w:val="24"/>
+      <w:szCs w:val="24"/>
+    </w:rPr>
+  </w:style>
+  <w:style w:type="paragraph" w:styleId="Index">
+    <w:name w:val="Index"/>
+    <w:basedOn w:val="Normal"/>
+    <w:qFormat/>
+    <w:pPr>
+      <w:suppressLineNumbers/>
+    </w:pPr>
+    <w:rPr>
+      <w:rFonts w:cs="Noto Sans Devanagari"/>
+    </w:rPr>
+  </w:style>
+  <w:style w:type="paragraph" w:styleId="ListParagraph">
+    <w:name w:val="List Paragraph"/>
+    <w:basedOn w:val="Normal"/>
+    <w:uiPriority w:val="34"/>
+    <w:qFormat/>
+    <w:rsid w:val="00b245a8"/>
+    <w:pPr>
+      <w:spacing w:before="0" w:after="160"/>
+      <w:ind w:left="720"/>
+      <w:contextualSpacing/>
+    </w:pPr>
+    <w:rPr/>
+  </w:style>
+  <w:style w:type="paragraph" w:styleId="NormalWeb">
+    <w:name w:val="Normal (Web)"/>
+    <w:basedOn w:val="Normal"/>
+    <w:uiPriority w:val="99"/>
+    <w:semiHidden/>
+    <w:unhideWhenUsed/>
+    <w:qFormat/>
+    <w:rsid w:val="00e02eab"/>
+    <w:pPr>
+      <w:spacing w:lineRule="auto" w:line="240" w:beforeAutospacing="1" w:afterAutospacing="1"/>
+    </w:pPr>
+    <w:rPr>
+      <w:rFonts w:ascii="Times New Roman" w:hAnsi="Times New Roman" w:eastAsia="Times New Roman" w:cs="Times New Roman"/>
+      <w:sz w:val="24"/>
+      <w:szCs w:val="24"/>
+    </w:rPr>
+  </w:style>
+  <w:style w:type="numbering" w:styleId="NoList" w:default="1">
+    <w:name w:val="No List"/>
+    <w:uiPriority w:val="99"/>
+    <w:semiHidden/>
+    <w:unhideWhenUsed/>
+    <w:qFormat/>
   </w:style>
   <w:style w:type="table" w:default="1" w:styleId="a1">
     <w:name w:val="Normal Table"/>
@@ -1173,7 +1886,6 @@
     <w:semiHidden/>
     <w:unhideWhenUsed/>
     <w:tblPr>
-      <w:tblInd w:w="0" w:type="dxa"/>
       <w:tblCellMar>
         <w:top w:w="0" w:type="dxa"/>
         <w:left w:w="108" w:type="dxa"/>
@@ -1182,233 +1894,101 @@
       </w:tblCellMar>
     </w:tblPr>
   </w:style>
-  <w:style w:type="numbering" w:default="1" w:styleId="a2">
-    <w:name w:val="No List"/>
-    <w:uiPriority w:val="99"/>
-    <w:semiHidden/>
-    <w:unhideWhenUsed/>
-  </w:style>
-  <w:style w:type="paragraph" w:styleId="a3">
-    <w:name w:val="List Paragraph"/>
-    <w:basedOn w:val="a"/>
-    <w:uiPriority w:val="34"/>
-    <w:qFormat/>
-    <w:rsid w:val="00B245A8"/>
-    <w:pPr>
-      <w:ind w:left="720"/>
-      <w:contextualSpacing/>
-    </w:pPr>
-  </w:style>
-  <w:style w:type="paragraph" w:styleId="a4">
-    <w:name w:val="Normal (Web)"/>
-    <w:basedOn w:val="a"/>
-    <w:uiPriority w:val="99"/>
-    <w:semiHidden/>
-    <w:unhideWhenUsed/>
-    <w:rsid w:val="00E02EAB"/>
-    <w:pPr>
-      <w:spacing w:before="100" w:beforeAutospacing="1" w:after="100" w:afterAutospacing="1" w:line="240" w:lineRule="auto"/>
-    </w:pPr>
-    <w:rPr>
-      <w:rFonts w:ascii="Times New Roman" w:eastAsia="Times New Roman" w:hAnsi="Times New Roman" w:cs="Times New Roman"/>
-      <w:sz w:val="24"/>
-      <w:szCs w:val="24"/>
-      <w:lang/>
-    </w:rPr>
-  </w:style>
 </w:styles>
 </file>
 
 <file path=word/theme/theme1.xml><?xml version="1.0" encoding="utf-8"?>
-<a:theme xmlns:a="http://schemas.openxmlformats.org/drawingml/2006/main" name="Тема Office">
+<a:theme xmlns:a="http://schemas.openxmlformats.org/drawingml/2006/main" xmlns:r="http://schemas.openxmlformats.org/officeDocument/2006/relationships" name="Тема Office">
   <a:themeElements>
     <a:clrScheme name="Стандартная">
       <a:dk1>
-        <a:sysClr val="windowText" lastClr="000000"/>
+        <a:srgbClr val="000000"/>
       </a:dk1>
       <a:lt1>
-        <a:sysClr val="window" lastClr="FFFFFF"/>
+        <a:srgbClr val="ffffff"/>
       </a:lt1>
       <a:dk2>
-        <a:srgbClr val="44546A"/>
+        <a:srgbClr val="44546a"/>
       </a:dk2>
       <a:lt2>
-        <a:srgbClr val="E7E6E6"/>
+        <a:srgbClr val="e7e6e6"/>
       </a:lt2>
       <a:accent1>
-        <a:srgbClr val="4472C4"/>
+        <a:srgbClr val="4472c4"/>
       </a:accent1>
       <a:accent2>
-        <a:srgbClr val="ED7D31"/>
+        <a:srgbClr val="ed7d31"/>
       </a:accent2>
       <a:accent3>
-        <a:srgbClr val="A5A5A5"/>
+        <a:srgbClr val="a5a5a5"/>
       </a:accent3>
       <a:accent4>
-        <a:srgbClr val="FFC000"/>
+        <a:srgbClr val="ffc000"/>
       </a:accent4>
       <a:accent5>
-        <a:srgbClr val="5B9BD5"/>
+        <a:srgbClr val="5b9bd5"/>
       </a:accent5>
       <a:accent6>
-        <a:srgbClr val="70AD47"/>
+        <a:srgbClr val="70ad47"/>
       </a:accent6>
       <a:hlink>
-        <a:srgbClr val="0563C1"/>
+        <a:srgbClr val="0563c1"/>
       </a:hlink>
       <a:folHlink>
-        <a:srgbClr val="954F72"/>
+        <a:srgbClr val="954f72"/>
       </a:folHlink>
     </a:clrScheme>
     <a:fontScheme name="Стандартная">
       <a:majorFont>
-        <a:latin typeface="Calibri Light" panose="020F0302020204030204"/>
+        <a:latin typeface="Calibri Light" panose="020F0302020204030204" pitchFamily="0" charset="1"/>
         <a:ea typeface=""/>
         <a:cs typeface=""/>
-        <a:font script="Jpan" typeface="游ゴシック Light"/>
-        <a:font script="Hang" typeface="맑은 고딕"/>
-        <a:font script="Hans" typeface="等线 Light"/>
-        <a:font script="Hant" typeface="新細明體"/>
-        <a:font script="Arab" typeface="Times New Roman"/>
-        <a:font script="Hebr" typeface="Times New Roman"/>
-        <a:font script="Thai" typeface="Angsana New"/>
-        <a:font script="Ethi" typeface="Nyala"/>
-        <a:font script="Beng" typeface="Vrinda"/>
-        <a:font script="Gujr" typeface="Shruti"/>
-        <a:font script="Khmr" typeface="MoolBoran"/>
-        <a:font script="Knda" typeface="Tunga"/>
-        <a:font script="Guru" typeface="Raavi"/>
-        <a:font script="Cans" typeface="Euphemia"/>
-        <a:font script="Cher" typeface="Plantagenet Cherokee"/>
-        <a:font script="Yiii" typeface="Microsoft Yi Baiti"/>
-        <a:font script="Tibt" typeface="Microsoft Himalaya"/>
-        <a:font script="Thaa" typeface="MV Boli"/>
-        <a:font script="Deva" typeface="Mangal"/>
-        <a:font script="Telu" typeface="Gautami"/>
-        <a:font script="Taml" typeface="Latha"/>
-        <a:font script="Syrc" typeface="Estrangelo Edessa"/>
-        <a:font script="Orya" typeface="Kalinga"/>
-        <a:font script="Mlym" typeface="Kartika"/>
-        <a:font script="Laoo" typeface="DokChampa"/>
-        <a:font script="Sinh" typeface="Iskoola Pota"/>
-        <a:font script="Mong" typeface="Mongolian Baiti"/>
-        <a:font script="Viet" typeface="Times New Roman"/>
-        <a:font script="Uigh" typeface="Microsoft Uighur"/>
-        <a:font script="Geor" typeface="Sylfaen"/>
-        <a:font script="Armn" typeface="Arial"/>
-        <a:font script="Bugi" typeface="Leelawadee UI"/>
-        <a:font script="Bopo" typeface="Microsoft JhengHei"/>
-        <a:font script="Java" typeface="Javanese Text"/>
-        <a:font script="Lisu" typeface="Segoe UI"/>
-        <a:font script="Mymr" typeface="Myanmar Text"/>
-        <a:font script="Nkoo" typeface="Ebrima"/>
-        <a:font script="Olck" typeface="Nirmala UI"/>
-        <a:font script="Osma" typeface="Ebrima"/>
-        <a:font script="Phag" typeface="Phagspa"/>
-        <a:font script="Syrn" typeface="Estrangelo Edessa"/>
-        <a:font script="Syrj" typeface="Estrangelo Edessa"/>
-        <a:font script="Syre" typeface="Estrangelo Edessa"/>
-        <a:font script="Sora" typeface="Nirmala UI"/>
-        <a:font script="Tale" typeface="Microsoft Tai Le"/>
-        <a:font script="Talu" typeface="Microsoft New Tai Lue"/>
-        <a:font script="Tfng" typeface="Ebrima"/>
       </a:majorFont>
       <a:minorFont>
-        <a:latin typeface="Calibri" panose="020F0502020204030204"/>
+        <a:latin typeface="Calibri" panose="020F0502020204030204" pitchFamily="0" charset="1"/>
         <a:ea typeface=""/>
         <a:cs typeface=""/>
-        <a:font script="Jpan" typeface="游明朝"/>
-        <a:font script="Hang" typeface="맑은 고딕"/>
-        <a:font script="Hans" typeface="等线"/>
-        <a:font script="Hant" typeface="新細明體"/>
-        <a:font script="Arab" typeface="Arial"/>
-        <a:font script="Hebr" typeface="Arial"/>
-        <a:font script="Thai" typeface="Cordia New"/>
-        <a:font script="Ethi" typeface="Nyala"/>
-        <a:font script="Beng" typeface="Vrinda"/>
-        <a:font script="Gujr" typeface="Shruti"/>
-        <a:font script="Khmr" typeface="DaunPenh"/>
-        <a:font script="Knda" typeface="Tunga"/>
-        <a:font script="Guru" typeface="Raavi"/>
-        <a:font script="Cans" typeface="Euphemia"/>
-        <a:font script="Cher" typeface="Plantagenet Cherokee"/>
-        <a:font script="Yiii" typeface="Microsoft Yi Baiti"/>
-        <a:font script="Tibt" typeface="Microsoft Himalaya"/>
-        <a:font script="Thaa" typeface="MV Boli"/>
-        <a:font script="Deva" typeface="Mangal"/>
-        <a:font script="Telu" typeface="Gautami"/>
-        <a:font script="Taml" typeface="Latha"/>
-        <a:font script="Syrc" typeface="Estrangelo Edessa"/>
-        <a:font script="Orya" typeface="Kalinga"/>
-        <a:font script="Mlym" typeface="Kartika"/>
-        <a:font script="Laoo" typeface="DokChampa"/>
-        <a:font script="Sinh" typeface="Iskoola Pota"/>
-        <a:font script="Mong" typeface="Mongolian Baiti"/>
-        <a:font script="Viet" typeface="Arial"/>
-        <a:font script="Uigh" typeface="Microsoft Uighur"/>
-        <a:font script="Geor" typeface="Sylfaen"/>
-        <a:font script="Armn" typeface="Arial"/>
-        <a:font script="Bugi" typeface="Leelawadee UI"/>
-        <a:font script="Bopo" typeface="Microsoft JhengHei"/>
-        <a:font script="Java" typeface="Javanese Text"/>
-        <a:font script="Lisu" typeface="Segoe UI"/>
-        <a:font script="Mymr" typeface="Myanmar Text"/>
-        <a:font script="Nkoo" typeface="Ebrima"/>
-        <a:font script="Olck" typeface="Nirmala UI"/>
-        <a:font script="Osma" typeface="Ebrima"/>
-        <a:font script="Phag" typeface="Phagspa"/>
-        <a:font script="Syrn" typeface="Estrangelo Edessa"/>
-        <a:font script="Syrj" typeface="Estrangelo Edessa"/>
-        <a:font script="Syre" typeface="Estrangelo Edessa"/>
-        <a:font script="Sora" typeface="Nirmala UI"/>
-        <a:font script="Tale" typeface="Microsoft Tai Le"/>
-        <a:font script="Talu" typeface="Microsoft New Tai Lue"/>
-        <a:font script="Tfng" typeface="Ebrima"/>
       </a:minorFont>
     </a:fontScheme>
-    <a:fmtScheme name="Стандартная">
+    <a:fmtScheme>
       <a:fillStyleLst>
         <a:solidFill>
           <a:schemeClr val="phClr"/>
         </a:solidFill>
-        <a:gradFill rotWithShape="1">
+        <a:gradFill>
           <a:gsLst>
             <a:gs pos="0">
               <a:schemeClr val="phClr">
                 <a:lumMod val="110000"/>
-                <a:satMod val="105000"/>
                 <a:tint val="67000"/>
               </a:schemeClr>
             </a:gs>
             <a:gs pos="50000">
               <a:schemeClr val="phClr">
                 <a:lumMod val="105000"/>
-                <a:satMod val="103000"/>
                 <a:tint val="73000"/>
               </a:schemeClr>
             </a:gs>
             <a:gs pos="100000">
               <a:schemeClr val="phClr">
                 <a:lumMod val="105000"/>
-                <a:satMod val="109000"/>
                 <a:tint val="81000"/>
               </a:schemeClr>
             </a:gs>
           </a:gsLst>
           <a:lin ang="5400000" scaled="0"/>
+          <a:tileRect l="0" t="0" r="0" b="0"/>
         </a:gradFill>
-        <a:gradFill rotWithShape="1">
+        <a:gradFill>
           <a:gsLst>
             <a:gs pos="0">
               <a:schemeClr val="phClr">
-                <a:satMod val="103000"/>
                 <a:lumMod val="102000"/>
                 <a:tint val="94000"/>
               </a:schemeClr>
             </a:gs>
             <a:gs pos="50000">
               <a:schemeClr val="phClr">
-                <a:satMod val="110000"/>
                 <a:lumMod val="100000"/>
                 <a:shade val="100000"/>
               </a:schemeClr>
@@ -1416,33 +1996,24 @@
             <a:gs pos="100000">
               <a:schemeClr val="phClr">
                 <a:lumMod val="99000"/>
-                <a:satMod val="120000"/>
                 <a:shade val="78000"/>
               </a:schemeClr>
             </a:gs>
           </a:gsLst>
           <a:lin ang="5400000" scaled="0"/>
+          <a:tileRect l="0" t="0" r="0" b="0"/>
         </a:gradFill>
       </a:fillStyleLst>
       <a:lnStyleLst>
         <a:ln w="6350" cap="flat" cmpd="sng" algn="ctr">
-          <a:solidFill>
-            <a:schemeClr val="phClr"/>
-          </a:solidFill>
           <a:prstDash val="solid"/>
           <a:miter lim="800000"/>
         </a:ln>
         <a:ln w="12700" cap="flat" cmpd="sng" algn="ctr">
-          <a:solidFill>
-            <a:schemeClr val="phClr"/>
-          </a:solidFill>
           <a:prstDash val="solid"/>
           <a:miter lim="800000"/>
         </a:ln>
         <a:ln w="19050" cap="flat" cmpd="sng" algn="ctr">
-          <a:solidFill>
-            <a:schemeClr val="phClr"/>
-          </a:solidFill>
           <a:prstDash val="solid"/>
           <a:miter lim="800000"/>
         </a:ln>
@@ -1455,13 +2026,7 @@
           <a:effectLst/>
         </a:effectStyle>
         <a:effectStyle>
-          <a:effectLst>
-            <a:outerShdw blurRad="57150" dist="19050" dir="5400000" algn="ctr" rotWithShape="0">
-              <a:srgbClr val="000000">
-                <a:alpha val="63000"/>
-              </a:srgbClr>
-            </a:outerShdw>
-          </a:effectLst>
+          <a:effectLst/>
         </a:effectStyle>
       </a:effectStyleLst>
       <a:bgFillStyleLst>
@@ -1471,15 +2036,13 @@
         <a:solidFill>
           <a:schemeClr val="phClr">
             <a:tint val="95000"/>
-            <a:satMod val="170000"/>
           </a:schemeClr>
         </a:solidFill>
-        <a:gradFill rotWithShape="1">
+        <a:gradFill>
           <a:gsLst>
             <a:gs pos="0">
               <a:schemeClr val="phClr">
                 <a:tint val="93000"/>
-                <a:satMod val="150000"/>
                 <a:shade val="98000"/>
                 <a:lumMod val="102000"/>
               </a:schemeClr>
@@ -1487,7 +2050,6 @@
             <a:gs pos="50000">
               <a:schemeClr val="phClr">
                 <a:tint val="98000"/>
-                <a:satMod val="130000"/>
                 <a:shade val="90000"/>
                 <a:lumMod val="103000"/>
               </a:schemeClr>
@@ -1495,21 +2057,14 @@
             <a:gs pos="100000">
               <a:schemeClr val="phClr">
                 <a:shade val="63000"/>
-                <a:satMod val="120000"/>
               </a:schemeClr>
             </a:gs>
           </a:gsLst>
           <a:lin ang="5400000" scaled="0"/>
+          <a:tileRect l="0" t="0" r="0" b="0"/>
         </a:gradFill>
       </a:bgFillStyleLst>
     </a:fmtScheme>
   </a:themeElements>
-  <a:objectDefaults/>
-  <a:extraClrSchemeLst/>
-  <a:extLst>
-    <a:ext uri="{05A4C25C-085E-4340-85A3-A5531E510DB2}">
-      <thm15:themeFamily xmlns:thm15="http://schemas.microsoft.com/office/thememl/2012/main" name="Office Theme" id="{62F939B6-93AF-4DB8-9C6B-D6C7DFDC589F}" vid="{4A3C46E8-61CC-4603-A589-7422A47A8E4A}"/>
-    </a:ext>
-  </a:extLst>
 </a:theme>
 </file>
</xml_diff>

<commit_message>
Add Data Modeler part
</commit_message>
<xml_diff>
--- a/Lab 1/My Report Lab 1.docx
+++ b/Lab 1/My Report Lab 1.docx
@@ -1,9 +1,10 @@
 
 <file path=word/document.xml><?xml version="1.0" encoding="utf-8"?>
-<w:document xmlns:wpc="http://schemas.microsoft.com/office/word/2010/wordprocessingCanvas" xmlns:cx="http://schemas.microsoft.com/office/drawing/2014/chartex" xmlns:cx1="http://schemas.microsoft.com/office/drawing/2015/9/8/chartex" xmlns:cx2="http://schemas.microsoft.com/office/drawing/2015/10/21/chartex" xmlns:cx3="http://schemas.microsoft.com/office/drawing/2016/5/9/chartex" xmlns:cx4="http://schemas.microsoft.com/office/drawing/2016/5/10/chartex" xmlns:cx5="http://schemas.microsoft.com/office/drawing/2016/5/11/chartex" xmlns:cx6="http://schemas.microsoft.com/office/drawing/2016/5/12/chartex" xmlns:cx7="http://schemas.microsoft.com/office/drawing/2016/5/13/chartex" xmlns:cx8="http://schemas.microsoft.com/office/drawing/2016/5/14/chartex" xmlns:mc="http://schemas.openxmlformats.org/markup-compatibility/2006" xmlns:aink="http://schemas.microsoft.com/office/drawing/2016/ink" xmlns:am3d="http://schemas.microsoft.com/office/drawing/2017/model3d" xmlns:o="urn:schemas-microsoft-com:office:office" xmlns:r="http://schemas.openxmlformats.org/officeDocument/2006/relationships" xmlns:m="http://schemas.openxmlformats.org/officeDocument/2006/math" xmlns:v="urn:schemas-microsoft-com:vml" xmlns:wp14="http://schemas.microsoft.com/office/word/2010/wordprocessingDrawing" xmlns:wp="http://schemas.openxmlformats.org/drawingml/2006/wordprocessingDrawing" xmlns:w10="urn:schemas-microsoft-com:office:word" xmlns:w="http://schemas.openxmlformats.org/wordprocessingml/2006/main" xmlns:w14="http://schemas.microsoft.com/office/word/2010/wordml" xmlns:w15="http://schemas.microsoft.com/office/word/2012/wordml" xmlns:w16cex="http://schemas.microsoft.com/office/word/2018/wordml/cex" xmlns:w16cid="http://schemas.microsoft.com/office/word/2016/wordml/cid" xmlns:w16="http://schemas.microsoft.com/office/word/2018/wordml" xmlns:w16sdtdh="http://schemas.microsoft.com/office/word/2020/wordml/sdtdatahash" xmlns:w16se="http://schemas.microsoft.com/office/word/2015/wordml/symex" xmlns:wpg="http://schemas.microsoft.com/office/word/2010/wordprocessingGroup" xmlns:wpi="http://schemas.microsoft.com/office/word/2010/wordprocessingInk" xmlns:wne="http://schemas.microsoft.com/office/word/2006/wordml" xmlns:wps="http://schemas.microsoft.com/office/word/2010/wordprocessingShape" mc:Ignorable="w14 w15 w16se w16cid w16 w16cex w16sdtdh wp14">
+<w:document xmlns:o="urn:schemas-microsoft-com:office:office" xmlns:r="http://schemas.openxmlformats.org/officeDocument/2006/relationships" xmlns:v="urn:schemas-microsoft-com:vml" xmlns:w="http://schemas.openxmlformats.org/wordprocessingml/2006/main" xmlns:w10="urn:schemas-microsoft-com:office:word" xmlns:wp="http://schemas.openxmlformats.org/drawingml/2006/wordprocessingDrawing" xmlns:wps="http://schemas.microsoft.com/office/word/2010/wordprocessingShape" xmlns:wpg="http://schemas.microsoft.com/office/word/2010/wordprocessingGroup" xmlns:mc="http://schemas.openxmlformats.org/markup-compatibility/2006" xmlns:wp14="http://schemas.microsoft.com/office/word/2010/wordprocessingDrawing" xmlns:w14="http://schemas.microsoft.com/office/word/2010/wordml" xmlns:w15="http://schemas.microsoft.com/office/word/2012/wordml" mc:Ignorable="w14 wp14 w15">
   <w:body>
     <w:p>
       <w:pPr>
+        <w:pStyle w:val="Normal"/>
         <w:ind w:left="-709"/>
         <w:jc w:val="center"/>
         <w:rPr>
@@ -14,7 +15,7 @@
       </w:pPr>
       <w:r>
         <w:rPr>
-          <w:rFonts w:ascii="Times New Roman" w:hAnsi="Times New Roman" w:cs="Times New Roman"/>
+          <w:rFonts w:cs="Times New Roman" w:ascii="Times New Roman" w:hAnsi="Times New Roman"/>
           <w:b/>
           <w:bCs/>
           <w:sz w:val="40"/>
@@ -26,6 +27,7 @@
     </w:p>
     <w:p>
       <w:pPr>
+        <w:pStyle w:val="Normal"/>
         <w:ind w:left="-709"/>
         <w:jc w:val="center"/>
         <w:rPr>
@@ -36,7 +38,7 @@
       </w:pPr>
       <w:r>
         <w:rPr>
-          <w:rFonts w:ascii="Times New Roman" w:hAnsi="Times New Roman" w:cs="Times New Roman"/>
+          <w:rFonts w:cs="Times New Roman" w:ascii="Times New Roman" w:hAnsi="Times New Roman"/>
           <w:b/>
           <w:bCs/>
           <w:sz w:val="40"/>
@@ -48,7 +50,8 @@
     </w:p>
     <w:p>
       <w:pPr>
-        <w:ind w:left="-709" w:firstLine="425"/>
+        <w:pStyle w:val="Normal"/>
+        <w:ind w:firstLine="425" w:left="-709"/>
         <w:rPr>
           <w:rFonts w:ascii="Times New Roman" w:hAnsi="Times New Roman" w:cs="Times New Roman"/>
           <w:sz w:val="26"/>
@@ -58,26 +61,27 @@
       </w:pPr>
       <w:r>
         <w:rPr>
+          <w:rFonts w:cs="Times New Roman" w:ascii="Times New Roman" w:hAnsi="Times New Roman"/>
+          <w:sz w:val="26"/>
+          <w:szCs w:val="26"/>
+          <w:lang w:val="ru-RU"/>
+        </w:rPr>
+        <w:t>Условие лабораторной работы: подготовить отчет о подготовить отчет о установке ПО</w:t>
+      </w:r>
+    </w:p>
+    <w:p>
+      <w:pPr>
+        <w:pStyle w:val="Normal"/>
+        <w:ind w:firstLine="425" w:left="-709"/>
+        <w:rPr>
           <w:rFonts w:ascii="Times New Roman" w:hAnsi="Times New Roman" w:cs="Times New Roman"/>
           <w:sz w:val="26"/>
           <w:szCs w:val="26"/>
-          <w:lang w:val="ru-RU"/>
-        </w:rPr>
-        <w:t>Условие лабораторной работы: подготовить отчет о подготовить отчет о установке ПО</w:t>
-      </w:r>
-    </w:p>
-    <w:p>
-      <w:pPr>
-        <w:ind w:left="-709" w:firstLine="425"/>
-        <w:rPr>
-          <w:rFonts w:ascii="Times New Roman" w:hAnsi="Times New Roman" w:cs="Times New Roman"/>
-          <w:sz w:val="26"/>
-          <w:szCs w:val="26"/>
-        </w:rPr>
-      </w:pPr>
-      <w:r>
-        <w:rPr>
-          <w:rFonts w:ascii="Times New Roman" w:hAnsi="Times New Roman" w:cs="Times New Roman"/>
+        </w:rPr>
+      </w:pPr>
+      <w:r>
+        <w:rPr>
+          <w:rFonts w:cs="Times New Roman" w:ascii="Times New Roman" w:hAnsi="Times New Roman"/>
           <w:sz w:val="26"/>
           <w:szCs w:val="26"/>
           <w:lang w:val="ru-RU"/>
@@ -86,7 +90,7 @@
       </w:r>
       <w:r>
         <w:rPr>
-          <w:rFonts w:ascii="Times New Roman" w:hAnsi="Times New Roman" w:cs="Times New Roman"/>
+          <w:rFonts w:cs="Times New Roman" w:ascii="Times New Roman" w:hAnsi="Times New Roman"/>
           <w:sz w:val="26"/>
           <w:szCs w:val="26"/>
         </w:rPr>
@@ -95,7 +99,8 @@
     </w:p>
     <w:p>
       <w:pPr>
-        <w:ind w:left="-709" w:firstLine="425"/>
+        <w:pStyle w:val="Normal"/>
+        <w:ind w:firstLine="425" w:left="-709"/>
         <w:jc w:val="center"/>
         <w:rPr>
           <w:b/>
@@ -106,7 +111,7 @@
       </w:pPr>
       <w:r>
         <w:rPr>
-          <w:rFonts w:ascii="Times New Roman" w:hAnsi="Times New Roman" w:cs="Times New Roman"/>
+          <w:rFonts w:cs="Times New Roman" w:ascii="Times New Roman" w:hAnsi="Times New Roman"/>
           <w:b/>
           <w:bCs/>
           <w:sz w:val="40"/>
@@ -117,7 +122,7 @@
       </w:r>
       <w:r>
         <w:rPr>
-          <w:rFonts w:ascii="Times New Roman" w:hAnsi="Times New Roman" w:cs="Times New Roman"/>
+          <w:rFonts w:cs="Times New Roman" w:ascii="Times New Roman" w:hAnsi="Times New Roman"/>
           <w:b/>
           <w:bCs/>
           <w:sz w:val="40"/>
@@ -127,7 +132,7 @@
       </w:r>
       <w:r>
         <w:rPr>
-          <w:rFonts w:ascii="Times New Roman" w:hAnsi="Times New Roman" w:cs="Times New Roman"/>
+          <w:rFonts w:cs="Times New Roman" w:ascii="Times New Roman" w:hAnsi="Times New Roman"/>
           <w:b/>
           <w:bCs/>
           <w:sz w:val="40"/>
@@ -138,7 +143,7 @@
       </w:r>
       <w:r>
         <w:rPr>
-          <w:rFonts w:ascii="Times New Roman" w:hAnsi="Times New Roman" w:cs="Times New Roman"/>
+          <w:rFonts w:cs="Times New Roman" w:ascii="Times New Roman" w:hAnsi="Times New Roman"/>
           <w:b/>
           <w:bCs/>
           <w:sz w:val="40"/>
@@ -149,7 +154,7 @@
     </w:p>
     <w:p>
       <w:pPr>
-        <w:pStyle w:val="a6"/>
+        <w:pStyle w:val="ListParagraph"/>
         <w:numPr>
           <w:ilvl w:val="0"/>
           <w:numId w:val="1"/>
@@ -162,35 +167,36 @@
       </w:pPr>
       <w:r>
         <w:rPr>
+          <w:rFonts w:cs="Times New Roman" w:ascii="Times New Roman" w:hAnsi="Times New Roman"/>
+          <w:sz w:val="26"/>
+          <w:szCs w:val="26"/>
+          <w:lang w:val="ru-RU"/>
+        </w:rPr>
+        <w:t>Установка</w:t>
+      </w:r>
+      <w:r>
+        <w:rPr>
+          <w:rFonts w:cs="Times New Roman" w:ascii="Times New Roman" w:hAnsi="Times New Roman"/>
+          <w:sz w:val="26"/>
+          <w:szCs w:val="26"/>
+        </w:rPr>
+        <w:t xml:space="preserve"> Microsoft SQL Server Management Studio</w:t>
+      </w:r>
+    </w:p>
+    <w:p>
+      <w:pPr>
+        <w:pStyle w:val="Normal"/>
+        <w:ind w:left="-284"/>
+        <w:rPr>
           <w:rFonts w:ascii="Times New Roman" w:hAnsi="Times New Roman" w:cs="Times New Roman"/>
           <w:sz w:val="26"/>
           <w:szCs w:val="26"/>
           <w:lang w:val="ru-RU"/>
         </w:rPr>
-        <w:t>Установка</w:t>
-      </w:r>
-      <w:r>
-        <w:rPr>
-          <w:rFonts w:ascii="Times New Roman" w:hAnsi="Times New Roman" w:cs="Times New Roman"/>
-          <w:sz w:val="26"/>
-          <w:szCs w:val="26"/>
-        </w:rPr>
-        <w:t xml:space="preserve"> Microsoft SQL Server Management Studio</w:t>
-      </w:r>
-    </w:p>
-    <w:p>
-      <w:pPr>
-        <w:ind w:left="-284"/>
-        <w:rPr>
-          <w:rFonts w:ascii="Times New Roman" w:hAnsi="Times New Roman" w:cs="Times New Roman"/>
-          <w:sz w:val="26"/>
-          <w:szCs w:val="26"/>
-          <w:lang w:val="ru-RU"/>
-        </w:rPr>
-      </w:pPr>
-      <w:r>
-        <w:rPr>
-          <w:rFonts w:ascii="Times New Roman" w:hAnsi="Times New Roman" w:cs="Times New Roman"/>
+      </w:pPr>
+      <w:r>
+        <w:rPr>
+          <w:rFonts w:cs="Times New Roman" w:ascii="Times New Roman" w:hAnsi="Times New Roman"/>
           <w:sz w:val="26"/>
           <w:szCs w:val="26"/>
           <w:lang w:val="ru-RU"/>
@@ -200,6 +206,7 @@
     </w:p>
     <w:p>
       <w:pPr>
+        <w:pStyle w:val="Normal"/>
         <w:ind w:left="-284"/>
         <w:jc w:val="center"/>
         <w:rPr>
@@ -209,14 +216,12 @@
         </w:rPr>
       </w:pPr>
       <w:r>
-        <w:rPr>
-          <w:noProof/>
-        </w:rPr>
+        <w:rPr/>
         <w:drawing>
-          <wp:inline distT="0" distB="0" distL="0" distR="0" wp14:anchorId="245B4F84" wp14:editId="5E064BA6">
+          <wp:inline distT="0" distB="0" distL="0" distR="0">
             <wp:extent cx="5276850" cy="2797810"/>
             <wp:effectExtent l="0" t="0" r="0" b="0"/>
-            <wp:docPr id="1" name="Рисунок 1"/>
+            <wp:docPr id="1" name="Рисунок 1" descr=""/>
             <wp:cNvGraphicFramePr>
               <a:graphicFrameLocks xmlns:a="http://schemas.openxmlformats.org/drawingml/2006/main" noChangeAspect="1"/>
             </wp:cNvGraphicFramePr>
@@ -224,13 +229,13 @@
               <a:graphicData uri="http://schemas.openxmlformats.org/drawingml/2006/picture">
                 <pic:pic xmlns:pic="http://schemas.openxmlformats.org/drawingml/2006/picture">
                   <pic:nvPicPr>
-                    <pic:cNvPr id="1" name="Рисунок 1"/>
+                    <pic:cNvPr id="1" name="Рисунок 1" descr=""/>
                     <pic:cNvPicPr>
                       <a:picLocks noChangeAspect="1" noChangeArrowheads="1"/>
                     </pic:cNvPicPr>
                   </pic:nvPicPr>
                   <pic:blipFill>
-                    <a:blip r:embed="rId6"/>
+                    <a:blip r:embed="rId2"/>
                     <a:stretch>
                       <a:fillRect/>
                     </a:stretch>
@@ -253,6 +258,7 @@
     </w:p>
     <w:p>
       <w:pPr>
+        <w:pStyle w:val="Normal"/>
         <w:rPr>
           <w:rFonts w:ascii="Times New Roman" w:hAnsi="Times New Roman" w:cs="Times New Roman"/>
           <w:sz w:val="26"/>
@@ -262,43 +268,16 @@
       </w:pPr>
       <w:r>
         <w:rPr>
-          <w:rFonts w:ascii="Times New Roman" w:hAnsi="Times New Roman" w:cs="Times New Roman"/>
-          <w:sz w:val="26"/>
-          <w:szCs w:val="26"/>
-          <w:lang w:val="ru-RU"/>
-        </w:rPr>
-        <w:t>Скачиваю программу</w:t>
-      </w:r>
-      <w:r>
-        <w:rPr>
-          <w:rFonts w:ascii="Times New Roman" w:hAnsi="Times New Roman" w:cs="Times New Roman"/>
-          <w:sz w:val="26"/>
-          <w:szCs w:val="26"/>
-          <w:lang w:val="ru-RU"/>
-        </w:rPr>
-        <w:t xml:space="preserve"> </w:t>
-      </w:r>
-      <w:r>
-        <w:rPr>
-          <w:rFonts w:ascii="Times New Roman" w:hAnsi="Times New Roman" w:cs="Times New Roman"/>
-          <w:sz w:val="26"/>
-          <w:szCs w:val="26"/>
-          <w:lang w:val="ru-RU"/>
-        </w:rPr>
-        <w:t>с</w:t>
-      </w:r>
-      <w:r>
-        <w:rPr>
-          <w:rFonts w:ascii="Times New Roman" w:hAnsi="Times New Roman" w:cs="Times New Roman"/>
-          <w:sz w:val="26"/>
-          <w:szCs w:val="26"/>
-          <w:lang w:val="ru-RU"/>
-        </w:rPr>
-        <w:t xml:space="preserve"> сайта </w:t>
-      </w:r>
-      <w:r>
-        <w:rPr>
-          <w:rFonts w:ascii="Times New Roman" w:hAnsi="Times New Roman" w:cs="Times New Roman"/>
+          <w:rFonts w:cs="Times New Roman" w:ascii="Times New Roman" w:hAnsi="Times New Roman"/>
+          <w:sz w:val="26"/>
+          <w:szCs w:val="26"/>
+          <w:lang w:val="ru-RU"/>
+        </w:rPr>
+        <w:t xml:space="preserve">Скачиваю программу с сайта </w:t>
+      </w:r>
+      <w:r>
+        <w:rPr>
+          <w:rFonts w:cs="Times New Roman" w:ascii="Times New Roman" w:hAnsi="Times New Roman"/>
           <w:sz w:val="26"/>
           <w:szCs w:val="26"/>
         </w:rPr>
@@ -307,19 +286,18 @@
     </w:p>
     <w:p>
       <w:pPr>
-        <w:pStyle w:val="a7"/>
+        <w:pStyle w:val="NormalWeb"/>
         <w:spacing w:before="280" w:after="280"/>
         <w:jc w:val="center"/>
-      </w:pPr>
-      <w:r>
-        <w:rPr>
-          <w:noProof/>
-        </w:rPr>
+        <w:rPr/>
+      </w:pPr>
+      <w:r>
+        <w:rPr/>
         <w:drawing>
-          <wp:inline distT="0" distB="0" distL="0" distR="0" wp14:anchorId="32911132" wp14:editId="024D889B">
+          <wp:inline distT="0" distB="0" distL="0" distR="0">
             <wp:extent cx="5568950" cy="2952750"/>
             <wp:effectExtent l="0" t="0" r="0" b="0"/>
-            <wp:docPr id="2" name="Рисунок 2"/>
+            <wp:docPr id="2" name="Рисунок 2" descr=""/>
             <wp:cNvGraphicFramePr>
               <a:graphicFrameLocks xmlns:a="http://schemas.openxmlformats.org/drawingml/2006/main" noChangeAspect="1"/>
             </wp:cNvGraphicFramePr>
@@ -327,13 +305,13 @@
               <a:graphicData uri="http://schemas.openxmlformats.org/drawingml/2006/picture">
                 <pic:pic xmlns:pic="http://schemas.openxmlformats.org/drawingml/2006/picture">
                   <pic:nvPicPr>
-                    <pic:cNvPr id="2" name="Рисунок 2"/>
+                    <pic:cNvPr id="2" name="Рисунок 2" descr=""/>
                     <pic:cNvPicPr>
                       <a:picLocks noChangeAspect="1" noChangeArrowheads="1"/>
                     </pic:cNvPicPr>
                   </pic:nvPicPr>
                   <pic:blipFill>
-                    <a:blip r:embed="rId7"/>
+                    <a:blip r:embed="rId3"/>
                     <a:stretch>
                       <a:fillRect/>
                     </a:stretch>
@@ -356,32 +334,31 @@
     </w:p>
     <w:p>
       <w:pPr>
-        <w:pStyle w:val="a7"/>
+        <w:pStyle w:val="NormalWeb"/>
         <w:spacing w:before="280" w:after="280"/>
-      </w:pPr>
-      <w:r>
-        <w:rPr>
-          <w:lang w:val="ru-RU"/>
-        </w:rPr>
-        <w:lastRenderedPageBreak/>
+        <w:rPr/>
+      </w:pPr>
+      <w:r>
+        <w:rPr>
+          <w:lang w:val="ru-RU"/>
+        </w:rPr>
         <w:t>Успешная установка</w:t>
       </w:r>
     </w:p>
     <w:p>
       <w:pPr>
-        <w:pStyle w:val="a7"/>
+        <w:pStyle w:val="NormalWeb"/>
         <w:spacing w:before="280" w:after="280"/>
         <w:jc w:val="center"/>
-      </w:pPr>
-      <w:r>
-        <w:rPr>
-          <w:noProof/>
-        </w:rPr>
+        <w:rPr/>
+      </w:pPr>
+      <w:r>
+        <w:rPr/>
         <w:drawing>
-          <wp:inline distT="0" distB="0" distL="0" distR="0" wp14:anchorId="737E42D3" wp14:editId="4DD6926A">
+          <wp:inline distT="0" distB="0" distL="0" distR="0">
             <wp:extent cx="5689600" cy="3413760"/>
             <wp:effectExtent l="0" t="0" r="0" b="0"/>
-            <wp:docPr id="3" name="Рисунок 3"/>
+            <wp:docPr id="3" name="Рисунок 3" descr=""/>
             <wp:cNvGraphicFramePr>
               <a:graphicFrameLocks xmlns:a="http://schemas.openxmlformats.org/drawingml/2006/main" noChangeAspect="1"/>
             </wp:cNvGraphicFramePr>
@@ -389,13 +366,13 @@
               <a:graphicData uri="http://schemas.openxmlformats.org/drawingml/2006/picture">
                 <pic:pic xmlns:pic="http://schemas.openxmlformats.org/drawingml/2006/picture">
                   <pic:nvPicPr>
-                    <pic:cNvPr id="3" name="Рисунок 3"/>
+                    <pic:cNvPr id="3" name="Рисунок 3" descr=""/>
                     <pic:cNvPicPr>
                       <a:picLocks noChangeAspect="1" noChangeArrowheads="1"/>
                     </pic:cNvPicPr>
                   </pic:nvPicPr>
                   <pic:blipFill>
-                    <a:blip r:embed="rId8"/>
+                    <a:blip r:embed="rId4"/>
                     <a:stretch>
                       <a:fillRect/>
                     </a:stretch>
@@ -418,7 +395,7 @@
     </w:p>
     <w:p>
       <w:pPr>
-        <w:pStyle w:val="a6"/>
+        <w:pStyle w:val="ListParagraph"/>
         <w:numPr>
           <w:ilvl w:val="0"/>
           <w:numId w:val="1"/>
@@ -432,71 +409,62 @@
       </w:pPr>
       <w:r>
         <w:rPr>
+          <w:rFonts w:cs="Times New Roman" w:ascii="Times New Roman" w:hAnsi="Times New Roman"/>
+          <w:sz w:val="26"/>
+          <w:szCs w:val="26"/>
+          <w:lang w:val="ru-RU"/>
+        </w:rPr>
+        <w:t xml:space="preserve">Установка </w:t>
+      </w:r>
+      <w:r>
+        <w:rPr>
+          <w:rFonts w:cs="Times New Roman" w:ascii="Times New Roman" w:hAnsi="Times New Roman"/>
+          <w:sz w:val="26"/>
+          <w:szCs w:val="26"/>
+        </w:rPr>
+        <w:t>Microsoft</w:t>
+      </w:r>
+      <w:r>
+        <w:rPr>
+          <w:rFonts w:cs="Times New Roman" w:ascii="Times New Roman" w:hAnsi="Times New Roman"/>
+          <w:sz w:val="26"/>
+          <w:szCs w:val="26"/>
+          <w:lang w:val="ru-RU"/>
+        </w:rPr>
+        <w:t xml:space="preserve"> </w:t>
+      </w:r>
+      <w:r>
+        <w:rPr>
+          <w:rFonts w:cs="Times New Roman" w:ascii="Times New Roman" w:hAnsi="Times New Roman"/>
+          <w:sz w:val="26"/>
+          <w:szCs w:val="26"/>
+        </w:rPr>
+        <w:t>Visio</w:t>
+      </w:r>
+    </w:p>
+    <w:p>
+      <w:pPr>
+        <w:pStyle w:val="ListParagraph"/>
+        <w:ind w:left="76"/>
+        <w:rPr>
           <w:rFonts w:ascii="Times New Roman" w:hAnsi="Times New Roman" w:cs="Times New Roman"/>
           <w:sz w:val="26"/>
           <w:szCs w:val="26"/>
           <w:lang w:val="ru-RU"/>
         </w:rPr>
-        <w:t xml:space="preserve">Установка </w:t>
-      </w:r>
-      <w:r>
-        <w:rPr>
-          <w:rFonts w:ascii="Times New Roman" w:hAnsi="Times New Roman" w:cs="Times New Roman"/>
-          <w:sz w:val="26"/>
-          <w:szCs w:val="26"/>
-        </w:rPr>
-        <w:t>Microsoft</w:t>
-      </w:r>
-      <w:r>
-        <w:rPr>
-          <w:rFonts w:ascii="Times New Roman" w:hAnsi="Times New Roman" w:cs="Times New Roman"/>
-          <w:sz w:val="26"/>
-          <w:szCs w:val="26"/>
-          <w:lang w:val="ru-RU"/>
-        </w:rPr>
-        <w:t xml:space="preserve"> </w:t>
-      </w:r>
-      <w:r>
-        <w:rPr>
-          <w:rFonts w:ascii="Times New Roman" w:hAnsi="Times New Roman" w:cs="Times New Roman"/>
-          <w:sz w:val="26"/>
-          <w:szCs w:val="26"/>
-        </w:rPr>
-        <w:t>Visio</w:t>
-      </w:r>
-    </w:p>
-    <w:p>
-      <w:pPr>
-        <w:pStyle w:val="a6"/>
-        <w:ind w:left="76"/>
-        <w:rPr>
-          <w:rFonts w:ascii="Times New Roman" w:hAnsi="Times New Roman" w:cs="Times New Roman"/>
-          <w:sz w:val="26"/>
-          <w:szCs w:val="26"/>
-          <w:lang w:val="ru-RU"/>
-        </w:rPr>
-      </w:pPr>
-      <w:r>
-        <w:rPr>
-          <w:rFonts w:ascii="Times New Roman" w:hAnsi="Times New Roman" w:cs="Times New Roman"/>
-          <w:sz w:val="26"/>
-          <w:szCs w:val="26"/>
-          <w:lang w:val="ru-RU"/>
-        </w:rPr>
-        <w:t xml:space="preserve">Устанавливаю </w:t>
-      </w:r>
-      <w:r>
-        <w:rPr>
-          <w:rFonts w:ascii="Times New Roman" w:hAnsi="Times New Roman" w:cs="Times New Roman"/>
-          <w:sz w:val="26"/>
-          <w:szCs w:val="26"/>
-          <w:lang w:val="ru-RU"/>
-        </w:rPr>
-        <w:t xml:space="preserve">с помощью загрузчика </w:t>
-      </w:r>
-      <w:r>
-        <w:rPr>
-          <w:rFonts w:ascii="Times New Roman" w:hAnsi="Times New Roman" w:cs="Times New Roman"/>
+      </w:pPr>
+      <w:r>
+        <w:rPr>
+          <w:rFonts w:cs="Times New Roman" w:ascii="Times New Roman" w:hAnsi="Times New Roman"/>
+          <w:sz w:val="26"/>
+          <w:szCs w:val="26"/>
+          <w:lang w:val="ru-RU"/>
+        </w:rPr>
+        <w:t xml:space="preserve">Устанавливаю с помощью загрузчика </w:t>
+      </w:r>
+      <w:r>
+        <w:rPr>
+          <w:rFonts w:cs="Times New Roman" w:ascii="Times New Roman" w:hAnsi="Times New Roman"/>
           <w:sz w:val="26"/>
           <w:szCs w:val="26"/>
         </w:rPr>
@@ -505,7 +473,7 @@
     </w:p>
     <w:p>
       <w:pPr>
-        <w:pStyle w:val="a6"/>
+        <w:pStyle w:val="ListParagraph"/>
         <w:ind w:left="76"/>
         <w:jc w:val="center"/>
         <w:rPr>
@@ -517,7 +485,7 @@
       </w:pPr>
       <w:r>
         <w:rPr>
-          <w:rFonts w:ascii="Times New Roman" w:hAnsi="Times New Roman" w:cs="Times New Roman"/>
+          <w:rFonts w:cs="Times New Roman" w:ascii="Times New Roman" w:hAnsi="Times New Roman"/>
           <w:sz w:val="26"/>
           <w:szCs w:val="26"/>
           <w:lang w:val="ru-RU"/>
@@ -525,14 +493,12 @@
         <w:br/>
       </w:r>
       <w:r>
-        <w:rPr>
-          <w:noProof/>
-        </w:rPr>
+        <w:rPr/>
         <w:drawing>
-          <wp:inline distT="0" distB="0" distL="0" distR="0" wp14:anchorId="3BBBBD5B" wp14:editId="2571ACF7">
-            <wp:extent cx="3644900" cy="4648901"/>
+          <wp:inline distT="0" distB="0" distL="0" distR="0">
+            <wp:extent cx="3644900" cy="4648835"/>
             <wp:effectExtent l="0" t="0" r="0" b="0"/>
-            <wp:docPr id="4" name="Рисунок 4"/>
+            <wp:docPr id="4" name="Рисунок 4" descr=""/>
             <wp:cNvGraphicFramePr>
               <a:graphicFrameLocks xmlns:a="http://schemas.openxmlformats.org/drawingml/2006/main" noChangeAspect="1"/>
             </wp:cNvGraphicFramePr>
@@ -540,13 +506,13 @@
               <a:graphicData uri="http://schemas.openxmlformats.org/drawingml/2006/picture">
                 <pic:pic xmlns:pic="http://schemas.openxmlformats.org/drawingml/2006/picture">
                   <pic:nvPicPr>
-                    <pic:cNvPr id="4" name="Рисунок 4"/>
+                    <pic:cNvPr id="4" name="Рисунок 4" descr=""/>
                     <pic:cNvPicPr>
                       <a:picLocks noChangeAspect="1" noChangeArrowheads="1"/>
                     </pic:cNvPicPr>
                   </pic:nvPicPr>
                   <pic:blipFill>
-                    <a:blip r:embed="rId9"/>
+                    <a:blip r:embed="rId5"/>
                     <a:stretch>
                       <a:fillRect/>
                     </a:stretch>
@@ -554,7 +520,7 @@
                   <pic:spPr bwMode="auto">
                     <a:xfrm>
                       <a:off x="0" y="0"/>
-                      <a:ext cx="3646979" cy="4651552"/>
+                      <a:ext cx="3644900" cy="4648835"/>
                     </a:xfrm>
                     <a:prstGeom prst="rect">
                       <a:avLst/>
@@ -569,6 +535,7 @@
     </w:p>
     <w:p>
       <w:pPr>
+        <w:pStyle w:val="Normal"/>
         <w:ind w:left="-284"/>
         <w:rPr>
           <w:rFonts w:ascii="Times New Roman" w:hAnsi="Times New Roman" w:cs="Times New Roman"/>
@@ -579,49 +546,33 @@
       </w:pPr>
       <w:r>
         <w:rPr>
-          <w:rFonts w:ascii="Times New Roman" w:hAnsi="Times New Roman" w:cs="Times New Roman"/>
-          <w:sz w:val="26"/>
-          <w:szCs w:val="26"/>
-          <w:lang w:val="ru-RU"/>
-        </w:rPr>
-        <w:lastRenderedPageBreak/>
-        <w:t>У</w:t>
-      </w:r>
-      <w:r>
-        <w:rPr>
-          <w:rFonts w:ascii="Times New Roman" w:hAnsi="Times New Roman" w:cs="Times New Roman"/>
-          <w:sz w:val="26"/>
-          <w:szCs w:val="26"/>
-          <w:lang w:val="ru-RU"/>
-        </w:rPr>
-        <w:t>спешная установка</w:t>
-      </w:r>
-    </w:p>
-    <w:p>
-      <w:pPr>
-        <w:suppressAutoHyphens w:val="0"/>
-        <w:spacing w:before="100" w:beforeAutospacing="1" w:after="100" w:afterAutospacing="1" w:line="240" w:lineRule="auto"/>
+          <w:rFonts w:cs="Times New Roman" w:ascii="Times New Roman" w:hAnsi="Times New Roman"/>
+          <w:sz w:val="26"/>
+          <w:szCs w:val="26"/>
+          <w:lang w:val="ru-RU"/>
+        </w:rPr>
+        <w:t>Успешная установка</w:t>
+      </w:r>
+    </w:p>
+    <w:p>
+      <w:pPr>
+        <w:pStyle w:val="Normal"/>
+        <w:suppressAutoHyphens w:val="false"/>
+        <w:spacing w:lineRule="auto" w:line="240" w:beforeAutospacing="1" w:afterAutospacing="1"/>
         <w:jc w:val="center"/>
         <w:rPr>
-          <w:rFonts w:ascii="Times New Roman" w:eastAsia="Times New Roman" w:hAnsi="Times New Roman" w:cs="Times New Roman"/>
+          <w:rFonts w:ascii="Times New Roman" w:hAnsi="Times New Roman" w:eastAsia="Times New Roman" w:cs="Times New Roman"/>
           <w:sz w:val="24"/>
           <w:szCs w:val="24"/>
-          <w:lang/>
-        </w:rPr>
-      </w:pPr>
-      <w:r>
-        <w:rPr>
-          <w:rFonts w:ascii="Times New Roman" w:eastAsia="Times New Roman" w:hAnsi="Times New Roman" w:cs="Times New Roman"/>
-          <w:noProof/>
-          <w:sz w:val="24"/>
-          <w:szCs w:val="24"/>
-          <w:lang/>
-        </w:rPr>
+        </w:rPr>
+      </w:pPr>
+      <w:r>
+        <w:rPr/>
         <w:drawing>
-          <wp:inline distT="0" distB="0" distL="0" distR="0" wp14:anchorId="49BD981E" wp14:editId="27EAC516">
-            <wp:extent cx="5016500" cy="3135380"/>
+          <wp:inline distT="0" distB="0" distL="0" distR="0">
+            <wp:extent cx="5016500" cy="3134995"/>
             <wp:effectExtent l="0" t="0" r="0" b="0"/>
-            <wp:docPr id="11" name="Рисунок 11"/>
+            <wp:docPr id="5" name="Рисунок 11" descr=""/>
             <wp:cNvGraphicFramePr>
               <a:graphicFrameLocks xmlns:a="http://schemas.openxmlformats.org/drawingml/2006/main" noChangeAspect="1"/>
             </wp:cNvGraphicFramePr>
@@ -629,20 +580,13 @@
               <a:graphicData uri="http://schemas.openxmlformats.org/drawingml/2006/picture">
                 <pic:pic xmlns:pic="http://schemas.openxmlformats.org/drawingml/2006/picture">
                   <pic:nvPicPr>
-                    <pic:cNvPr id="0" name="Picture 1"/>
+                    <pic:cNvPr id="5" name="Рисунок 11" descr=""/>
                     <pic:cNvPicPr>
                       <a:picLocks noChangeAspect="1" noChangeArrowheads="1"/>
                     </pic:cNvPicPr>
                   </pic:nvPicPr>
                   <pic:blipFill>
-                    <a:blip r:embed="rId10" cstate="print">
-                      <a:extLst>
-                        <a:ext uri="{28A0092B-C50C-407E-A947-70E740481C1C}">
-                          <a14:useLocalDpi xmlns:a14="http://schemas.microsoft.com/office/drawing/2010/main" val="0"/>
-                        </a:ext>
-                      </a:extLst>
-                    </a:blip>
-                    <a:srcRect/>
+                    <a:blip r:embed="rId6"/>
                     <a:stretch>
                       <a:fillRect/>
                     </a:stretch>
@@ -650,15 +594,11 @@
                   <pic:spPr bwMode="auto">
                     <a:xfrm>
                       <a:off x="0" y="0"/>
-                      <a:ext cx="5022542" cy="3139156"/>
+                      <a:ext cx="5016500" cy="3134995"/>
                     </a:xfrm>
                     <a:prstGeom prst="rect">
                       <a:avLst/>
                     </a:prstGeom>
-                    <a:noFill/>
-                    <a:ln>
-                      <a:noFill/>
-                    </a:ln>
                   </pic:spPr>
                 </pic:pic>
               </a:graphicData>
@@ -669,6 +609,7 @@
     </w:p>
     <w:p>
       <w:pPr>
+        <w:pStyle w:val="Normal"/>
         <w:rPr>
           <w:rFonts w:ascii="Times New Roman" w:hAnsi="Times New Roman" w:cs="Times New Roman"/>
           <w:sz w:val="26"/>
@@ -676,9 +617,18 @@
           <w:lang w:val="ru-RU"/>
         </w:rPr>
       </w:pPr>
-    </w:p>
-    <w:p>
-      <w:pPr>
+      <w:r>
+        <w:rPr>
+          <w:rFonts w:cs="Times New Roman" w:ascii="Times New Roman" w:hAnsi="Times New Roman"/>
+          <w:sz w:val="26"/>
+          <w:szCs w:val="26"/>
+          <w:lang w:val="ru-RU"/>
+        </w:rPr>
+      </w:r>
+    </w:p>
+    <w:p>
+      <w:pPr>
+        <w:pStyle w:val="Normal"/>
         <w:ind w:left="-284"/>
         <w:jc w:val="center"/>
         <w:rPr>
@@ -691,7 +641,7 @@
       </w:pPr>
       <w:r>
         <w:rPr>
-          <w:rFonts w:ascii="Times New Roman" w:hAnsi="Times New Roman" w:cs="Times New Roman"/>
+          <w:rFonts w:cs="Times New Roman" w:ascii="Times New Roman" w:hAnsi="Times New Roman"/>
           <w:b/>
           <w:bCs/>
           <w:sz w:val="40"/>
@@ -703,7 +653,7 @@
       <w:bookmarkStart w:id="0" w:name="__DdeLink__30_1410376120"/>
       <w:r>
         <w:rPr>
-          <w:rFonts w:ascii="Times New Roman" w:hAnsi="Times New Roman" w:cs="Times New Roman"/>
+          <w:rFonts w:cs="Times New Roman" w:ascii="Times New Roman" w:hAnsi="Times New Roman"/>
           <w:b/>
           <w:bCs/>
           <w:sz w:val="40"/>
@@ -713,50 +663,76 @@
       </w:r>
       <w:r>
         <w:rPr>
-          <w:rFonts w:ascii="Times New Roman" w:hAnsi="Times New Roman" w:cs="Times New Roman"/>
+          <w:rFonts w:cs="Times New Roman" w:ascii="Times New Roman" w:hAnsi="Times New Roman"/>
           <w:b/>
           <w:bCs/>
           <w:sz w:val="40"/>
           <w:szCs w:val="40"/>
           <w:lang w:val="ru-RU"/>
         </w:rPr>
-        <w:t xml:space="preserve"> 2</w:t>
-      </w:r>
-      <w:r>
+        <w:t xml:space="preserve"> 24.04.3</w:t>
+      </w:r>
+      <w:bookmarkEnd w:id="0"/>
+    </w:p>
+    <w:p>
+      <w:pPr>
+        <w:pStyle w:val="Normal"/>
+        <w:ind w:left="-284"/>
         <w:rPr>
           <w:rFonts w:ascii="Times New Roman" w:hAnsi="Times New Roman" w:cs="Times New Roman"/>
-          <w:b/>
-          <w:bCs/>
-          <w:sz w:val="40"/>
-          <w:szCs w:val="40"/>
-          <w:lang w:val="ru-RU"/>
-        </w:rPr>
-        <w:t xml:space="preserve">4.04.3 </w:t>
-      </w:r>
-      <w:bookmarkEnd w:id="0"/>
-    </w:p>
-    <w:p>
-      <w:pPr>
+          <w:sz w:val="26"/>
+          <w:szCs w:val="26"/>
+          <w:lang w:val="ru-RU"/>
+        </w:rPr>
+      </w:pPr>
+      <w:r>
+        <w:rPr>
+          <w:rFonts w:cs="Times New Roman" w:ascii="Times New Roman" w:hAnsi="Times New Roman"/>
+          <w:sz w:val="26"/>
+          <w:szCs w:val="26"/>
+          <w:lang w:val="ru-RU"/>
+        </w:rPr>
+        <w:t xml:space="preserve">1. Установка </w:t>
+      </w:r>
+      <w:r>
+        <w:rPr>
+          <w:rFonts w:cs="Times New Roman" w:ascii="Times New Roman" w:hAnsi="Times New Roman"/>
+          <w:sz w:val="26"/>
+          <w:szCs w:val="26"/>
+        </w:rPr>
+        <w:t>Data</w:t>
+      </w:r>
+      <w:r>
+        <w:rPr>
+          <w:rFonts w:cs="Times New Roman" w:ascii="Times New Roman" w:hAnsi="Times New Roman"/>
+          <w:sz w:val="26"/>
+          <w:szCs w:val="26"/>
+          <w:lang w:val="ru-RU"/>
+        </w:rPr>
+        <w:t xml:space="preserve"> </w:t>
+      </w:r>
+      <w:r>
+        <w:rPr>
+          <w:rFonts w:cs="Times New Roman" w:ascii="Times New Roman" w:hAnsi="Times New Roman"/>
+          <w:sz w:val="26"/>
+          <w:szCs w:val="26"/>
+        </w:rPr>
+        <w:t>Grip</w:t>
+      </w:r>
+    </w:p>
+    <w:p>
+      <w:pPr>
+        <w:pStyle w:val="Normal"/>
         <w:ind w:left="-284"/>
         <w:rPr>
-          <w:rFonts w:ascii="Times New Roman" w:hAnsi="Times New Roman" w:cs="Times New Roman"/>
-          <w:sz w:val="26"/>
-          <w:szCs w:val="26"/>
-          <w:lang w:val="ru-RU"/>
-        </w:rPr>
-      </w:pPr>
-      <w:r>
-        <w:rPr>
-          <w:rFonts w:ascii="Times New Roman" w:hAnsi="Times New Roman" w:cs="Times New Roman"/>
-          <w:sz w:val="26"/>
-          <w:szCs w:val="26"/>
-          <w:lang w:val="ru-RU"/>
-        </w:rPr>
-        <w:t xml:space="preserve">1. </w:t>
-      </w:r>
-      <w:r>
-        <w:rPr>
-          <w:rFonts w:ascii="Times New Roman" w:hAnsi="Times New Roman" w:cs="Times New Roman"/>
+          <w:sz w:val="26"/>
+          <w:szCs w:val="26"/>
+          <w:lang w:val="ru-RU"/>
+        </w:rPr>
+      </w:pPr>
+      <w:r>
+        <w:rPr>
+          <w:rFonts w:cs="Times New Roman" w:ascii="Times New Roman" w:hAnsi="Times New Roman"/>
           <w:sz w:val="26"/>
           <w:szCs w:val="26"/>
           <w:lang w:val="ru-RU"/>
@@ -765,15 +741,15 @@
       </w:r>
       <w:r>
         <w:rPr>
-          <w:rFonts w:ascii="Times New Roman" w:hAnsi="Times New Roman" w:cs="Times New Roman"/>
-          <w:sz w:val="26"/>
-          <w:szCs w:val="26"/>
-        </w:rPr>
-        <w:t>Data</w:t>
-      </w:r>
-      <w:r>
-        <w:rPr>
-          <w:rFonts w:ascii="Times New Roman" w:hAnsi="Times New Roman" w:cs="Times New Roman"/>
+          <w:rFonts w:cs="Times New Roman" w:ascii="Times New Roman" w:hAnsi="Times New Roman"/>
+          <w:sz w:val="26"/>
+          <w:szCs w:val="26"/>
+        </w:rPr>
+        <w:t>JetBrains</w:t>
+      </w:r>
+      <w:r>
+        <w:rPr>
+          <w:rFonts w:cs="Times New Roman" w:ascii="Times New Roman" w:hAnsi="Times New Roman"/>
           <w:sz w:val="26"/>
           <w:szCs w:val="26"/>
           <w:lang w:val="ru-RU"/>
@@ -782,51 +758,7 @@
       </w:r>
       <w:r>
         <w:rPr>
-          <w:rFonts w:ascii="Times New Roman" w:hAnsi="Times New Roman" w:cs="Times New Roman"/>
-          <w:sz w:val="26"/>
-          <w:szCs w:val="26"/>
-        </w:rPr>
-        <w:t>Grip</w:t>
-      </w:r>
-    </w:p>
-    <w:p>
-      <w:pPr>
-        <w:ind w:left="-284"/>
-        <w:rPr>
-          <w:sz w:val="26"/>
-          <w:szCs w:val="26"/>
-          <w:lang w:val="ru-RU"/>
-        </w:rPr>
-      </w:pPr>
-      <w:r>
-        <w:rPr>
-          <w:rFonts w:ascii="Times New Roman" w:hAnsi="Times New Roman" w:cs="Times New Roman"/>
-          <w:sz w:val="26"/>
-          <w:szCs w:val="26"/>
-          <w:lang w:val="ru-RU"/>
-        </w:rPr>
-        <w:t xml:space="preserve">Установка </w:t>
-      </w:r>
-      <w:r>
-        <w:rPr>
-          <w:rFonts w:ascii="Times New Roman" w:hAnsi="Times New Roman" w:cs="Times New Roman"/>
-          <w:sz w:val="26"/>
-          <w:szCs w:val="26"/>
-        </w:rPr>
-        <w:t>JetBrains</w:t>
-      </w:r>
-      <w:r>
-        <w:rPr>
-          <w:rFonts w:ascii="Times New Roman" w:hAnsi="Times New Roman" w:cs="Times New Roman"/>
-          <w:sz w:val="26"/>
-          <w:szCs w:val="26"/>
-          <w:lang w:val="ru-RU"/>
-        </w:rPr>
-        <w:t xml:space="preserve"> </w:t>
-      </w:r>
-      <w:r>
-        <w:rPr>
-          <w:rFonts w:ascii="Times New Roman" w:hAnsi="Times New Roman" w:cs="Times New Roman"/>
+          <w:rFonts w:cs="Times New Roman" w:ascii="Times New Roman" w:hAnsi="Times New Roman"/>
           <w:sz w:val="26"/>
           <w:szCs w:val="26"/>
         </w:rPr>
@@ -834,7 +766,7 @@
       </w:r>
       <w:r>
         <w:rPr>
-          <w:rFonts w:ascii="Times New Roman" w:hAnsi="Times New Roman" w:cs="Times New Roman"/>
+          <w:rFonts w:cs="Times New Roman" w:ascii="Times New Roman" w:hAnsi="Times New Roman"/>
           <w:sz w:val="26"/>
           <w:szCs w:val="26"/>
           <w:lang w:val="ru-RU"/>
@@ -844,6 +776,7 @@
     </w:p>
     <w:p>
       <w:pPr>
+        <w:pStyle w:val="Normal"/>
         <w:ind w:left="-284"/>
         <w:jc w:val="center"/>
         <w:rPr>
@@ -853,14 +786,12 @@
         </w:rPr>
       </w:pPr>
       <w:r>
-        <w:rPr>
-          <w:noProof/>
-        </w:rPr>
+        <w:rPr/>
         <w:drawing>
-          <wp:inline distT="0" distB="0" distL="0" distR="0" wp14:anchorId="5202B711" wp14:editId="4D35F698">
+          <wp:inline distT="0" distB="0" distL="0" distR="0">
             <wp:extent cx="5302250" cy="3014345"/>
             <wp:effectExtent l="0" t="0" r="0" b="0"/>
-            <wp:docPr id="5" name="Image1"/>
+            <wp:docPr id="6" name="Image1" descr=""/>
             <wp:cNvGraphicFramePr>
               <a:graphicFrameLocks xmlns:a="http://schemas.openxmlformats.org/drawingml/2006/main" noChangeAspect="1"/>
             </wp:cNvGraphicFramePr>
@@ -868,20 +799,14 @@
               <a:graphicData uri="http://schemas.openxmlformats.org/drawingml/2006/picture">
                 <pic:pic xmlns:pic="http://schemas.openxmlformats.org/drawingml/2006/picture">
                   <pic:nvPicPr>
-                    <pic:cNvPr id="5" name="Image1"/>
+                    <pic:cNvPr id="6" name="Image1" descr=""/>
                     <pic:cNvPicPr>
                       <a:picLocks noChangeAspect="1" noChangeArrowheads="1"/>
                     </pic:cNvPicPr>
                   </pic:nvPicPr>
                   <pic:blipFill>
-                    <a:blip r:embed="rId11" cstate="print">
-                      <a:extLst>
-                        <a:ext uri="{28A0092B-C50C-407E-A947-70E740481C1C}">
-                          <a14:useLocalDpi xmlns:a14="http://schemas.microsoft.com/office/drawing/2010/main" val="0"/>
-                        </a:ext>
-                      </a:extLst>
-                    </a:blip>
-                    <a:srcRect l="917"/>
+                    <a:blip r:embed="rId7"/>
+                    <a:srcRect l="915" t="0" r="0" b="0"/>
                     <a:stretch>
                       <a:fillRect/>
                     </a:stretch>
@@ -904,6 +829,7 @@
     </w:p>
     <w:p>
       <w:pPr>
+        <w:pStyle w:val="Normal"/>
         <w:ind w:left="-284"/>
         <w:rPr>
           <w:rFonts w:ascii="Times New Roman" w:hAnsi="Times New Roman"/>
@@ -919,20 +845,12 @@
           <w:szCs w:val="26"/>
           <w:lang w:val="ru-RU"/>
         </w:rPr>
-        <w:t xml:space="preserve">Вход в аккаунт с активной подпиской </w:t>
-      </w:r>
-      <w:r>
-        <w:rPr>
-          <w:rFonts w:ascii="Times New Roman" w:hAnsi="Times New Roman"/>
-          <w:sz w:val="26"/>
-          <w:szCs w:val="26"/>
-          <w:lang w:val="ru-RU"/>
-        </w:rPr>
-        <w:t>и устанавливаем необходимую программу</w:t>
-      </w:r>
-    </w:p>
-    <w:p>
-      <w:pPr>
+        <w:t>Вход в аккаунт с активной подпиской и устанавливаем необходимую программу</w:t>
+      </w:r>
+    </w:p>
+    <w:p>
+      <w:pPr>
+        <w:pStyle w:val="Normal"/>
         <w:ind w:left="-284"/>
         <w:jc w:val="center"/>
         <w:rPr>
@@ -943,15 +861,12 @@
         </w:rPr>
       </w:pPr>
       <w:r>
-        <w:rPr>
-          <w:noProof/>
-        </w:rPr>
-        <w:lastRenderedPageBreak/>
+        <w:rPr/>
         <w:drawing>
-          <wp:inline distT="0" distB="0" distL="0" distR="0" wp14:anchorId="22FBF827" wp14:editId="73181CB8">
-            <wp:extent cx="2876550" cy="4480372"/>
+          <wp:inline distT="0" distB="0" distL="0" distR="0">
+            <wp:extent cx="2876550" cy="4479925"/>
             <wp:effectExtent l="0" t="0" r="0" b="0"/>
-            <wp:docPr id="6" name="Image2"/>
+            <wp:docPr id="7" name="Image2" descr=""/>
             <wp:cNvGraphicFramePr>
               <a:graphicFrameLocks xmlns:a="http://schemas.openxmlformats.org/drawingml/2006/main" noChangeAspect="1"/>
             </wp:cNvGraphicFramePr>
@@ -959,19 +874,13 @@
               <a:graphicData uri="http://schemas.openxmlformats.org/drawingml/2006/picture">
                 <pic:pic xmlns:pic="http://schemas.openxmlformats.org/drawingml/2006/picture">
                   <pic:nvPicPr>
-                    <pic:cNvPr id="6" name="Image2"/>
+                    <pic:cNvPr id="7" name="Image2" descr=""/>
                     <pic:cNvPicPr>
                       <a:picLocks noChangeAspect="1" noChangeArrowheads="1"/>
                     </pic:cNvPicPr>
                   </pic:nvPicPr>
                   <pic:blipFill>
-                    <a:blip r:embed="rId12">
-                      <a:extLst>
-                        <a:ext uri="{28A0092B-C50C-407E-A947-70E740481C1C}">
-                          <a14:useLocalDpi xmlns:a14="http://schemas.microsoft.com/office/drawing/2010/main" val="0"/>
-                        </a:ext>
-                      </a:extLst>
-                    </a:blip>
+                    <a:blip r:embed="rId8"/>
                     <a:stretch>
                       <a:fillRect/>
                     </a:stretch>
@@ -979,7 +888,7 @@
                   <pic:spPr bwMode="auto">
                     <a:xfrm>
                       <a:off x="0" y="0"/>
-                      <a:ext cx="2878849" cy="4483953"/>
+                      <a:ext cx="2876550" cy="4479925"/>
                     </a:xfrm>
                     <a:prstGeom prst="rect">
                       <a:avLst/>
@@ -992,14 +901,12 @@
         </w:drawing>
       </w:r>
       <w:r>
-        <w:rPr>
-          <w:noProof/>
-        </w:rPr>
+        <w:rPr/>
         <w:drawing>
-          <wp:inline distT="0" distB="0" distL="0" distR="0" wp14:anchorId="1B9CCB3C" wp14:editId="20FDFF32">
-            <wp:extent cx="2872948" cy="4474452"/>
+          <wp:inline distT="0" distB="0" distL="0" distR="0">
+            <wp:extent cx="2872740" cy="4474210"/>
             <wp:effectExtent l="0" t="0" r="0" b="0"/>
-            <wp:docPr id="7" name="Image3"/>
+            <wp:docPr id="8" name="Image3" descr=""/>
             <wp:cNvGraphicFramePr>
               <a:graphicFrameLocks xmlns:a="http://schemas.openxmlformats.org/drawingml/2006/main" noChangeAspect="1"/>
             </wp:cNvGraphicFramePr>
@@ -1007,19 +914,13 @@
               <a:graphicData uri="http://schemas.openxmlformats.org/drawingml/2006/picture">
                 <pic:pic xmlns:pic="http://schemas.openxmlformats.org/drawingml/2006/picture">
                   <pic:nvPicPr>
-                    <pic:cNvPr id="7" name="Image3"/>
+                    <pic:cNvPr id="8" name="Image3" descr=""/>
                     <pic:cNvPicPr>
                       <a:picLocks noChangeAspect="1" noChangeArrowheads="1"/>
                     </pic:cNvPicPr>
                   </pic:nvPicPr>
                   <pic:blipFill>
-                    <a:blip r:embed="rId13">
-                      <a:extLst>
-                        <a:ext uri="{28A0092B-C50C-407E-A947-70E740481C1C}">
-                          <a14:useLocalDpi xmlns:a14="http://schemas.microsoft.com/office/drawing/2010/main" val="0"/>
-                        </a:ext>
-                      </a:extLst>
-                    </a:blip>
+                    <a:blip r:embed="rId9"/>
                     <a:stretch>
                       <a:fillRect/>
                     </a:stretch>
@@ -1027,7 +928,7 @@
                   <pic:spPr bwMode="auto">
                     <a:xfrm>
                       <a:off x="0" y="0"/>
-                      <a:ext cx="2876894" cy="4480598"/>
+                      <a:ext cx="2872740" cy="4474210"/>
                     </a:xfrm>
                     <a:prstGeom prst="rect">
                       <a:avLst/>
@@ -1042,6 +943,7 @@
     </w:p>
     <w:p>
       <w:pPr>
+        <w:pStyle w:val="Normal"/>
         <w:ind w:left="-284"/>
         <w:rPr>
           <w:rFonts w:ascii="Times New Roman" w:hAnsi="Times New Roman"/>
@@ -1062,6 +964,7 @@
     </w:p>
     <w:p>
       <w:pPr>
+        <w:pStyle w:val="Normal"/>
         <w:ind w:left="-284"/>
         <w:rPr>
           <w:rFonts w:ascii="Times New Roman" w:hAnsi="Times New Roman"/>
@@ -1090,6 +993,7 @@
     </w:p>
     <w:p>
       <w:pPr>
+        <w:pStyle w:val="Normal"/>
         <w:ind w:left="-284"/>
         <w:rPr>
           <w:rFonts w:ascii="Times New Roman" w:hAnsi="Times New Roman"/>
@@ -1110,6 +1014,7 @@
     </w:p>
     <w:p>
       <w:pPr>
+        <w:pStyle w:val="Normal"/>
         <w:ind w:left="-284"/>
         <w:jc w:val="center"/>
         <w:rPr>
@@ -1120,14 +1025,12 @@
         </w:rPr>
       </w:pPr>
       <w:r>
-        <w:rPr>
-          <w:noProof/>
-        </w:rPr>
+        <w:rPr/>
         <w:drawing>
-          <wp:inline distT="0" distB="0" distL="0" distR="0" wp14:anchorId="394F1F08" wp14:editId="2B664508">
-            <wp:extent cx="5257800" cy="2969260"/>
+          <wp:inline distT="0" distB="0" distL="0" distR="0">
+            <wp:extent cx="5598160" cy="3161665"/>
             <wp:effectExtent l="0" t="0" r="0" b="0"/>
-            <wp:docPr id="8" name="Image4"/>
+            <wp:docPr id="9" name="Image4" descr=""/>
             <wp:cNvGraphicFramePr>
               <a:graphicFrameLocks xmlns:a="http://schemas.openxmlformats.org/drawingml/2006/main" noChangeAspect="1"/>
             </wp:cNvGraphicFramePr>
@@ -1135,19 +1038,13 @@
               <a:graphicData uri="http://schemas.openxmlformats.org/drawingml/2006/picture">
                 <pic:pic xmlns:pic="http://schemas.openxmlformats.org/drawingml/2006/picture">
                   <pic:nvPicPr>
-                    <pic:cNvPr id="8" name="Image4"/>
+                    <pic:cNvPr id="9" name="Image4" descr=""/>
                     <pic:cNvPicPr>
                       <a:picLocks noChangeAspect="1" noChangeArrowheads="1"/>
                     </pic:cNvPicPr>
                   </pic:nvPicPr>
                   <pic:blipFill>
-                    <a:blip r:embed="rId14" cstate="print">
-                      <a:extLst>
-                        <a:ext uri="{28A0092B-C50C-407E-A947-70E740481C1C}">
-                          <a14:useLocalDpi xmlns:a14="http://schemas.microsoft.com/office/drawing/2010/main" val="0"/>
-                        </a:ext>
-                      </a:extLst>
-                    </a:blip>
+                    <a:blip r:embed="rId10"/>
                     <a:stretch>
                       <a:fillRect/>
                     </a:stretch>
@@ -1155,7 +1052,7 @@
                   <pic:spPr bwMode="auto">
                     <a:xfrm>
                       <a:off x="0" y="0"/>
-                      <a:ext cx="5257800" cy="2969260"/>
+                      <a:ext cx="5598160" cy="3161665"/>
                     </a:xfrm>
                     <a:prstGeom prst="rect">
                       <a:avLst/>
@@ -1170,6 +1067,7 @@
     </w:p>
     <w:p>
       <w:pPr>
+        <w:pStyle w:val="Normal"/>
         <w:ind w:left="-284"/>
         <w:rPr>
           <w:rFonts w:ascii="Times New Roman" w:hAnsi="Times New Roman"/>
@@ -1178,9 +1076,18 @@
           <w:lang w:val="ru-RU"/>
         </w:rPr>
       </w:pPr>
-    </w:p>
-    <w:p>
-      <w:pPr>
+      <w:r>
+        <w:rPr>
+          <w:rFonts w:ascii="Times New Roman" w:hAnsi="Times New Roman"/>
+          <w:sz w:val="26"/>
+          <w:szCs w:val="26"/>
+          <w:lang w:val="ru-RU"/>
+        </w:rPr>
+      </w:r>
+    </w:p>
+    <w:p>
+      <w:pPr>
+        <w:pStyle w:val="Normal"/>
         <w:ind w:left="-284"/>
         <w:rPr>
           <w:rFonts w:ascii="Times New Roman" w:hAnsi="Times New Roman"/>
@@ -1196,55 +1103,12 @@
           <w:szCs w:val="26"/>
           <w:lang w:val="ru-RU"/>
         </w:rPr>
-        <w:t>Устанавливаю</w:t>
-      </w:r>
-      <w:r>
-        <w:rPr>
-          <w:rFonts w:ascii="Times New Roman" w:hAnsi="Times New Roman"/>
-          <w:sz w:val="26"/>
-          <w:szCs w:val="26"/>
-          <w:lang w:val="ru-RU"/>
-        </w:rPr>
-        <w:t xml:space="preserve"> </w:t>
-      </w:r>
-      <w:r>
-        <w:rPr>
-          <w:rFonts w:ascii="Times New Roman" w:hAnsi="Times New Roman"/>
-          <w:sz w:val="26"/>
-          <w:szCs w:val="26"/>
-          <w:lang w:val="ru-RU"/>
-        </w:rPr>
-        <w:t xml:space="preserve">официальный </w:t>
-      </w:r>
-      <w:r>
-        <w:rPr>
-          <w:rFonts w:ascii="Times New Roman" w:hAnsi="Times New Roman"/>
-          <w:sz w:val="26"/>
-          <w:szCs w:val="26"/>
-        </w:rPr>
-        <w:t>debian</w:t>
-      </w:r>
-      <w:r>
-        <w:rPr>
-          <w:rFonts w:ascii="Times New Roman" w:hAnsi="Times New Roman"/>
-          <w:sz w:val="26"/>
-          <w:szCs w:val="26"/>
-          <w:lang w:val="ru-RU"/>
-        </w:rPr>
-        <w:t xml:space="preserve"> </w:t>
-      </w:r>
-      <w:r>
-        <w:rPr>
-          <w:rFonts w:ascii="Times New Roman" w:hAnsi="Times New Roman"/>
-          <w:sz w:val="26"/>
-          <w:szCs w:val="26"/>
-          <w:lang w:val="ru-RU"/>
-        </w:rPr>
-        <w:t>пакет</w:t>
-      </w:r>
-    </w:p>
-    <w:p>
-      <w:pPr>
+        <w:t>Запускаю AppImage</w:t>
+      </w:r>
+    </w:p>
+    <w:p>
+      <w:pPr>
+        <w:pStyle w:val="Normal"/>
         <w:ind w:left="-284"/>
         <w:jc w:val="center"/>
         <w:rPr>
@@ -1255,15 +1119,12 @@
         </w:rPr>
       </w:pPr>
       <w:r>
-        <w:rPr>
-          <w:noProof/>
-        </w:rPr>
-        <w:lastRenderedPageBreak/>
+        <w:rPr/>
         <w:drawing>
-          <wp:inline distT="0" distB="0" distL="0" distR="0" wp14:anchorId="1DB7477A" wp14:editId="19F2CC00">
-            <wp:extent cx="6120765" cy="480695"/>
+          <wp:inline distT="0" distB="0" distL="0" distR="0">
+            <wp:extent cx="5776595" cy="453390"/>
             <wp:effectExtent l="0" t="0" r="0" b="0"/>
-            <wp:docPr id="9" name="Image5"/>
+            <wp:docPr id="10" name="Image5" descr=""/>
             <wp:cNvGraphicFramePr>
               <a:graphicFrameLocks xmlns:a="http://schemas.openxmlformats.org/drawingml/2006/main" noChangeAspect="1"/>
             </wp:cNvGraphicFramePr>
@@ -1271,19 +1132,13 @@
               <a:graphicData uri="http://schemas.openxmlformats.org/drawingml/2006/picture">
                 <pic:pic xmlns:pic="http://schemas.openxmlformats.org/drawingml/2006/picture">
                   <pic:nvPicPr>
-                    <pic:cNvPr id="9" name="Image5"/>
+                    <pic:cNvPr id="10" name="Image5" descr=""/>
                     <pic:cNvPicPr>
                       <a:picLocks noChangeAspect="1" noChangeArrowheads="1"/>
                     </pic:cNvPicPr>
                   </pic:nvPicPr>
                   <pic:blipFill>
-                    <a:blip r:embed="rId15" cstate="print">
-                      <a:extLst>
-                        <a:ext uri="{28A0092B-C50C-407E-A947-70E740481C1C}">
-                          <a14:useLocalDpi xmlns:a14="http://schemas.microsoft.com/office/drawing/2010/main" val="0"/>
-                        </a:ext>
-                      </a:extLst>
-                    </a:blip>
+                    <a:blip r:embed="rId11"/>
                     <a:stretch>
                       <a:fillRect/>
                     </a:stretch>
@@ -1291,7 +1146,7 @@
                   <pic:spPr bwMode="auto">
                     <a:xfrm>
                       <a:off x="0" y="0"/>
-                      <a:ext cx="6120765" cy="480695"/>
+                      <a:ext cx="5776595" cy="453390"/>
                     </a:xfrm>
                     <a:prstGeom prst="rect">
                       <a:avLst/>
@@ -1306,6 +1161,7 @@
     </w:p>
     <w:p>
       <w:pPr>
+        <w:pStyle w:val="Normal"/>
         <w:ind w:left="-284"/>
         <w:rPr>
           <w:rFonts w:ascii="Times New Roman" w:hAnsi="Times New Roman"/>
@@ -1326,6 +1182,7 @@
     </w:p>
     <w:p>
       <w:pPr>
+        <w:pStyle w:val="Normal"/>
         <w:ind w:left="-284"/>
         <w:jc w:val="center"/>
         <w:rPr>
@@ -1336,17 +1193,12 @@
         </w:rPr>
       </w:pPr>
       <w:r>
-        <w:rPr>
-          <w:rFonts w:ascii="Times New Roman" w:hAnsi="Times New Roman"/>
-          <w:noProof/>
-          <w:sz w:val="26"/>
-          <w:szCs w:val="26"/>
-        </w:rPr>
+        <w:rPr/>
         <w:drawing>
-          <wp:inline distT="0" distB="0" distL="0" distR="0" wp14:anchorId="2E227936" wp14:editId="0C3EDE2B">
-            <wp:extent cx="5668645" cy="3752850"/>
+          <wp:inline distT="0" distB="0" distL="0" distR="0">
+            <wp:extent cx="5965825" cy="3949700"/>
             <wp:effectExtent l="0" t="0" r="0" b="0"/>
-            <wp:docPr id="10" name="Image6"/>
+            <wp:docPr id="11" name="Image6" descr=""/>
             <wp:cNvGraphicFramePr>
               <a:graphicFrameLocks xmlns:a="http://schemas.openxmlformats.org/drawingml/2006/main" noChangeAspect="1"/>
             </wp:cNvGraphicFramePr>
@@ -1354,19 +1206,13 @@
               <a:graphicData uri="http://schemas.openxmlformats.org/drawingml/2006/picture">
                 <pic:pic xmlns:pic="http://schemas.openxmlformats.org/drawingml/2006/picture">
                   <pic:nvPicPr>
-                    <pic:cNvPr id="10" name="Image6"/>
+                    <pic:cNvPr id="11" name="Image6" descr=""/>
                     <pic:cNvPicPr>
                       <a:picLocks noChangeAspect="1" noChangeArrowheads="1"/>
                     </pic:cNvPicPr>
                   </pic:nvPicPr>
                   <pic:blipFill>
-                    <a:blip r:embed="rId16">
-                      <a:extLst>
-                        <a:ext uri="{28A0092B-C50C-407E-A947-70E740481C1C}">
-                          <a14:useLocalDpi xmlns:a14="http://schemas.microsoft.com/office/drawing/2010/main" val="0"/>
-                        </a:ext>
-                      </a:extLst>
-                    </a:blip>
+                    <a:blip r:embed="rId12"/>
                     <a:stretch>
                       <a:fillRect/>
                     </a:stretch>
@@ -1374,7 +1220,7 @@
                   <pic:spPr bwMode="auto">
                     <a:xfrm>
                       <a:off x="0" y="0"/>
-                      <a:ext cx="5668645" cy="3752850"/>
+                      <a:ext cx="5965825" cy="3949700"/>
                     </a:xfrm>
                     <a:prstGeom prst="rect">
                       <a:avLst/>
@@ -1387,23 +1233,330 @@
         </w:drawing>
       </w:r>
     </w:p>
+    <w:p>
+      <w:pPr>
+        <w:pStyle w:val="Normal"/>
+        <w:ind w:left="-284"/>
+        <w:jc w:val="left"/>
+        <w:rPr>
+          <w:rFonts w:ascii="Times New Roman" w:hAnsi="Times New Roman"/>
+          <w:sz w:val="26"/>
+          <w:szCs w:val="26"/>
+        </w:rPr>
+      </w:pPr>
+      <w:r>
+        <w:rPr>
+          <w:rFonts w:ascii="Times New Roman" w:hAnsi="Times New Roman"/>
+          <w:sz w:val="26"/>
+          <w:szCs w:val="26"/>
+        </w:rPr>
+        <w:t>3. Установка Navicat Data Modeler 4</w:t>
+      </w:r>
+    </w:p>
+    <w:p>
+      <w:pPr>
+        <w:pStyle w:val="Normal"/>
+        <w:ind w:left="-284"/>
+        <w:jc w:val="left"/>
+        <w:rPr>
+          <w:rFonts w:ascii="Times New Roman" w:hAnsi="Times New Roman"/>
+          <w:sz w:val="26"/>
+          <w:szCs w:val="26"/>
+        </w:rPr>
+      </w:pPr>
+      <w:r>
+        <w:rPr>
+          <w:rFonts w:ascii="Times New Roman" w:hAnsi="Times New Roman"/>
+          <w:sz w:val="26"/>
+          <w:szCs w:val="26"/>
+        </w:rPr>
+        <w:t>Скачиваю установщик с официального сайта</w:t>
+      </w:r>
+    </w:p>
+    <w:p>
+      <w:pPr>
+        <w:pStyle w:val="Normal"/>
+        <w:ind w:left="-284"/>
+        <w:jc w:val="left"/>
+        <w:rPr>
+          <w:rFonts w:ascii="Times New Roman" w:hAnsi="Times New Roman"/>
+          <w:sz w:val="26"/>
+          <w:szCs w:val="26"/>
+        </w:rPr>
+      </w:pPr>
+      <w:r>
+        <w:rPr>
+          <w:rFonts w:ascii="Times New Roman" w:hAnsi="Times New Roman"/>
+          <w:sz w:val="26"/>
+          <w:szCs w:val="26"/>
+        </w:rPr>
+        <w:drawing>
+          <wp:anchor behindDoc="0" distT="0" distB="0" distL="0" distR="0" simplePos="0" locked="0" layoutInCell="0" allowOverlap="1" relativeHeight="13">
+            <wp:simplePos x="0" y="0"/>
+            <wp:positionH relativeFrom="column">
+              <wp:align>center</wp:align>
+            </wp:positionH>
+            <wp:positionV relativeFrom="paragraph">
+              <wp:posOffset>635</wp:posOffset>
+            </wp:positionV>
+            <wp:extent cx="5648960" cy="3181350"/>
+            <wp:effectExtent l="0" t="0" r="0" b="0"/>
+            <wp:wrapTopAndBottom/>
+            <wp:docPr id="12" name="Image7" descr=""/>
+            <wp:cNvGraphicFramePr>
+              <a:graphicFrameLocks xmlns:a="http://schemas.openxmlformats.org/drawingml/2006/main" noChangeAspect="1"/>
+            </wp:cNvGraphicFramePr>
+            <a:graphic xmlns:a="http://schemas.openxmlformats.org/drawingml/2006/main">
+              <a:graphicData uri="http://schemas.openxmlformats.org/drawingml/2006/picture">
+                <pic:pic xmlns:pic="http://schemas.openxmlformats.org/drawingml/2006/picture">
+                  <pic:nvPicPr>
+                    <pic:cNvPr id="12" name="Image7" descr=""/>
+                    <pic:cNvPicPr>
+                      <a:picLocks noChangeAspect="1" noChangeArrowheads="1"/>
+                    </pic:cNvPicPr>
+                  </pic:nvPicPr>
+                  <pic:blipFill>
+                    <a:blip r:embed="rId13"/>
+                    <a:stretch>
+                      <a:fillRect/>
+                    </a:stretch>
+                  </pic:blipFill>
+                  <pic:spPr bwMode="auto">
+                    <a:xfrm>
+                      <a:off x="0" y="0"/>
+                      <a:ext cx="5648960" cy="3181350"/>
+                    </a:xfrm>
+                    <a:prstGeom prst="rect">
+                      <a:avLst/>
+                    </a:prstGeom>
+                  </pic:spPr>
+                </pic:pic>
+              </a:graphicData>
+            </a:graphic>
+          </wp:anchor>
+        </w:drawing>
+      </w:r>
+    </w:p>
+    <w:p>
+      <w:pPr>
+        <w:pStyle w:val="Normal"/>
+        <w:ind w:left="-284"/>
+        <w:jc w:val="left"/>
+        <w:rPr>
+          <w:rFonts w:ascii="Times New Roman" w:hAnsi="Times New Roman"/>
+          <w:sz w:val="26"/>
+          <w:szCs w:val="26"/>
+        </w:rPr>
+      </w:pPr>
+      <w:r>
+        <w:rPr>
+          <w:rFonts w:ascii="Times New Roman" w:hAnsi="Times New Roman"/>
+          <w:sz w:val="26"/>
+          <w:szCs w:val="26"/>
+        </w:rPr>
+        <w:t>Запускаю AppImage</w:t>
+      </w:r>
+    </w:p>
+    <w:p>
+      <w:pPr>
+        <w:pStyle w:val="Normal"/>
+        <w:spacing w:before="0" w:after="160"/>
+        <w:ind w:left="-284"/>
+        <w:jc w:val="left"/>
+        <w:rPr>
+          <w:rFonts w:ascii="Times New Roman" w:hAnsi="Times New Roman"/>
+          <w:sz w:val="26"/>
+          <w:szCs w:val="26"/>
+        </w:rPr>
+      </w:pPr>
+      <w:r>
+        <w:rPr>
+          <w:rFonts w:ascii="Times New Roman" w:hAnsi="Times New Roman"/>
+          <w:sz w:val="26"/>
+          <w:szCs w:val="26"/>
+        </w:rPr>
+        <w:drawing>
+          <wp:anchor behindDoc="0" distT="0" distB="0" distL="0" distR="0" simplePos="0" locked="0" layoutInCell="0" allowOverlap="1" relativeHeight="14">
+            <wp:simplePos x="0" y="0"/>
+            <wp:positionH relativeFrom="column">
+              <wp:align>center</wp:align>
+            </wp:positionH>
+            <wp:positionV relativeFrom="paragraph">
+              <wp:posOffset>635</wp:posOffset>
+            </wp:positionV>
+            <wp:extent cx="5793740" cy="3620770"/>
+            <wp:effectExtent l="0" t="0" r="0" b="0"/>
+            <wp:wrapTopAndBottom/>
+            <wp:docPr id="13" name="Image8" descr=""/>
+            <wp:cNvGraphicFramePr>
+              <a:graphicFrameLocks xmlns:a="http://schemas.openxmlformats.org/drawingml/2006/main" noChangeAspect="1"/>
+            </wp:cNvGraphicFramePr>
+            <a:graphic xmlns:a="http://schemas.openxmlformats.org/drawingml/2006/main">
+              <a:graphicData uri="http://schemas.openxmlformats.org/drawingml/2006/picture">
+                <pic:pic xmlns:pic="http://schemas.openxmlformats.org/drawingml/2006/picture">
+                  <pic:nvPicPr>
+                    <pic:cNvPr id="13" name="Image8" descr=""/>
+                    <pic:cNvPicPr>
+                      <a:picLocks noChangeAspect="1" noChangeArrowheads="1"/>
+                    </pic:cNvPicPr>
+                  </pic:nvPicPr>
+                  <pic:blipFill>
+                    <a:blip r:embed="rId14"/>
+                    <a:stretch>
+                      <a:fillRect/>
+                    </a:stretch>
+                  </pic:blipFill>
+                  <pic:spPr bwMode="auto">
+                    <a:xfrm>
+                      <a:off x="0" y="0"/>
+                      <a:ext cx="5793740" cy="3620770"/>
+                    </a:xfrm>
+                    <a:prstGeom prst="rect">
+                      <a:avLst/>
+                    </a:prstGeom>
+                  </pic:spPr>
+                </pic:pic>
+              </a:graphicData>
+            </a:graphic>
+          </wp:anchor>
+        </w:drawing>
+      </w:r>
+    </w:p>
     <w:sectPr>
+      <w:type w:val="nextPage"/>
       <w:pgSz w:w="11906" w:h="16838"/>
-      <w:pgMar w:top="1134" w:right="850" w:bottom="1134" w:left="1701" w:header="0" w:footer="0" w:gutter="0"/>
-      <w:cols w:space="720"/>
-      <w:formProt w:val="0"/>
-      <w:docGrid w:linePitch="360" w:charSpace="4096"/>
+      <w:pgMar w:left="1701" w:right="850" w:gutter="0" w:header="0" w:top="1134" w:footer="0" w:bottom="1134"/>
+      <w:pgNumType w:fmt="decimal"/>
+      <w:formProt w:val="false"/>
+      <w:textDirection w:val="lrTb"/>
+      <w:docGrid w:type="default" w:linePitch="360" w:charSpace="8192"/>
     </w:sectPr>
   </w:body>
 </w:document>
 </file>
 
 <file path=word/numbering.xml><?xml version="1.0" encoding="utf-8"?>
-<w:numbering xmlns:wpc="http://schemas.microsoft.com/office/word/2010/wordprocessingCanvas" xmlns:cx="http://schemas.microsoft.com/office/drawing/2014/chartex" xmlns:cx1="http://schemas.microsoft.com/office/drawing/2015/9/8/chartex" xmlns:cx2="http://schemas.microsoft.com/office/drawing/2015/10/21/chartex" xmlns:cx3="http://schemas.microsoft.com/office/drawing/2016/5/9/chartex" xmlns:cx4="http://schemas.microsoft.com/office/drawing/2016/5/10/chartex" xmlns:cx5="http://schemas.microsoft.com/office/drawing/2016/5/11/chartex" xmlns:cx6="http://schemas.microsoft.com/office/drawing/2016/5/12/chartex" xmlns:cx7="http://schemas.microsoft.com/office/drawing/2016/5/13/chartex" xmlns:cx8="http://schemas.microsoft.com/office/drawing/2016/5/14/chartex" xmlns:mc="http://schemas.openxmlformats.org/markup-compatibility/2006" xmlns:aink="http://schemas.microsoft.com/office/drawing/2016/ink" xmlns:am3d="http://schemas.microsoft.com/office/drawing/2017/model3d" xmlns:o="urn:schemas-microsoft-com:office:office" xmlns:r="http://schemas.openxmlformats.org/officeDocument/2006/relationships" xmlns:m="http://schemas.openxmlformats.org/officeDocument/2006/math" xmlns:v="urn:schemas-microsoft-com:vml" xmlns:wp14="http://schemas.microsoft.com/office/word/2010/wordprocessingDrawing" xmlns:wp="http://schemas.openxmlformats.org/drawingml/2006/wordprocessingDrawing" xmlns:w10="urn:schemas-microsoft-com:office:word" xmlns:w="http://schemas.openxmlformats.org/wordprocessingml/2006/main" xmlns:w14="http://schemas.microsoft.com/office/word/2010/wordml" xmlns:w15="http://schemas.microsoft.com/office/word/2012/wordml" xmlns:w16cex="http://schemas.microsoft.com/office/word/2018/wordml/cex" xmlns:w16cid="http://schemas.microsoft.com/office/word/2016/wordml/cid" xmlns:w16="http://schemas.microsoft.com/office/word/2018/wordml" xmlns:w16sdtdh="http://schemas.microsoft.com/office/word/2020/wordml/sdtdatahash" xmlns:w16se="http://schemas.microsoft.com/office/word/2015/wordml/symex" xmlns:wpg="http://schemas.microsoft.com/office/word/2010/wordprocessingGroup" xmlns:wpi="http://schemas.microsoft.com/office/word/2010/wordprocessingInk" xmlns:wne="http://schemas.microsoft.com/office/word/2006/wordml" xmlns:wps="http://schemas.microsoft.com/office/word/2010/wordprocessingShape" mc:Ignorable="w14 w15 w16se w16cid w16 w16cex w16sdtdh wp14">
-  <w:abstractNum w:abstractNumId="0" w15:restartNumberingAfterBreak="0">
-    <w:nsid w:val="612C1346"/>
-    <w:multiLevelType w:val="multilevel"/>
-    <w:tmpl w:val="0EF2B094"/>
+<w:numbering xmlns:w="http://schemas.openxmlformats.org/wordprocessingml/2006/main" xmlns:o="urn:schemas-microsoft-com:office:office" xmlns:r="http://schemas.openxmlformats.org/officeDocument/2006/relationships" xmlns:v="urn:schemas-microsoft-com:vml" xmlns:mc="http://schemas.openxmlformats.org/markup-compatibility/2006" xmlns:w14="http://schemas.microsoft.com/office/word/2010/wordml" mc:Ignorable="w14">
+  <w:abstractNum w:abstractNumId="1">
+    <w:lvl w:ilvl="0">
+      <w:start w:val="1"/>
+      <w:numFmt w:val="decimal"/>
+      <w:lvlText w:val="%1."/>
+      <w:lvlJc w:val="left"/>
+      <w:pPr>
+        <w:tabs>
+          <w:tab w:val="num" w:pos="0"/>
+        </w:tabs>
+        <w:ind w:left="76" w:hanging="360"/>
+      </w:pPr>
+      <w:rPr/>
+    </w:lvl>
+    <w:lvl w:ilvl="1">
+      <w:start w:val="1"/>
+      <w:numFmt w:val="lowerLetter"/>
+      <w:lvlText w:val="%2."/>
+      <w:lvlJc w:val="left"/>
+      <w:pPr>
+        <w:tabs>
+          <w:tab w:val="num" w:pos="0"/>
+        </w:tabs>
+        <w:ind w:left="796" w:hanging="360"/>
+      </w:pPr>
+      <w:rPr/>
+    </w:lvl>
+    <w:lvl w:ilvl="2">
+      <w:start w:val="1"/>
+      <w:numFmt w:val="lowerRoman"/>
+      <w:lvlText w:val="%3."/>
+      <w:lvlJc w:val="right"/>
+      <w:pPr>
+        <w:tabs>
+          <w:tab w:val="num" w:pos="0"/>
+        </w:tabs>
+        <w:ind w:left="1516" w:hanging="180"/>
+      </w:pPr>
+      <w:rPr/>
+    </w:lvl>
+    <w:lvl w:ilvl="3">
+      <w:start w:val="1"/>
+      <w:numFmt w:val="decimal"/>
+      <w:lvlText w:val="%4."/>
+      <w:lvlJc w:val="left"/>
+      <w:pPr>
+        <w:tabs>
+          <w:tab w:val="num" w:pos="0"/>
+        </w:tabs>
+        <w:ind w:left="2236" w:hanging="360"/>
+      </w:pPr>
+      <w:rPr/>
+    </w:lvl>
+    <w:lvl w:ilvl="4">
+      <w:start w:val="1"/>
+      <w:numFmt w:val="lowerLetter"/>
+      <w:lvlText w:val="%5."/>
+      <w:lvlJc w:val="left"/>
+      <w:pPr>
+        <w:tabs>
+          <w:tab w:val="num" w:pos="0"/>
+        </w:tabs>
+        <w:ind w:left="2956" w:hanging="360"/>
+      </w:pPr>
+      <w:rPr/>
+    </w:lvl>
+    <w:lvl w:ilvl="5">
+      <w:start w:val="1"/>
+      <w:numFmt w:val="lowerRoman"/>
+      <w:lvlText w:val="%6."/>
+      <w:lvlJc w:val="right"/>
+      <w:pPr>
+        <w:tabs>
+          <w:tab w:val="num" w:pos="0"/>
+        </w:tabs>
+        <w:ind w:left="3676" w:hanging="180"/>
+      </w:pPr>
+      <w:rPr/>
+    </w:lvl>
+    <w:lvl w:ilvl="6">
+      <w:start w:val="1"/>
+      <w:numFmt w:val="decimal"/>
+      <w:lvlText w:val="%7."/>
+      <w:lvlJc w:val="left"/>
+      <w:pPr>
+        <w:tabs>
+          <w:tab w:val="num" w:pos="0"/>
+        </w:tabs>
+        <w:ind w:left="4396" w:hanging="360"/>
+      </w:pPr>
+      <w:rPr/>
+    </w:lvl>
+    <w:lvl w:ilvl="7">
+      <w:start w:val="1"/>
+      <w:numFmt w:val="lowerLetter"/>
+      <w:lvlText w:val="%8."/>
+      <w:lvlJc w:val="left"/>
+      <w:pPr>
+        <w:tabs>
+          <w:tab w:val="num" w:pos="0"/>
+        </w:tabs>
+        <w:ind w:left="5116" w:hanging="360"/>
+      </w:pPr>
+      <w:rPr/>
+    </w:lvl>
+    <w:lvl w:ilvl="8">
+      <w:start w:val="1"/>
+      <w:numFmt w:val="lowerRoman"/>
+      <w:lvlText w:val="%9."/>
+      <w:lvlJc w:val="right"/>
+      <w:pPr>
+        <w:tabs>
+          <w:tab w:val="num" w:pos="0"/>
+        </w:tabs>
+        <w:ind w:left="5836" w:hanging="180"/>
+      </w:pPr>
+      <w:rPr/>
+    </w:lvl>
+  </w:abstractNum>
+  <w:abstractNum w:abstractNumId="2">
     <w:lvl w:ilvl="0">
       <w:start w:val="1"/>
       <w:numFmt w:val="none"/>
@@ -1414,7 +1567,7 @@
         <w:tabs>
           <w:tab w:val="num" w:pos="0"/>
         </w:tabs>
-        <w:ind w:left="0" w:firstLine="0"/>
+        <w:ind w:left="0" w:hanging="0"/>
       </w:pPr>
     </w:lvl>
     <w:lvl w:ilvl="1">
@@ -1427,7 +1580,7 @@
         <w:tabs>
           <w:tab w:val="num" w:pos="0"/>
         </w:tabs>
-        <w:ind w:left="0" w:firstLine="0"/>
+        <w:ind w:left="0" w:hanging="0"/>
       </w:pPr>
     </w:lvl>
     <w:lvl w:ilvl="2">
@@ -1440,7 +1593,7 @@
         <w:tabs>
           <w:tab w:val="num" w:pos="0"/>
         </w:tabs>
-        <w:ind w:left="0" w:firstLine="0"/>
+        <w:ind w:left="0" w:hanging="0"/>
       </w:pPr>
     </w:lvl>
     <w:lvl w:ilvl="3">
@@ -1453,7 +1606,7 @@
         <w:tabs>
           <w:tab w:val="num" w:pos="0"/>
         </w:tabs>
-        <w:ind w:left="0" w:firstLine="0"/>
+        <w:ind w:left="0" w:hanging="0"/>
       </w:pPr>
     </w:lvl>
     <w:lvl w:ilvl="4">
@@ -1466,7 +1619,7 @@
         <w:tabs>
           <w:tab w:val="num" w:pos="0"/>
         </w:tabs>
-        <w:ind w:left="0" w:firstLine="0"/>
+        <w:ind w:left="0" w:hanging="0"/>
       </w:pPr>
     </w:lvl>
     <w:lvl w:ilvl="5">
@@ -1479,7 +1632,7 @@
         <w:tabs>
           <w:tab w:val="num" w:pos="0"/>
         </w:tabs>
-        <w:ind w:left="0" w:firstLine="0"/>
+        <w:ind w:left="0" w:hanging="0"/>
       </w:pPr>
     </w:lvl>
     <w:lvl w:ilvl="6">
@@ -1492,7 +1645,7 @@
         <w:tabs>
           <w:tab w:val="num" w:pos="0"/>
         </w:tabs>
-        <w:ind w:left="0" w:firstLine="0"/>
+        <w:ind w:left="0" w:hanging="0"/>
       </w:pPr>
     </w:lvl>
     <w:lvl w:ilvl="7">
@@ -1505,7 +1658,7 @@
         <w:tabs>
           <w:tab w:val="num" w:pos="0"/>
         </w:tabs>
-        <w:ind w:left="0" w:firstLine="0"/>
+        <w:ind w:left="0" w:hanging="0"/>
       </w:pPr>
     </w:lvl>
     <w:lvl w:ilvl="8">
@@ -1518,120 +1671,7 @@
         <w:tabs>
           <w:tab w:val="num" w:pos="0"/>
         </w:tabs>
-        <w:ind w:left="0" w:firstLine="0"/>
-      </w:pPr>
-    </w:lvl>
-  </w:abstractNum>
-  <w:abstractNum w:abstractNumId="1" w15:restartNumberingAfterBreak="0">
-    <w:nsid w:val="6E515EF8"/>
-    <w:multiLevelType w:val="multilevel"/>
-    <w:tmpl w:val="218A1486"/>
-    <w:lvl w:ilvl="0">
-      <w:start w:val="1"/>
-      <w:numFmt w:val="decimal"/>
-      <w:lvlText w:val="%1."/>
-      <w:lvlJc w:val="left"/>
-      <w:pPr>
-        <w:tabs>
-          <w:tab w:val="num" w:pos="0"/>
-        </w:tabs>
-        <w:ind w:left="76" w:hanging="360"/>
-      </w:pPr>
-    </w:lvl>
-    <w:lvl w:ilvl="1">
-      <w:start w:val="1"/>
-      <w:numFmt w:val="lowerLetter"/>
-      <w:lvlText w:val="%2."/>
-      <w:lvlJc w:val="left"/>
-      <w:pPr>
-        <w:tabs>
-          <w:tab w:val="num" w:pos="0"/>
-        </w:tabs>
-        <w:ind w:left="796" w:hanging="360"/>
-      </w:pPr>
-    </w:lvl>
-    <w:lvl w:ilvl="2">
-      <w:start w:val="1"/>
-      <w:numFmt w:val="lowerRoman"/>
-      <w:lvlText w:val="%3."/>
-      <w:lvlJc w:val="right"/>
-      <w:pPr>
-        <w:tabs>
-          <w:tab w:val="num" w:pos="0"/>
-        </w:tabs>
-        <w:ind w:left="1516" w:hanging="180"/>
-      </w:pPr>
-    </w:lvl>
-    <w:lvl w:ilvl="3">
-      <w:start w:val="1"/>
-      <w:numFmt w:val="decimal"/>
-      <w:lvlText w:val="%4."/>
-      <w:lvlJc w:val="left"/>
-      <w:pPr>
-        <w:tabs>
-          <w:tab w:val="num" w:pos="0"/>
-        </w:tabs>
-        <w:ind w:left="2236" w:hanging="360"/>
-      </w:pPr>
-    </w:lvl>
-    <w:lvl w:ilvl="4">
-      <w:start w:val="1"/>
-      <w:numFmt w:val="lowerLetter"/>
-      <w:lvlText w:val="%5."/>
-      <w:lvlJc w:val="left"/>
-      <w:pPr>
-        <w:tabs>
-          <w:tab w:val="num" w:pos="0"/>
-        </w:tabs>
-        <w:ind w:left="2956" w:hanging="360"/>
-      </w:pPr>
-    </w:lvl>
-    <w:lvl w:ilvl="5">
-      <w:start w:val="1"/>
-      <w:numFmt w:val="lowerRoman"/>
-      <w:lvlText w:val="%6."/>
-      <w:lvlJc w:val="right"/>
-      <w:pPr>
-        <w:tabs>
-          <w:tab w:val="num" w:pos="0"/>
-        </w:tabs>
-        <w:ind w:left="3676" w:hanging="180"/>
-      </w:pPr>
-    </w:lvl>
-    <w:lvl w:ilvl="6">
-      <w:start w:val="1"/>
-      <w:numFmt w:val="decimal"/>
-      <w:lvlText w:val="%7."/>
-      <w:lvlJc w:val="left"/>
-      <w:pPr>
-        <w:tabs>
-          <w:tab w:val="num" w:pos="0"/>
-        </w:tabs>
-        <w:ind w:left="4396" w:hanging="360"/>
-      </w:pPr>
-    </w:lvl>
-    <w:lvl w:ilvl="7">
-      <w:start w:val="1"/>
-      <w:numFmt w:val="lowerLetter"/>
-      <w:lvlText w:val="%8."/>
-      <w:lvlJc w:val="left"/>
-      <w:pPr>
-        <w:tabs>
-          <w:tab w:val="num" w:pos="0"/>
-        </w:tabs>
-        <w:ind w:left="5116" w:hanging="360"/>
-      </w:pPr>
-    </w:lvl>
-    <w:lvl w:ilvl="8">
-      <w:start w:val="1"/>
-      <w:numFmt w:val="lowerRoman"/>
-      <w:lvlText w:val="%9."/>
-      <w:lvlJc w:val="right"/>
-      <w:pPr>
-        <w:tabs>
-          <w:tab w:val="num" w:pos="0"/>
-        </w:tabs>
-        <w:ind w:left="5836" w:hanging="180"/>
+        <w:ind w:left="0" w:hanging="0"/>
       </w:pPr>
     </w:lvl>
   </w:abstractNum>
@@ -1639,17 +1679,17 @@
     <w:abstractNumId w:val="1"/>
   </w:num>
   <w:num w:numId="2">
-    <w:abstractNumId w:val="0"/>
+    <w:abstractNumId w:val="2"/>
   </w:num>
 </w:numbering>
 </file>
 
 <file path=word/styles.xml><?xml version="1.0" encoding="utf-8"?>
-<w:styles xmlns:mc="http://schemas.openxmlformats.org/markup-compatibility/2006" xmlns:r="http://schemas.openxmlformats.org/officeDocument/2006/relationships" xmlns:w="http://schemas.openxmlformats.org/wordprocessingml/2006/main" xmlns:w14="http://schemas.microsoft.com/office/word/2010/wordml" xmlns:w15="http://schemas.microsoft.com/office/word/2012/wordml" xmlns:w16cex="http://schemas.microsoft.com/office/word/2018/wordml/cex" xmlns:w16cid="http://schemas.microsoft.com/office/word/2016/wordml/cid" xmlns:w16="http://schemas.microsoft.com/office/word/2018/wordml" xmlns:w16sdtdh="http://schemas.microsoft.com/office/word/2020/wordml/sdtdatahash" xmlns:w16se="http://schemas.microsoft.com/office/word/2015/wordml/symex" mc:Ignorable="w14 w15 w16se w16cid w16 w16cex w16sdtdh">
+<w:styles xmlns:w="http://schemas.openxmlformats.org/wordprocessingml/2006/main" xmlns:w14="http://schemas.microsoft.com/office/word/2010/wordml" xmlns:mc="http://schemas.openxmlformats.org/markup-compatibility/2006" mc:Ignorable="w14">
   <w:docDefaults>
     <w:rPrDefault>
       <w:rPr>
-        <w:rFonts w:asciiTheme="minorHAnsi" w:eastAsiaTheme="minorHAnsi" w:hAnsiTheme="minorHAnsi" w:cstheme="minorBidi"/>
+        <w:rFonts w:ascii="Calibri" w:hAnsi="Calibri" w:eastAsia="Calibri" w:cs="" w:asciiTheme="minorHAnsi" w:cstheme="minorBidi" w:eastAsiaTheme="minorHAnsi" w:hAnsiTheme="minorHAnsi"/>
         <w:sz w:val="22"/>
         <w:szCs w:val="22"/>
         <w:lang w:val="en-US" w:eastAsia="en-US" w:bidi="ar-SA"/>
@@ -1657,21 +1697,21 @@
     </w:rPrDefault>
     <w:pPrDefault>
       <w:pPr>
-        <w:suppressAutoHyphens/>
+        <w:suppressAutoHyphens w:val="true"/>
       </w:pPr>
     </w:pPrDefault>
   </w:docDefaults>
   <w:latentStyles w:defLockedState="0" w:defUIPriority="99" w:defSemiHidden="0" w:defUnhideWhenUsed="0" w:defQFormat="0" w:count="376">
     <w:lsdException w:name="Normal" w:uiPriority="0" w:qFormat="1"/>
     <w:lsdException w:name="heading 1" w:uiPriority="9" w:qFormat="1"/>
-    <w:lsdException w:name="heading 2" w:semiHidden="1" w:uiPriority="9" w:unhideWhenUsed="1" w:qFormat="1"/>
-    <w:lsdException w:name="heading 3" w:semiHidden="1" w:uiPriority="9" w:unhideWhenUsed="1" w:qFormat="1"/>
-    <w:lsdException w:name="heading 4" w:semiHidden="1" w:uiPriority="9" w:unhideWhenUsed="1" w:qFormat="1"/>
-    <w:lsdException w:name="heading 5" w:semiHidden="1" w:uiPriority="9" w:unhideWhenUsed="1" w:qFormat="1"/>
-    <w:lsdException w:name="heading 6" w:semiHidden="1" w:uiPriority="9" w:unhideWhenUsed="1" w:qFormat="1"/>
-    <w:lsdException w:name="heading 7" w:semiHidden="1" w:uiPriority="9" w:unhideWhenUsed="1" w:qFormat="1"/>
-    <w:lsdException w:name="heading 8" w:semiHidden="1" w:uiPriority="9" w:unhideWhenUsed="1" w:qFormat="1"/>
-    <w:lsdException w:name="heading 9" w:semiHidden="1" w:uiPriority="9" w:unhideWhenUsed="1" w:qFormat="1"/>
+    <w:lsdException w:name="heading 2" w:uiPriority="9" w:semiHidden="1" w:unhideWhenUsed="1" w:qFormat="1"/>
+    <w:lsdException w:name="heading 3" w:uiPriority="9" w:semiHidden="1" w:unhideWhenUsed="1" w:qFormat="1"/>
+    <w:lsdException w:name="heading 4" w:uiPriority="9" w:semiHidden="1" w:unhideWhenUsed="1" w:qFormat="1"/>
+    <w:lsdException w:name="heading 5" w:uiPriority="9" w:semiHidden="1" w:unhideWhenUsed="1" w:qFormat="1"/>
+    <w:lsdException w:name="heading 6" w:uiPriority="9" w:semiHidden="1" w:unhideWhenUsed="1" w:qFormat="1"/>
+    <w:lsdException w:name="heading 7" w:uiPriority="9" w:semiHidden="1" w:unhideWhenUsed="1" w:qFormat="1"/>
+    <w:lsdException w:name="heading 8" w:uiPriority="9" w:semiHidden="1" w:unhideWhenUsed="1" w:qFormat="1"/>
+    <w:lsdException w:name="heading 9" w:uiPriority="9" w:semiHidden="1" w:unhideWhenUsed="1" w:qFormat="1"/>
     <w:lsdException w:name="index 1" w:semiHidden="1" w:unhideWhenUsed="1"/>
     <w:lsdException w:name="index 2" w:semiHidden="1" w:unhideWhenUsed="1"/>
     <w:lsdException w:name="index 3" w:semiHidden="1" w:unhideWhenUsed="1"/>
@@ -1681,22 +1721,22 @@
     <w:lsdException w:name="index 7" w:semiHidden="1" w:unhideWhenUsed="1"/>
     <w:lsdException w:name="index 8" w:semiHidden="1" w:unhideWhenUsed="1"/>
     <w:lsdException w:name="index 9" w:semiHidden="1" w:unhideWhenUsed="1"/>
-    <w:lsdException w:name="toc 1" w:semiHidden="1" w:uiPriority="39" w:unhideWhenUsed="1"/>
-    <w:lsdException w:name="toc 2" w:semiHidden="1" w:uiPriority="39" w:unhideWhenUsed="1"/>
-    <w:lsdException w:name="toc 3" w:semiHidden="1" w:uiPriority="39" w:unhideWhenUsed="1"/>
-    <w:lsdException w:name="toc 4" w:semiHidden="1" w:uiPriority="39" w:unhideWhenUsed="1"/>
-    <w:lsdException w:name="toc 5" w:semiHidden="1" w:uiPriority="39" w:unhideWhenUsed="1"/>
-    <w:lsdException w:name="toc 6" w:semiHidden="1" w:uiPriority="39" w:unhideWhenUsed="1"/>
-    <w:lsdException w:name="toc 7" w:semiHidden="1" w:uiPriority="39" w:unhideWhenUsed="1"/>
-    <w:lsdException w:name="toc 8" w:semiHidden="1" w:uiPriority="39" w:unhideWhenUsed="1"/>
-    <w:lsdException w:name="toc 9" w:semiHidden="1" w:uiPriority="39" w:unhideWhenUsed="1"/>
+    <w:lsdException w:name="toc 1" w:uiPriority="39" w:semiHidden="1" w:unhideWhenUsed="1"/>
+    <w:lsdException w:name="toc 2" w:uiPriority="39" w:semiHidden="1" w:unhideWhenUsed="1"/>
+    <w:lsdException w:name="toc 3" w:uiPriority="39" w:semiHidden="1" w:unhideWhenUsed="1"/>
+    <w:lsdException w:name="toc 4" w:uiPriority="39" w:semiHidden="1" w:unhideWhenUsed="1"/>
+    <w:lsdException w:name="toc 5" w:uiPriority="39" w:semiHidden="1" w:unhideWhenUsed="1"/>
+    <w:lsdException w:name="toc 6" w:uiPriority="39" w:semiHidden="1" w:unhideWhenUsed="1"/>
+    <w:lsdException w:name="toc 7" w:uiPriority="39" w:semiHidden="1" w:unhideWhenUsed="1"/>
+    <w:lsdException w:name="toc 8" w:uiPriority="39" w:semiHidden="1" w:unhideWhenUsed="1"/>
+    <w:lsdException w:name="toc 9" w:uiPriority="39" w:semiHidden="1" w:unhideWhenUsed="1"/>
     <w:lsdException w:name="Normal Indent" w:semiHidden="1" w:unhideWhenUsed="1"/>
     <w:lsdException w:name="footnote text" w:semiHidden="1" w:unhideWhenUsed="1"/>
     <w:lsdException w:name="annotation text" w:semiHidden="1" w:unhideWhenUsed="1"/>
     <w:lsdException w:name="header" w:semiHidden="1" w:unhideWhenUsed="1"/>
     <w:lsdException w:name="footer" w:semiHidden="1" w:unhideWhenUsed="1"/>
     <w:lsdException w:name="index heading" w:semiHidden="1" w:unhideWhenUsed="1"/>
-    <w:lsdException w:name="caption" w:semiHidden="1" w:uiPriority="35" w:unhideWhenUsed="1" w:qFormat="1"/>
+    <w:lsdException w:name="caption" w:uiPriority="35" w:semiHidden="1" w:unhideWhenUsed="1" w:qFormat="1"/>
     <w:lsdException w:name="table of figures" w:semiHidden="1" w:unhideWhenUsed="1"/>
     <w:lsdException w:name="envelope address" w:semiHidden="1" w:unhideWhenUsed="1"/>
     <w:lsdException w:name="envelope return" w:semiHidden="1" w:unhideWhenUsed="1"/>
@@ -1727,7 +1767,7 @@
     <w:lsdException w:name="Title" w:uiPriority="10" w:qFormat="1"/>
     <w:lsdException w:name="Closing" w:semiHidden="1" w:unhideWhenUsed="1"/>
     <w:lsdException w:name="Signature" w:semiHidden="1" w:unhideWhenUsed="1"/>
-    <w:lsdException w:name="Default Paragraph Font" w:semiHidden="1" w:uiPriority="1" w:unhideWhenUsed="1"/>
+    <w:lsdException w:name="Default Paragraph Font" w:uiPriority="1" w:semiHidden="1" w:unhideWhenUsed="1"/>
     <w:lsdException w:name="Body Text" w:semiHidden="1" w:unhideWhenUsed="1"/>
     <w:lsdException w:name="Body Text Indent" w:semiHidden="1" w:unhideWhenUsed="1"/>
     <w:lsdException w:name="List Continue" w:semiHidden="1" w:unhideWhenUsed="1"/>
@@ -1927,8 +1967,8 @@
     <w:lsdException w:name="Subtle Reference" w:uiPriority="31" w:qFormat="1"/>
     <w:lsdException w:name="Intense Reference" w:uiPriority="32" w:qFormat="1"/>
     <w:lsdException w:name="Book Title" w:uiPriority="33" w:qFormat="1"/>
-    <w:lsdException w:name="Bibliography" w:semiHidden="1" w:uiPriority="37" w:unhideWhenUsed="1"/>
-    <w:lsdException w:name="TOC Heading" w:semiHidden="1" w:uiPriority="39" w:unhideWhenUsed="1" w:qFormat="1"/>
+    <w:lsdException w:name="Bibliography" w:uiPriority="37" w:semiHidden="1" w:unhideWhenUsed="1"/>
+    <w:lsdException w:name="TOC Heading" w:uiPriority="39" w:semiHidden="1" w:unhideWhenUsed="1" w:qFormat="1"/>
     <w:lsdException w:name="Plain Table 1" w:uiPriority="41"/>
     <w:lsdException w:name="Plain Table 2" w:uiPriority="42"/>
     <w:lsdException w:name="Plain Table 3" w:uiPriority="43"/>
@@ -2039,72 +2079,67 @@
     <w:lsdException w:name="Unresolved Mention" w:semiHidden="1" w:unhideWhenUsed="1"/>
     <w:lsdException w:name="Smart Link" w:semiHidden="1" w:unhideWhenUsed="1"/>
   </w:latentStyles>
-  <w:style w:type="paragraph" w:default="1" w:styleId="a">
+  <w:style w:type="paragraph" w:styleId="Normal" w:default="1">
     <w:name w:val="Normal"/>
     <w:qFormat/>
     <w:pPr>
-      <w:spacing w:after="160" w:line="259" w:lineRule="auto"/>
+      <w:widowControl/>
+      <w:suppressAutoHyphens w:val="true"/>
+      <w:bidi w:val="0"/>
+      <w:spacing w:lineRule="auto" w:line="259" w:before="0" w:after="160"/>
+      <w:jc w:val="left"/>
     </w:pPr>
+    <w:rPr>
+      <w:rFonts w:ascii="Calibri" w:hAnsi="Calibri" w:eastAsia="Calibri" w:cs="" w:asciiTheme="minorHAnsi" w:cstheme="minorBidi" w:eastAsiaTheme="minorHAnsi" w:hAnsiTheme="minorHAnsi"/>
+      <w:color w:val="auto"/>
+      <w:kern w:val="0"/>
+      <w:sz w:val="22"/>
+      <w:szCs w:val="22"/>
+      <w:lang w:val="en-US" w:eastAsia="en-US" w:bidi="ar-SA"/>
+    </w:rPr>
   </w:style>
-  <w:style w:type="character" w:default="1" w:styleId="a0">
+  <w:style w:type="character" w:styleId="DefaultParagraphFont" w:default="1">
     <w:name w:val="Default Paragraph Font"/>
     <w:uiPriority w:val="1"/>
     <w:semiHidden/>
     <w:unhideWhenUsed/>
+    <w:qFormat/>
+    <w:rPr/>
   </w:style>
-  <w:style w:type="table" w:default="1" w:styleId="a1">
-    <w:name w:val="Normal Table"/>
-    <w:uiPriority w:val="99"/>
-    <w:semiHidden/>
-    <w:unhideWhenUsed/>
-    <w:tblPr>
-      <w:tblInd w:w="0" w:type="dxa"/>
-      <w:tblCellMar>
-        <w:top w:w="0" w:type="dxa"/>
-        <w:left w:w="108" w:type="dxa"/>
-        <w:bottom w:w="0" w:type="dxa"/>
-        <w:right w:w="108" w:type="dxa"/>
-      </w:tblCellMar>
-    </w:tblPr>
-  </w:style>
-  <w:style w:type="numbering" w:default="1" w:styleId="a2">
-    <w:name w:val="No List"/>
-    <w:uiPriority w:val="99"/>
-    <w:semiHidden/>
-    <w:unhideWhenUsed/>
-  </w:style>
-  <w:style w:type="paragraph" w:customStyle="1" w:styleId="Heading">
+  <w:style w:type="paragraph" w:styleId="Heading" w:customStyle="1">
     <w:name w:val="Heading"/>
-    <w:basedOn w:val="a"/>
-    <w:next w:val="a3"/>
+    <w:basedOn w:val="Normal"/>
+    <w:next w:val="BodyText"/>
     <w:qFormat/>
     <w:pPr>
-      <w:keepNext/>
+      <w:keepNext w:val="true"/>
       <w:spacing w:before="240" w:after="120"/>
     </w:pPr>
     <w:rPr>
-      <w:rFonts w:ascii="Liberation Sans" w:eastAsia="Noto Sans CJK SC" w:hAnsi="Liberation Sans" w:cs="Noto Sans Devanagari"/>
+      <w:rFonts w:ascii="Liberation Sans" w:hAnsi="Liberation Sans" w:eastAsia="Noto Sans CJK SC" w:cs="Noto Sans Devanagari"/>
       <w:sz w:val="28"/>
       <w:szCs w:val="28"/>
     </w:rPr>
   </w:style>
-  <w:style w:type="paragraph" w:styleId="a3">
+  <w:style w:type="paragraph" w:styleId="BodyText">
     <w:name w:val="Body Text"/>
-    <w:basedOn w:val="a"/>
+    <w:basedOn w:val="Normal"/>
     <w:pPr>
-      <w:spacing w:after="140" w:line="276" w:lineRule="auto"/>
+      <w:spacing w:lineRule="auto" w:line="276" w:before="0" w:after="140"/>
     </w:pPr>
+    <w:rPr/>
   </w:style>
-  <w:style w:type="paragraph" w:styleId="a4">
+  <w:style w:type="paragraph" w:styleId="List">
     <w:name w:val="List"/>
-    <w:basedOn w:val="a3"/>
+    <w:basedOn w:val="BodyText"/>
+    <w:pPr/>
     <w:rPr>
       <w:rFonts w:cs="Noto Sans Devanagari"/>
     </w:rPr>
   </w:style>
-  <w:style w:type="paragraph" w:styleId="a5">
-    <w:name w:val="caption"/>
-    <w:basedOn w:val="a"/>
+  <w:style w:type="paragraph" w:styleId="Caption">
+    <w:name w:val="Caption"/>
+    <w:basedOn w:val="Normal"/>
     <w:qFormat/>
     <w:pPr>
       <w:suppressLineNumbers/>
@@ -2118,9 +2153,9 @@
       <w:szCs w:val="24"/>
     </w:rPr>
   </w:style>
-  <w:style w:type="paragraph" w:customStyle="1" w:styleId="Index">
+  <w:style w:type="paragraph" w:styleId="Index" w:customStyle="1">
     <w:name w:val="Index"/>
-    <w:basedOn w:val="a"/>
+    <w:basedOn w:val="Normal"/>
     <w:qFormat/>
     <w:pPr>
       <w:suppressLineNumbers/>
@@ -2129,86 +2164,109 @@
       <w:rFonts w:cs="Noto Sans Devanagari"/>
     </w:rPr>
   </w:style>
-  <w:style w:type="paragraph" w:styleId="a6">
+  <w:style w:type="paragraph" w:styleId="ListParagraph">
     <w:name w:val="List Paragraph"/>
-    <w:basedOn w:val="a"/>
+    <w:basedOn w:val="Normal"/>
     <w:uiPriority w:val="34"/>
     <w:qFormat/>
-    <w:rsid w:val="00B245A8"/>
+    <w:rsid w:val="00b245a8"/>
     <w:pPr>
+      <w:spacing w:before="0" w:after="160"/>
       <w:ind w:left="720"/>
       <w:contextualSpacing/>
     </w:pPr>
+    <w:rPr/>
   </w:style>
-  <w:style w:type="paragraph" w:styleId="a7">
+  <w:style w:type="paragraph" w:styleId="NormalWeb">
     <w:name w:val="Normal (Web)"/>
-    <w:basedOn w:val="a"/>
+    <w:basedOn w:val="Normal"/>
     <w:uiPriority w:val="99"/>
     <w:semiHidden/>
     <w:unhideWhenUsed/>
     <w:qFormat/>
-    <w:rsid w:val="00E02EAB"/>
+    <w:rsid w:val="00e02eab"/>
     <w:pPr>
-      <w:spacing w:beforeAutospacing="1" w:afterAutospacing="1" w:line="240" w:lineRule="auto"/>
+      <w:spacing w:lineRule="auto" w:line="240" w:beforeAutospacing="1" w:afterAutospacing="1"/>
     </w:pPr>
     <w:rPr>
-      <w:rFonts w:ascii="Times New Roman" w:eastAsia="Times New Roman" w:hAnsi="Times New Roman" w:cs="Times New Roman"/>
+      <w:rFonts w:ascii="Times New Roman" w:hAnsi="Times New Roman" w:eastAsia="Times New Roman" w:cs="Times New Roman"/>
       <w:sz w:val="24"/>
       <w:szCs w:val="24"/>
     </w:rPr>
+  </w:style>
+  <w:style w:type="numbering" w:styleId="NoList" w:default="1">
+    <w:name w:val="No List"/>
+    <w:uiPriority w:val="99"/>
+    <w:semiHidden/>
+    <w:unhideWhenUsed/>
+    <w:qFormat/>
+  </w:style>
+  <w:style w:type="table" w:default="1" w:styleId="a1">
+    <w:name w:val="Normal Table"/>
+    <w:uiPriority w:val="99"/>
+    <w:semiHidden/>
+    <w:unhideWhenUsed/>
+    <w:tblPr>
+      <w:tblCellMar>
+        <w:top w:w="0" w:type="dxa"/>
+        <w:left w:w="108" w:type="dxa"/>
+        <w:bottom w:w="0" w:type="dxa"/>
+        <w:right w:w="108" w:type="dxa"/>
+      </w:tblCellMar>
+    </w:tblPr>
   </w:style>
 </w:styles>
 </file>
 
 <file path=word/theme/theme1.xml><?xml version="1.0" encoding="utf-8"?>
-<a:theme xmlns:a="http://schemas.openxmlformats.org/drawingml/2006/main" name="Тема Office">
+<a:theme xmlns:a="http://schemas.openxmlformats.org/drawingml/2006/main" xmlns:r="http://schemas.openxmlformats.org/officeDocument/2006/relationships" name="Тема Office">
   <a:themeElements>
     <a:clrScheme name="Стандартная">
       <a:dk1>
         <a:srgbClr val="000000"/>
       </a:dk1>
       <a:lt1>
-        <a:srgbClr val="FFFFFF"/>
+        <a:srgbClr val="ffffff"/>
       </a:lt1>
       <a:dk2>
-        <a:srgbClr val="44546A"/>
+        <a:srgbClr val="44546a"/>
       </a:dk2>
       <a:lt2>
-        <a:srgbClr val="E7E6E6"/>
+        <a:srgbClr val="e7e6e6"/>
       </a:lt2>
       <a:accent1>
-        <a:srgbClr val="4472C4"/>
+        <a:srgbClr val="4472c4"/>
       </a:accent1>
       <a:accent2>
-        <a:srgbClr val="ED7D31"/>
+        <a:srgbClr val="ed7d31"/>
       </a:accent2>
       <a:accent3>
-        <a:srgbClr val="A5A5A5"/>
+        <a:srgbClr val="a5a5a5"/>
       </a:accent3>
       <a:accent4>
-        <a:srgbClr val="FFC000"/>
+        <a:srgbClr val="ffc000"/>
       </a:accent4>
       <a:accent5>
-        <a:srgbClr val="5B9BD5"/>
+        <a:srgbClr val="5b9bd5"/>
       </a:accent5>
       <a:accent6>
-        <a:srgbClr val="70AD47"/>
+        <a:srgbClr val="70ad47"/>
       </a:accent6>
       <a:hlink>
-        <a:srgbClr val="0563C1"/>
+        <a:srgbClr val="0563c1"/>
       </a:hlink>
       <a:folHlink>
-        <a:srgbClr val="954F72"/>
+        <a:srgbClr val="954f72"/>
       </a:folHlink>
     </a:clrScheme>
     <a:fontScheme name="Стандартная">
       <a:majorFont>
-        <a:latin typeface="Calibri Light" panose="020F0302020204030204"/>
+        <a:latin typeface="Calibri Light" panose="020F0302020204030204" pitchFamily="0" charset="1"/>
         <a:ea typeface=""/>
         <a:cs typeface=""/>
       </a:majorFont>
       <a:minorFont>
-        <a:latin typeface="Calibri" panose="020F0502020204030204"/>
+        <a:latin typeface="Calibri" panose="020F0502020204030204" pitchFamily="0" charset="1"/>
         <a:ea typeface=""/>
         <a:cs typeface=""/>
       </a:minorFont>
@@ -2240,7 +2298,7 @@
             </a:gs>
           </a:gsLst>
           <a:lin ang="5400000" scaled="0"/>
-          <a:tileRect/>
+          <a:tileRect l="0" t="0" r="0" b="0"/>
         </a:gradFill>
         <a:gradFill>
           <a:gsLst>
@@ -2264,7 +2322,7 @@
             </a:gs>
           </a:gsLst>
           <a:lin ang="5400000" scaled="0"/>
-          <a:tileRect/>
+          <a:tileRect l="0" t="0" r="0" b="0"/>
         </a:gradFill>
       </a:fillStyleLst>
       <a:lnStyleLst>
@@ -2324,13 +2382,11 @@
             </a:gs>
           </a:gsLst>
           <a:lin ang="5400000" scaled="0"/>
-          <a:tileRect/>
+          <a:tileRect l="0" t="0" r="0" b="0"/>
         </a:gradFill>
       </a:bgFillStyleLst>
     </a:fmtScheme>
   </a:themeElements>
-  <a:objectDefaults/>
-  <a:extraClrSchemeLst/>
 </a:theme>
 </file>
 

</xml_diff>